<commit_message>
added more feature specification to the doc
</commit_message>
<xml_diff>
--- a/doc/Mobile_Anwendungen_Themenfindung.docx
+++ b/doc/Mobile_Anwendungen_Themenfindung.docx
@@ -1,64 +1,64 @@
 
 <file path=word/document.xml><?xml version="1.0" encoding="utf-8"?>
-<w:document xmlns:wpc="http://schemas.microsoft.com/office/word/2010/wordprocessingCanvas" xmlns:cx="http://schemas.microsoft.com/office/drawing/2014/chartex" xmlns:cx1="http://schemas.microsoft.com/office/drawing/2015/9/8/chartex" xmlns:cx2="http://schemas.microsoft.com/office/drawing/2015/10/21/chartex" xmlns:cx3="http://schemas.microsoft.com/office/drawing/2016/5/9/chartex" xmlns:cx4="http://schemas.microsoft.com/office/drawing/2016/5/10/chartex" xmlns:cx5="http://schemas.microsoft.com/office/drawing/2016/5/11/chartex" xmlns:cx6="http://schemas.microsoft.com/office/drawing/2016/5/12/chartex" xmlns:cx7="http://schemas.microsoft.com/office/drawing/2016/5/13/chartex" xmlns:cx8="http://schemas.microsoft.com/office/drawing/2016/5/14/chartex" xmlns:mc="http://schemas.openxmlformats.org/markup-compatibility/2006" xmlns:aink="http://schemas.microsoft.com/office/drawing/2016/ink" xmlns:am3d="http://schemas.microsoft.com/office/drawing/2017/model3d" xmlns:o="urn:schemas-microsoft-com:office:office" xmlns:r="http://schemas.openxmlformats.org/officeDocument/2006/relationships" xmlns:m="http://schemas.openxmlformats.org/officeDocument/2006/math" xmlns:v="urn:schemas-microsoft-com:vml" xmlns:wp14="http://schemas.microsoft.com/office/word/2010/wordprocessingDrawing" xmlns:wp="http://schemas.openxmlformats.org/drawingml/2006/wordprocessingDrawing" xmlns:w10="urn:schemas-microsoft-com:office:word" xmlns:w="http://schemas.openxmlformats.org/wordprocessingml/2006/main" xmlns:w14="http://schemas.microsoft.com/office/word/2010/wordml" xmlns:w15="http://schemas.microsoft.com/office/word/2012/wordml" xmlns:w16cex="http://schemas.microsoft.com/office/word/2018/wordml/cex" xmlns:w16cid="http://schemas.microsoft.com/office/word/2016/wordml/cid" xmlns:w16="http://schemas.microsoft.com/office/word/2018/wordml" xmlns:w16sdtdh="http://schemas.microsoft.com/office/word/2020/wordml/sdtdatahash" xmlns:w16se="http://schemas.microsoft.com/office/word/2015/wordml/symex" xmlns:wpg="http://schemas.microsoft.com/office/word/2010/wordprocessingGroup" xmlns:wpi="http://schemas.microsoft.com/office/word/2010/wordprocessingInk" xmlns:wne="http://schemas.microsoft.com/office/word/2006/wordml" xmlns:wps="http://schemas.microsoft.com/office/word/2010/wordprocessingShape" mc:Ignorable="w14 w15 w16se w16cid w16 w16cex w16sdtdh wp14">
+<w:document xmlns:wpc="http://schemas.microsoft.com/office/word/2010/wordprocessingCanvas" xmlns:cx="http://schemas.microsoft.com/office/drawing/2014/chartex" xmlns:cx1="http://schemas.microsoft.com/office/drawing/2015/9/8/chartex" xmlns:cx2="http://schemas.microsoft.com/office/drawing/2015/10/21/chartex" xmlns:cx3="http://schemas.microsoft.com/office/drawing/2016/5/9/chartex" xmlns:cx4="http://schemas.microsoft.com/office/drawing/2016/5/10/chartex" xmlns:cx5="http://schemas.microsoft.com/office/drawing/2016/5/11/chartex" xmlns:cx6="http://schemas.microsoft.com/office/drawing/2016/5/12/chartex" xmlns:cx7="http://schemas.microsoft.com/office/drawing/2016/5/13/chartex" xmlns:cx8="http://schemas.microsoft.com/office/drawing/2016/5/14/chartex" xmlns:mc="http://schemas.openxmlformats.org/markup-compatibility/2006" xmlns:aink="http://schemas.microsoft.com/office/drawing/2016/ink" xmlns:am3d="http://schemas.microsoft.com/office/drawing/2017/model3d" xmlns:o="urn:schemas-microsoft-com:office:office" xmlns:oel="http://schemas.microsoft.com/office/2019/extlst" xmlns:r="http://schemas.openxmlformats.org/officeDocument/2006/relationships" xmlns:m="http://schemas.openxmlformats.org/officeDocument/2006/math" xmlns:v="urn:schemas-microsoft-com:vml" xmlns:wp14="http://schemas.microsoft.com/office/word/2010/wordprocessingDrawing" xmlns:wp="http://schemas.openxmlformats.org/drawingml/2006/wordprocessingDrawing" xmlns:w10="urn:schemas-microsoft-com:office:word" xmlns:w="http://schemas.openxmlformats.org/wordprocessingml/2006/main" xmlns:w14="http://schemas.microsoft.com/office/word/2010/wordml" xmlns:w15="http://schemas.microsoft.com/office/word/2012/wordml" xmlns:w16cex="http://schemas.microsoft.com/office/word/2018/wordml/cex" xmlns:w16cid="http://schemas.microsoft.com/office/word/2016/wordml/cid" xmlns:w16="http://schemas.microsoft.com/office/word/2018/wordml" xmlns:w16sdtdh="http://schemas.microsoft.com/office/word/2020/wordml/sdtdatahash" xmlns:w16se="http://schemas.microsoft.com/office/word/2015/wordml/symex" xmlns:wpg="http://schemas.microsoft.com/office/word/2010/wordprocessingGroup" xmlns:wpi="http://schemas.microsoft.com/office/word/2010/wordprocessingInk" xmlns:wne="http://schemas.microsoft.com/office/word/2006/wordml" xmlns:wps="http://schemas.microsoft.com/office/word/2010/wordprocessingShape" mc:Ignorable="w14 w15 w16se w16cid w16 w16cex w16sdtdh wp14">
   <w:body>
     <w:p>
       <w:pPr>
-        <w:pStyle w:val="Titel"/>
+        <w:pStyle w:val="Title"/>
         <w:jc w:val="center"/>
       </w:pPr>
     </w:p>
     <w:p>
       <w:pPr>
-        <w:pStyle w:val="Titel"/>
+        <w:pStyle w:val="Title"/>
         <w:jc w:val="center"/>
       </w:pPr>
     </w:p>
     <w:p>
       <w:pPr>
-        <w:pStyle w:val="Titel"/>
+        <w:pStyle w:val="Title"/>
         <w:jc w:val="center"/>
       </w:pPr>
     </w:p>
     <w:p>
       <w:pPr>
-        <w:pStyle w:val="Titel"/>
+        <w:pStyle w:val="Title"/>
         <w:jc w:val="center"/>
       </w:pPr>
     </w:p>
     <w:p>
       <w:pPr>
-        <w:pStyle w:val="Titel"/>
+        <w:pStyle w:val="Title"/>
         <w:jc w:val="center"/>
       </w:pPr>
     </w:p>
     <w:p>
       <w:pPr>
-        <w:pStyle w:val="Titel"/>
+        <w:pStyle w:val="Title"/>
         <w:jc w:val="center"/>
       </w:pPr>
     </w:p>
     <w:p>
       <w:pPr>
-        <w:pStyle w:val="Titel"/>
+        <w:pStyle w:val="Title"/>
         <w:jc w:val="center"/>
       </w:pPr>
     </w:p>
     <w:p>
       <w:pPr>
-        <w:pStyle w:val="Titel"/>
+        <w:pStyle w:val="Title"/>
         <w:jc w:val="center"/>
       </w:pPr>
     </w:p>
     <w:p>
       <w:pPr>
-        <w:pStyle w:val="Titel"/>
+        <w:pStyle w:val="Title"/>
         <w:jc w:val="center"/>
       </w:pPr>
     </w:p>
     <w:p>
       <w:pPr>
-        <w:pStyle w:val="Titel"/>
+        <w:pStyle w:val="Title"/>
         <w:jc w:val="center"/>
       </w:pPr>
       <w:r>
@@ -67,7 +67,7 @@
     </w:p>
     <w:p>
       <w:pPr>
-        <w:pStyle w:val="Titel"/>
+        <w:pStyle w:val="Title"/>
         <w:jc w:val="center"/>
       </w:pPr>
       <w:r>
@@ -76,7 +76,7 @@
     </w:p>
     <w:p>
       <w:pPr>
-        <w:pStyle w:val="Untertitel"/>
+        <w:pStyle w:val="Subtitle"/>
         <w:jc w:val="center"/>
       </w:pPr>
       <w:r>
@@ -95,7 +95,7 @@
     <w:sdt>
       <w:sdtPr>
         <w:rPr>
-          <w:rFonts w:asciiTheme="minorHAnsi" w:hAnsiTheme="minorHAnsi" w:eastAsiaTheme="minorEastAsia" w:cstheme="minorBidi"/>
+          <w:rFonts w:asciiTheme="minorHAnsi" w:eastAsiaTheme="minorEastAsia" w:hAnsiTheme="minorHAnsi" w:cstheme="minorBidi"/>
           <w:color w:val="auto"/>
           <w:sz w:val="22"/>
           <w:szCs w:val="22"/>
@@ -115,13 +115,13 @@
       <w:sdtContent>
         <w:p>
           <w:pPr>
-            <w:pStyle w:val="Inhaltsverzeichnisberschrift"/>
+            <w:pStyle w:val="TOCHeading"/>
           </w:pPr>
         </w:p>
         <w:p>
           <w:pPr>
             <w:rPr>
-              <w:rFonts w:asciiTheme="majorHAnsi" w:hAnsiTheme="majorHAnsi" w:eastAsiaTheme="majorEastAsia" w:cstheme="majorBidi"/>
+              <w:rFonts w:asciiTheme="majorHAnsi" w:eastAsiaTheme="majorEastAsia" w:hAnsiTheme="majorHAnsi" w:cstheme="majorBidi"/>
               <w:color w:val="2F5496" w:themeColor="accent1" w:themeShade="BF"/>
               <w:sz w:val="30"/>
               <w:szCs w:val="30"/>
@@ -133,7 +133,7 @@
         </w:p>
         <w:p>
           <w:pPr>
-            <w:pStyle w:val="Inhaltsverzeichnisberschrift"/>
+            <w:pStyle w:val="TOCHeading"/>
           </w:pPr>
           <w:r>
             <w:lastRenderedPageBreak/>
@@ -142,7 +142,7 @@
         </w:p>
         <w:p>
           <w:pPr>
-            <w:pStyle w:val="Verzeichnis1"/>
+            <w:pStyle w:val="TOC1"/>
             <w:tabs>
               <w:tab w:val="right" w:leader="dot" w:pos="10456"/>
             </w:tabs>
@@ -160,7 +160,7 @@
           <w:r>
             <w:fldChar w:fldCharType="separate"/>
           </w:r>
-          <w:hyperlink w:history="1" w:anchor="_Toc101777777">
+          <w:hyperlink w:anchor="_Toc101777777" w:history="1">
             <w:r>
               <w:rPr>
                 <w:rStyle w:val="Hyperlink"/>
@@ -220,7 +220,7 @@
         </w:p>
         <w:p>
           <w:pPr>
-            <w:pStyle w:val="Verzeichnis1"/>
+            <w:pStyle w:val="TOC1"/>
             <w:tabs>
               <w:tab w:val="right" w:leader="dot" w:pos="10456"/>
             </w:tabs>
@@ -229,11 +229,11 @@
               <w:lang w:eastAsia="de-DE"/>
             </w:rPr>
           </w:pPr>
-          <w:hyperlink w:history="1" w:anchor="_Toc101777778">
+          <w:hyperlink w:anchor="_Toc101777778" w:history="1">
             <w:r>
               <w:rPr>
                 <w:rStyle w:val="Hyperlink"/>
-                <w:rFonts w:ascii="Calibri Light" w:hAnsi="Calibri Light" w:eastAsia="Yu Gothic Light" w:cs="Times New Roman"/>
+                <w:rFonts w:ascii="Calibri Light" w:eastAsia="Yu Gothic Light" w:hAnsi="Calibri Light" w:cs="Times New Roman"/>
                 <w:noProof/>
               </w:rPr>
               <w:t>Funktionsübersicht - MoSCoW</w:t>
@@ -290,7 +290,7 @@
         </w:p>
         <w:p>
           <w:pPr>
-            <w:pStyle w:val="Verzeichnis1"/>
+            <w:pStyle w:val="TOC1"/>
             <w:tabs>
               <w:tab w:val="right" w:leader="dot" w:pos="10456"/>
             </w:tabs>
@@ -299,7 +299,7 @@
               <w:lang w:eastAsia="de-DE"/>
             </w:rPr>
           </w:pPr>
-          <w:hyperlink w:history="1" w:anchor="_Toc101777779">
+          <w:hyperlink w:anchor="_Toc101777779" w:history="1">
             <w:r>
               <w:rPr>
                 <w:rStyle w:val="Hyperlink"/>
@@ -359,7 +359,7 @@
         </w:p>
         <w:p>
           <w:pPr>
-            <w:pStyle w:val="Verzeichnis2"/>
+            <w:pStyle w:val="TOC2"/>
             <w:tabs>
               <w:tab w:val="right" w:leader="dot" w:pos="10456"/>
             </w:tabs>
@@ -368,7 +368,7 @@
               <w:lang w:eastAsia="de-DE"/>
             </w:rPr>
           </w:pPr>
-          <w:hyperlink w:history="1" w:anchor="_Toc101777780">
+          <w:hyperlink w:anchor="_Toc101777780" w:history="1">
             <w:r>
               <w:rPr>
                 <w:rStyle w:val="Hyperlink"/>
@@ -428,7 +428,7 @@
         </w:p>
         <w:p>
           <w:pPr>
-            <w:pStyle w:val="Verzeichnis2"/>
+            <w:pStyle w:val="TOC2"/>
             <w:tabs>
               <w:tab w:val="right" w:leader="dot" w:pos="10456"/>
             </w:tabs>
@@ -437,7 +437,7 @@
               <w:lang w:eastAsia="de-DE"/>
             </w:rPr>
           </w:pPr>
-          <w:hyperlink w:history="1" w:anchor="_Toc101777781">
+          <w:hyperlink w:anchor="_Toc101777781" w:history="1">
             <w:r>
               <w:rPr>
                 <w:rStyle w:val="Hyperlink"/>
@@ -497,7 +497,7 @@
         </w:p>
         <w:p>
           <w:pPr>
-            <w:pStyle w:val="Verzeichnis2"/>
+            <w:pStyle w:val="TOC2"/>
             <w:tabs>
               <w:tab w:val="right" w:leader="dot" w:pos="10456"/>
             </w:tabs>
@@ -506,7 +506,7 @@
               <w:lang w:eastAsia="de-DE"/>
             </w:rPr>
           </w:pPr>
-          <w:hyperlink w:history="1" w:anchor="_Toc101777782">
+          <w:hyperlink w:anchor="_Toc101777782" w:history="1">
             <w:r>
               <w:rPr>
                 <w:rStyle w:val="Hyperlink"/>
@@ -566,7 +566,7 @@
         </w:p>
         <w:p>
           <w:pPr>
-            <w:pStyle w:val="Verzeichnis2"/>
+            <w:pStyle w:val="TOC2"/>
             <w:tabs>
               <w:tab w:val="right" w:leader="dot" w:pos="10456"/>
             </w:tabs>
@@ -575,7 +575,7 @@
               <w:lang w:eastAsia="de-DE"/>
             </w:rPr>
           </w:pPr>
-          <w:hyperlink w:history="1" w:anchor="_Toc101777783">
+          <w:hyperlink w:anchor="_Toc101777783" w:history="1">
             <w:r>
               <w:rPr>
                 <w:rStyle w:val="Hyperlink"/>
@@ -635,7 +635,7 @@
         </w:p>
         <w:p>
           <w:pPr>
-            <w:pStyle w:val="Verzeichnis2"/>
+            <w:pStyle w:val="TOC2"/>
             <w:tabs>
               <w:tab w:val="right" w:leader="dot" w:pos="10456"/>
             </w:tabs>
@@ -644,7 +644,7 @@
               <w:lang w:eastAsia="de-DE"/>
             </w:rPr>
           </w:pPr>
-          <w:hyperlink w:history="1" w:anchor="_Toc101777784">
+          <w:hyperlink w:anchor="_Toc101777784" w:history="1">
             <w:r>
               <w:rPr>
                 <w:rStyle w:val="Hyperlink"/>
@@ -717,22 +717,22 @@
     <w:p>
       <w:pPr>
         <w:rPr>
-          <w:rFonts w:asciiTheme="majorHAnsi" w:hAnsiTheme="majorHAnsi" w:eastAsiaTheme="majorEastAsia" w:cstheme="majorBidi"/>
+          <w:rFonts w:asciiTheme="majorHAnsi" w:eastAsiaTheme="majorEastAsia" w:hAnsiTheme="majorHAnsi" w:cstheme="majorBidi"/>
           <w:color w:val="2F5496" w:themeColor="accent1" w:themeShade="BF"/>
           <w:sz w:val="30"/>
           <w:szCs w:val="30"/>
         </w:rPr>
       </w:pPr>
-      <w:bookmarkStart w:name="_Toc101777777" w:id="0"/>
+      <w:bookmarkStart w:id="0" w:name="_Toc101777777"/>
       <w:r>
         <w:br w:type="page"/>
       </w:r>
     </w:p>
     <w:p>
       <w:pPr>
-        <w:pStyle w:val="berschrift1"/>
-        <w:rPr>
-          <w:rFonts w:ascii="Calibri Light" w:hAnsi="Calibri Light" w:eastAsia="Yu Gothic Light" w:cs="Times New Roman"/>
+        <w:pStyle w:val="Heading1"/>
+        <w:rPr>
+          <w:rFonts w:ascii="Calibri Light" w:eastAsia="Yu Gothic Light" w:hAnsi="Calibri Light" w:cs="Times New Roman"/>
         </w:rPr>
       </w:pPr>
       <w:r>
@@ -787,7 +787,7 @@
     </w:p>
     <w:p>
       <w:pPr>
-        <w:pStyle w:val="Listenabsatz"/>
+        <w:pStyle w:val="ListParagraph"/>
         <w:numPr>
           <w:ilvl w:val="0"/>
           <w:numId w:val="2"/>
@@ -831,27 +831,27 @@
     </w:p>
     <w:p>
       <w:pPr>
-        <w:pStyle w:val="berschrift1"/>
-        <w:rPr>
-          <w:rFonts w:ascii="Calibri Light" w:hAnsi="Calibri Light" w:eastAsia="Yu Gothic Light" w:cs="Times New Roman"/>
-        </w:rPr>
-      </w:pPr>
-      <w:bookmarkStart w:name="_Toc101777778" w:id="1"/>
-      <w:r>
-        <w:rPr>
-          <w:rFonts w:ascii="Calibri Light" w:hAnsi="Calibri Light" w:eastAsia="Yu Gothic Light" w:cs="Times New Roman"/>
+        <w:pStyle w:val="Heading1"/>
+        <w:rPr>
+          <w:rFonts w:ascii="Calibri Light" w:eastAsia="Yu Gothic Light" w:hAnsi="Calibri Light" w:cs="Times New Roman"/>
+        </w:rPr>
+      </w:pPr>
+      <w:bookmarkStart w:id="1" w:name="_Toc101777778"/>
+      <w:r>
+        <w:rPr>
+          <w:rFonts w:ascii="Calibri Light" w:eastAsia="Yu Gothic Light" w:hAnsi="Calibri Light" w:cs="Times New Roman"/>
         </w:rPr>
         <w:t>Funktions</w:t>
       </w:r>
       <w:r>
         <w:rPr>
-          <w:rFonts w:ascii="Calibri Light" w:hAnsi="Calibri Light" w:eastAsia="Yu Gothic Light" w:cs="Times New Roman"/>
+          <w:rFonts w:ascii="Calibri Light" w:eastAsia="Yu Gothic Light" w:hAnsi="Calibri Light" w:cs="Times New Roman"/>
         </w:rPr>
         <w:t>übersicht</w:t>
       </w:r>
       <w:r>
         <w:rPr>
-          <w:rFonts w:ascii="Calibri Light" w:hAnsi="Calibri Light" w:eastAsia="Yu Gothic Light" w:cs="Times New Roman"/>
+          <w:rFonts w:ascii="Calibri Light" w:eastAsia="Yu Gothic Light" w:hAnsi="Calibri Light" w:cs="Times New Roman"/>
         </w:rPr>
         <w:t xml:space="preserve"> - MoSCoW</w:t>
       </w:r>
@@ -878,7 +878,7 @@
     </w:p>
     <w:p>
       <w:pPr>
-        <w:pStyle w:val="Listenabsatz"/>
+        <w:pStyle w:val="ListParagraph"/>
         <w:numPr>
           <w:ilvl w:val="0"/>
           <w:numId w:val="1"/>
@@ -898,7 +898,7 @@
     </w:p>
     <w:p>
       <w:pPr>
-        <w:pStyle w:val="Listenabsatz"/>
+        <w:pStyle w:val="ListParagraph"/>
         <w:numPr>
           <w:ilvl w:val="1"/>
           <w:numId w:val="1"/>
@@ -918,7 +918,7 @@
     </w:p>
     <w:p>
       <w:pPr>
-        <w:pStyle w:val="Listenabsatz"/>
+        <w:pStyle w:val="ListParagraph"/>
         <w:numPr>
           <w:ilvl w:val="2"/>
           <w:numId w:val="1"/>
@@ -938,7 +938,7 @@
     </w:p>
     <w:p>
       <w:pPr>
-        <w:pStyle w:val="Listenabsatz"/>
+        <w:pStyle w:val="ListParagraph"/>
         <w:numPr>
           <w:ilvl w:val="3"/>
           <w:numId w:val="1"/>
@@ -958,7 +958,7 @@
     </w:p>
     <w:p>
       <w:pPr>
-        <w:pStyle w:val="Listenabsatz"/>
+        <w:pStyle w:val="ListParagraph"/>
         <w:numPr>
           <w:ilvl w:val="2"/>
           <w:numId w:val="1"/>
@@ -978,7 +978,7 @@
     </w:p>
     <w:p>
       <w:pPr>
-        <w:pStyle w:val="Listenabsatz"/>
+        <w:pStyle w:val="ListParagraph"/>
         <w:numPr>
           <w:ilvl w:val="1"/>
           <w:numId w:val="1"/>
@@ -998,7 +998,7 @@
     </w:p>
     <w:p>
       <w:pPr>
-        <w:pStyle w:val="Listenabsatz"/>
+        <w:pStyle w:val="ListParagraph"/>
         <w:numPr>
           <w:ilvl w:val="1"/>
           <w:numId w:val="1"/>
@@ -1018,7 +1018,7 @@
     </w:p>
     <w:p>
       <w:pPr>
-        <w:pStyle w:val="Listenabsatz"/>
+        <w:pStyle w:val="ListParagraph"/>
         <w:numPr>
           <w:ilvl w:val="0"/>
           <w:numId w:val="1"/>
@@ -1038,7 +1038,7 @@
     </w:p>
     <w:p>
       <w:pPr>
-        <w:pStyle w:val="Listenabsatz"/>
+        <w:pStyle w:val="ListParagraph"/>
         <w:numPr>
           <w:ilvl w:val="1"/>
           <w:numId w:val="1"/>
@@ -1058,7 +1058,7 @@
     </w:p>
     <w:p>
       <w:pPr>
-        <w:pStyle w:val="Listenabsatz"/>
+        <w:pStyle w:val="ListParagraph"/>
         <w:numPr>
           <w:ilvl w:val="1"/>
           <w:numId w:val="1"/>
@@ -1078,7 +1078,7 @@
     </w:p>
     <w:p>
       <w:pPr>
-        <w:pStyle w:val="Listenabsatz"/>
+        <w:pStyle w:val="ListParagraph"/>
         <w:numPr>
           <w:ilvl w:val="0"/>
           <w:numId w:val="1"/>
@@ -1098,7 +1098,7 @@
     </w:p>
     <w:p>
       <w:pPr>
-        <w:pStyle w:val="Listenabsatz"/>
+        <w:pStyle w:val="ListParagraph"/>
         <w:numPr>
           <w:ilvl w:val="1"/>
           <w:numId w:val="1"/>
@@ -1118,7 +1118,7 @@
     </w:p>
     <w:p>
       <w:pPr>
-        <w:pStyle w:val="Listenabsatz"/>
+        <w:pStyle w:val="ListParagraph"/>
         <w:numPr>
           <w:ilvl w:val="1"/>
           <w:numId w:val="1"/>
@@ -1138,7 +1138,7 @@
     </w:p>
     <w:p>
       <w:pPr>
-        <w:pStyle w:val="Listenabsatz"/>
+        <w:pStyle w:val="ListParagraph"/>
         <w:numPr>
           <w:ilvl w:val="1"/>
           <w:numId w:val="1"/>
@@ -1158,7 +1158,7 @@
     </w:p>
     <w:p>
       <w:pPr>
-        <w:pStyle w:val="Listenabsatz"/>
+        <w:pStyle w:val="ListParagraph"/>
         <w:numPr>
           <w:ilvl w:val="1"/>
           <w:numId w:val="1"/>
@@ -1178,7 +1178,7 @@
     </w:p>
     <w:p>
       <w:pPr>
-        <w:pStyle w:val="Listenabsatz"/>
+        <w:pStyle w:val="ListParagraph"/>
         <w:numPr>
           <w:ilvl w:val="2"/>
           <w:numId w:val="1"/>
@@ -1198,7 +1198,7 @@
     </w:p>
     <w:p>
       <w:pPr>
-        <w:pStyle w:val="Listenabsatz"/>
+        <w:pStyle w:val="ListParagraph"/>
         <w:numPr>
           <w:ilvl w:val="0"/>
           <w:numId w:val="1"/>
@@ -1218,7 +1218,7 @@
     </w:p>
     <w:p>
       <w:pPr>
-        <w:pStyle w:val="Listenabsatz"/>
+        <w:pStyle w:val="ListParagraph"/>
         <w:numPr>
           <w:ilvl w:val="1"/>
           <w:numId w:val="1"/>
@@ -1238,7 +1238,7 @@
     </w:p>
     <w:p>
       <w:pPr>
-        <w:pStyle w:val="Listenabsatz"/>
+        <w:pStyle w:val="ListParagraph"/>
         <w:numPr>
           <w:ilvl w:val="1"/>
           <w:numId w:val="1"/>
@@ -1281,9 +1281,9 @@
     </w:p>
     <w:p>
       <w:pPr>
-        <w:pStyle w:val="berschrift1"/>
-      </w:pPr>
-      <w:bookmarkStart w:name="_Toc101777779" w:id="2"/>
+        <w:pStyle w:val="Heading1"/>
+      </w:pPr>
+      <w:bookmarkStart w:id="2" w:name="_Toc101777779"/>
       <w:r>
         <w:lastRenderedPageBreak/>
         <w:t>Activitys</w:t>
@@ -1293,67 +1293,323 @@
     <w:p/>
     <w:p>
       <w:pPr>
-        <w:pStyle w:val="berschrift2"/>
-      </w:pPr>
-      <w:bookmarkStart w:name="_Toc101777780" w:id="3"/>
+        <w:pStyle w:val="Heading2"/>
+      </w:pPr>
+      <w:bookmarkStart w:id="3" w:name="_Toc101777780"/>
       <w:r>
         <w:t>Übersicht</w:t>
       </w:r>
       <w:bookmarkEnd w:id="3"/>
     </w:p>
     <w:p>
-      <w:pPr>
-        <w:pStyle w:val="berschrift2"/>
-      </w:pPr>
-      <w:bookmarkStart w:name="_Toc101777781" w:id="4"/>
-      <w:r>
-        <w:rPr/>
-        <w:t xml:space="preserve">Putzplan: </w:t>
-      </w:r>
-      <w:r>
-        <w:rPr/>
-        <w:t>Highscore Liste</w:t>
+      <w:r>
+        <w:t>Zugriff auf die Na</w:t>
+      </w:r>
+      <w:r>
+        <w:t xml:space="preserve">vigierungselemente: Toilettenstatus, WGGBs, WG Bild, Putzplan, Einkaufen &amp; Einstellungen </w:t>
+      </w:r>
+    </w:p>
+    <w:p>
+      <w:pPr>
+        <w:pStyle w:val="Heading2"/>
+      </w:pPr>
+      <w:bookmarkStart w:id="4" w:name="_Toc101777781"/>
+      <w:r>
+        <w:t>Putzplan: Highscore Liste</w:t>
       </w:r>
       <w:bookmarkEnd w:id="4"/>
     </w:p>
     <w:p>
-      <w:pPr>
-        <w:pStyle w:val="berschrift2"/>
-      </w:pPr>
-      <w:bookmarkStart w:name="_Toc101777782" w:id="5"/>
-      <w:r>
-        <w:rPr/>
-        <w:t xml:space="preserve">Putzplan: </w:t>
-      </w:r>
-      <w:r>
-        <w:rPr/>
-        <w:t>Putz Uhr</w:t>
+      <w:r>
+        <w:t>Die Highscore Box führt eine Strichliste (Zählliste) über die ausgeführten Putzdienste der Mitbewohner</w:t>
+      </w:r>
+      <w:r>
+        <w:t>:innen.</w:t>
+      </w:r>
+    </w:p>
+    <w:p>
+      <w:r>
+        <w:t xml:space="preserve">Darunter werden die zuletzt ausgeführten Dienste in Chronologisch absteigender Reihenfolge angezeigt. </w:t>
+      </w:r>
+    </w:p>
+    <w:p>
+      <w:r>
+        <w:t xml:space="preserve">Zwei Filteroptionen: </w:t>
+      </w:r>
+    </w:p>
+    <w:p>
+      <w:pPr>
+        <w:pStyle w:val="ListParagraph"/>
+        <w:numPr>
+          <w:ilvl w:val="0"/>
+          <w:numId w:val="5"/>
+        </w:numPr>
+      </w:pPr>
+      <w:r>
+        <w:t xml:space="preserve">Raum (Default: Alle) </w:t>
+      </w:r>
+    </w:p>
+    <w:p>
+      <w:pPr>
+        <w:pStyle w:val="ListParagraph"/>
+        <w:numPr>
+          <w:ilvl w:val="0"/>
+          <w:numId w:val="5"/>
+        </w:numPr>
+      </w:pPr>
+      <w:r>
+        <w:t xml:space="preserve">Zeit    </w:t>
+      </w:r>
+      <w:r>
+        <w:t xml:space="preserve"> </w:t>
+      </w:r>
+      <w:r>
+        <w:t>(Default: Monat)</w:t>
+      </w:r>
+    </w:p>
+    <w:p>
+      <w:r>
+        <w:t xml:space="preserve">Gemachter Dienst wird über das + Symbol hinzugefügt. Hierbei wird angegeben welcher Raum geputzt wurde. </w:t>
+      </w:r>
+    </w:p>
+    <w:p>
+      <w:r>
+        <w:t xml:space="preserve">Note: </w:t>
+      </w:r>
+    </w:p>
+    <w:p>
+      <w:pPr>
+        <w:pStyle w:val="ListParagraph"/>
+        <w:numPr>
+          <w:ilvl w:val="0"/>
+          <w:numId w:val="6"/>
+        </w:numPr>
+      </w:pPr>
+      <w:r>
+        <w:t xml:space="preserve">Was gilt als geputz? </w:t>
+      </w:r>
+    </w:p>
+    <w:p>
+      <w:pPr>
+        <w:pStyle w:val="ListParagraph"/>
+        <w:numPr>
+          <w:ilvl w:val="0"/>
+          <w:numId w:val="6"/>
+        </w:numPr>
+      </w:pPr>
+      <w:r>
+        <w:t>Sauberkeitsstufen hinzufügen?</w:t>
+      </w:r>
+    </w:p>
+    <w:p>
+      <w:pPr>
+        <w:pStyle w:val="ListParagraph"/>
+        <w:numPr>
+          <w:ilvl w:val="0"/>
+          <w:numId w:val="6"/>
+        </w:numPr>
+      </w:pPr>
+      <w:r>
+        <w:t>Geputzte Elemente hinzufügen?</w:t>
+      </w:r>
+    </w:p>
+    <w:p>
+      <w:pPr>
+        <w:pStyle w:val="ListParagraph"/>
+        <w:numPr>
+          <w:ilvl w:val="0"/>
+          <w:numId w:val="6"/>
+        </w:numPr>
+      </w:pPr>
+      <w:r>
+        <w:t>Definition of Geputzt in den Einstellungen?</w:t>
+      </w:r>
+    </w:p>
+    <w:p>
+      <w:pPr>
+        <w:pStyle w:val="ListParagraph"/>
+        <w:numPr>
+          <w:ilvl w:val="0"/>
+          <w:numId w:val="6"/>
+        </w:numPr>
+      </w:pPr>
+      <w:r>
+        <w:t>Notizen?</w:t>
+      </w:r>
+    </w:p>
+    <w:p>
+      <w:pPr>
+        <w:pStyle w:val="ListParagraph"/>
+        <w:numPr>
+          <w:ilvl w:val="0"/>
+          <w:numId w:val="6"/>
+        </w:numPr>
+      </w:pPr>
+      <w:r>
+        <w:t>Blame?</w:t>
+      </w:r>
+    </w:p>
+    <w:p>
+      <w:pPr>
+        <w:pStyle w:val="Heading2"/>
+      </w:pPr>
+      <w:bookmarkStart w:id="5" w:name="_Toc101777782"/>
+      <w:r>
+        <w:t>Putzplan: Putz Uhr</w:t>
       </w:r>
       <w:bookmarkEnd w:id="5"/>
     </w:p>
     <w:p>
-      <w:pPr>
-        <w:pStyle w:val="berschrift2"/>
-      </w:pPr>
-      <w:bookmarkStart w:name="_Toc101777783" w:id="6"/>
+      <w:r>
+        <w:t>Eine „Uhr“ mit allen definierten Diensten wird angezeigt. Die WG-Mitglieder werden auf diese Dienste verteilt. Sind mehr WG-Mitglieder als Dienste vorhanden, so wird ein Dinestfeld mit einem „freien“ Feld gefüllt.</w:t>
+      </w:r>
+      <w:r>
+        <w:br/>
+      </w:r>
+      <w:r>
+        <w:t>Wollen WG-Mitbewohner:innen angeben, dass Sie ihren Dienst erledigt haben, so müssen Sie lediglich einen Knopf drücken. Die Uhr dreht zu einem von den Nutzer:innen definiertem Datum einen Dienst weiter. In den Einstellungen besteht auch die Möglichkeit, Dienste zu tauschen oder zu verschieben. Passiert dies, werden die anderen Nutzer Benachrichtigt.</w:t>
+      </w:r>
+    </w:p>
+    <w:p>
+      <w:r>
+        <w:t>Wurde ein Dienst nicht erleigt, so wird dies vermerkt.</w:t>
+      </w:r>
+      <w:r>
+        <w:t xml:space="preserve"> Z.B in einer Liste.</w:t>
+      </w:r>
+      <w:r>
+        <w:t xml:space="preserve"> </w:t>
+      </w:r>
+    </w:p>
+    <w:p>
+      <w:pPr>
+        <w:pStyle w:val="Heading2"/>
+      </w:pPr>
+      <w:bookmarkStart w:id="6" w:name="_Toc101777783"/>
       <w:r>
         <w:t>Einkauf</w:t>
       </w:r>
       <w:bookmarkEnd w:id="6"/>
     </w:p>
     <w:p>
-      <w:pPr>
-        <w:pStyle w:val="berschrift2"/>
-      </w:pPr>
-      <w:bookmarkStart w:name="_Toc101777784" w:id="7"/>
+      <w:r>
+        <w:t>Es können mehrer Einkaufslisten erstellt werden. Diese werden in einer scrollbaren Ansicht angezeigt. Ein Einkaufslistenelement hat einen Titel, Author:in &amp; einen „zuletzt Bearbeitet“ Tag.</w:t>
+      </w:r>
+    </w:p>
+    <w:p>
+      <w:r>
+        <w:t>Einer Einkaufsliste können Elemente hinzugefügt werden. Hierbei können Anzahl und Elementname spezifiziert werden.</w:t>
+      </w:r>
+    </w:p>
+    <w:p>
+      <w:pPr>
+        <w:pStyle w:val="Heading2"/>
+      </w:pPr>
+      <w:bookmarkStart w:id="7" w:name="_Toc101777784"/>
       <w:r>
         <w:t>Einstellungen</w:t>
       </w:r>
       <w:bookmarkEnd w:id="7"/>
     </w:p>
     <w:p>
-      <w:pPr>
-        <w:pStyle w:val="berschrift1"/>
+      <w:r>
+        <w:t>Hier werden WG-Informationen und Putzpläne definiert.</w:t>
+      </w:r>
+    </w:p>
+    <w:p>
+      <w:pPr>
+        <w:pStyle w:val="ListParagraph"/>
+        <w:numPr>
+          <w:ilvl w:val="0"/>
+          <w:numId w:val="7"/>
+        </w:numPr>
+      </w:pPr>
+      <w:r>
+        <w:t>WGGBs</w:t>
+      </w:r>
+    </w:p>
+    <w:p>
+      <w:pPr>
+        <w:pStyle w:val="ListParagraph"/>
+        <w:numPr>
+          <w:ilvl w:val="0"/>
+          <w:numId w:val="7"/>
+        </w:numPr>
+      </w:pPr>
+      <w:r>
+        <w:t>Räume aka Dienste</w:t>
+      </w:r>
+    </w:p>
+    <w:p>
+      <w:pPr>
+        <w:pStyle w:val="ListParagraph"/>
+        <w:numPr>
+          <w:ilvl w:val="0"/>
+          <w:numId w:val="7"/>
+        </w:numPr>
+      </w:pPr>
+      <w:r>
+        <w:t xml:space="preserve">Putzuhr: </w:t>
+      </w:r>
+    </w:p>
+    <w:p>
+      <w:pPr>
+        <w:pStyle w:val="ListParagraph"/>
+        <w:numPr>
+          <w:ilvl w:val="1"/>
+          <w:numId w:val="7"/>
+        </w:numPr>
+      </w:pPr>
+      <w:r>
+        <w:t xml:space="preserve">Aktuellen Zustand ändern </w:t>
+      </w:r>
+    </w:p>
+    <w:p>
+      <w:pPr>
+        <w:pStyle w:val="ListParagraph"/>
+        <w:numPr>
+          <w:ilvl w:val="0"/>
+          <w:numId w:val="7"/>
+        </w:numPr>
+      </w:pPr>
+      <w:r>
+        <w:t>SA-Code spezifizieren</w:t>
+      </w:r>
+    </w:p>
+    <w:p>
+      <w:pPr>
+        <w:pStyle w:val="ListParagraph"/>
+        <w:numPr>
+          <w:ilvl w:val="0"/>
+          <w:numId w:val="7"/>
+        </w:numPr>
+      </w:pPr>
+      <w:r>
+        <w:t>WC-Status Rapsi spezifizieren</w:t>
+      </w:r>
+    </w:p>
+    <w:p>
+      <w:pPr>
+        <w:pStyle w:val="Heading2"/>
+      </w:pPr>
+      <w:r>
+        <w:lastRenderedPageBreak/>
+        <w:t>WC-Status</w:t>
+      </w:r>
+    </w:p>
+    <w:p>
+      <w:r>
+        <w:t>Frei: Frei, Backround Grün</w:t>
+      </w:r>
+    </w:p>
+    <w:p>
+      <w:r>
+        <w:t>Besetz: Besetzt, Backround Rot</w:t>
+      </w:r>
+    </w:p>
+    <w:p>
+      <w:pPr>
+        <w:pStyle w:val="Heading1"/>
       </w:pPr>
       <w:r>
         <w:t>Datenmodell</w:t>
@@ -1361,7 +1617,7 @@
     </w:p>
     <w:p>
       <w:pPr>
-        <w:pStyle w:val="berschrift1"/>
+        <w:pStyle w:val="Heading1"/>
       </w:pPr>
       <w:r>
         <w:t>Benutzerinterface</w:t>
@@ -1369,7 +1625,7 @@
     </w:p>
     <w:p>
       <w:pPr>
-        <w:pStyle w:val="berschrift1"/>
+        <w:pStyle w:val="Heading1"/>
       </w:pPr>
       <w:r>
         <w:t>Rahmenbedingungen</w:t>
@@ -1416,15 +1672,15 @@
     <w:p/>
     <w:p>
       <w:pPr>
-        <w:pStyle w:val="Listenabsatz"/>
+        <w:pStyle w:val="ListParagraph"/>
         <w:ind w:left="1440"/>
       </w:pPr>
     </w:p>
     <w:p>
       <w:pPr>
-        <w:pStyle w:val="berschrift1"/>
-        <w:rPr>
-          <w:rFonts w:ascii="Calibri Light" w:hAnsi="Calibri Light" w:eastAsia="Yu Gothic Light" w:cs="Times New Roman"/>
+        <w:pStyle w:val="Heading1"/>
+        <w:rPr>
+          <w:rFonts w:ascii="Calibri Light" w:eastAsia="Yu Gothic Light" w:hAnsi="Calibri Light" w:cs="Times New Roman"/>
         </w:rPr>
       </w:pPr>
       <w:r>
@@ -1434,7 +1690,7 @@
     <w:sectPr>
       <w:headerReference w:type="default" r:id="rId8"/>
       <w:footerReference w:type="default" r:id="rId9"/>
-      <w:pgSz w:w="11906" w:h="16838" w:orient="portrait"/>
+      <w:pgSz w:w="11906" w:h="16838"/>
       <w:pgMar w:top="720" w:right="720" w:bottom="720" w:left="720" w:header="708" w:footer="708" w:gutter="0"/>
       <w:cols w:space="708"/>
       <w:docGrid w:linePitch="360"/>
@@ -1444,7 +1700,7 @@
 </file>
 
 <file path=word/endnotes.xml><?xml version="1.0" encoding="utf-8"?>
-<w:endnotes xmlns:wpc="http://schemas.microsoft.com/office/word/2010/wordprocessingCanvas" xmlns:cx="http://schemas.microsoft.com/office/drawing/2014/chartex" xmlns:cx1="http://schemas.microsoft.com/office/drawing/2015/9/8/chartex" xmlns:cx2="http://schemas.microsoft.com/office/drawing/2015/10/21/chartex" xmlns:cx3="http://schemas.microsoft.com/office/drawing/2016/5/9/chartex" xmlns:cx4="http://schemas.microsoft.com/office/drawing/2016/5/10/chartex" xmlns:cx5="http://schemas.microsoft.com/office/drawing/2016/5/11/chartex" xmlns:cx6="http://schemas.microsoft.com/office/drawing/2016/5/12/chartex" xmlns:cx7="http://schemas.microsoft.com/office/drawing/2016/5/13/chartex" xmlns:cx8="http://schemas.microsoft.com/office/drawing/2016/5/14/chartex" xmlns:mc="http://schemas.openxmlformats.org/markup-compatibility/2006" xmlns:aink="http://schemas.microsoft.com/office/drawing/2016/ink" xmlns:am3d="http://schemas.microsoft.com/office/drawing/2017/model3d" xmlns:o="urn:schemas-microsoft-com:office:office" xmlns:r="http://schemas.openxmlformats.org/officeDocument/2006/relationships" xmlns:m="http://schemas.openxmlformats.org/officeDocument/2006/math" xmlns:v="urn:schemas-microsoft-com:vml" xmlns:wp14="http://schemas.microsoft.com/office/word/2010/wordprocessingDrawing" xmlns:wp="http://schemas.openxmlformats.org/drawingml/2006/wordprocessingDrawing" xmlns:w10="urn:schemas-microsoft-com:office:word" xmlns:w="http://schemas.openxmlformats.org/wordprocessingml/2006/main" xmlns:w14="http://schemas.microsoft.com/office/word/2010/wordml" xmlns:w15="http://schemas.microsoft.com/office/word/2012/wordml" xmlns:w16cex="http://schemas.microsoft.com/office/word/2018/wordml/cex" xmlns:w16cid="http://schemas.microsoft.com/office/word/2016/wordml/cid" xmlns:w16="http://schemas.microsoft.com/office/word/2018/wordml" xmlns:w16sdtdh="http://schemas.microsoft.com/office/word/2020/wordml/sdtdatahash" xmlns:w16se="http://schemas.microsoft.com/office/word/2015/wordml/symex" xmlns:wpg="http://schemas.microsoft.com/office/word/2010/wordprocessingGroup" xmlns:wpi="http://schemas.microsoft.com/office/word/2010/wordprocessingInk" xmlns:wne="http://schemas.microsoft.com/office/word/2006/wordml" xmlns:wps="http://schemas.microsoft.com/office/word/2010/wordprocessingShape" mc:Ignorable="w14 w15 w16se w16cid w16 w16cex w16sdtdh wp14">
+<w:endnotes xmlns:wpc="http://schemas.microsoft.com/office/word/2010/wordprocessingCanvas" xmlns:cx="http://schemas.microsoft.com/office/drawing/2014/chartex" xmlns:cx1="http://schemas.microsoft.com/office/drawing/2015/9/8/chartex" xmlns:cx2="http://schemas.microsoft.com/office/drawing/2015/10/21/chartex" xmlns:cx3="http://schemas.microsoft.com/office/drawing/2016/5/9/chartex" xmlns:cx4="http://schemas.microsoft.com/office/drawing/2016/5/10/chartex" xmlns:cx5="http://schemas.microsoft.com/office/drawing/2016/5/11/chartex" xmlns:cx6="http://schemas.microsoft.com/office/drawing/2016/5/12/chartex" xmlns:cx7="http://schemas.microsoft.com/office/drawing/2016/5/13/chartex" xmlns:cx8="http://schemas.microsoft.com/office/drawing/2016/5/14/chartex" xmlns:mc="http://schemas.openxmlformats.org/markup-compatibility/2006" xmlns:aink="http://schemas.microsoft.com/office/drawing/2016/ink" xmlns:am3d="http://schemas.microsoft.com/office/drawing/2017/model3d" xmlns:o="urn:schemas-microsoft-com:office:office" xmlns:oel="http://schemas.microsoft.com/office/2019/extlst" xmlns:r="http://schemas.openxmlformats.org/officeDocument/2006/relationships" xmlns:m="http://schemas.openxmlformats.org/officeDocument/2006/math" xmlns:v="urn:schemas-microsoft-com:vml" xmlns:wp14="http://schemas.microsoft.com/office/word/2010/wordprocessingDrawing" xmlns:wp="http://schemas.openxmlformats.org/drawingml/2006/wordprocessingDrawing" xmlns:w10="urn:schemas-microsoft-com:office:word" xmlns:w="http://schemas.openxmlformats.org/wordprocessingml/2006/main" xmlns:w14="http://schemas.microsoft.com/office/word/2010/wordml" xmlns:w15="http://schemas.microsoft.com/office/word/2012/wordml" xmlns:w16cex="http://schemas.microsoft.com/office/word/2018/wordml/cex" xmlns:w16cid="http://schemas.microsoft.com/office/word/2016/wordml/cid" xmlns:w16="http://schemas.microsoft.com/office/word/2018/wordml" xmlns:w16sdtdh="http://schemas.microsoft.com/office/word/2020/wordml/sdtdatahash" xmlns:w16se="http://schemas.microsoft.com/office/word/2015/wordml/symex" xmlns:wpg="http://schemas.microsoft.com/office/word/2010/wordprocessingGroup" xmlns:wpi="http://schemas.microsoft.com/office/word/2010/wordprocessingInk" xmlns:wne="http://schemas.microsoft.com/office/word/2006/wordml" xmlns:wps="http://schemas.microsoft.com/office/word/2010/wordprocessingShape" mc:Ignorable="w14 w15 w16se w16cid w16 w16cex w16sdtdh wp14">
   <w:endnote w:type="separator" w:id="-1">
     <w:p>
       <w:pPr>
@@ -1476,7 +1732,7 @@
 </file>
 
 <file path=word/footer1.xml><?xml version="1.0" encoding="utf-8"?>
-<w:ftr xmlns:wpc="http://schemas.microsoft.com/office/word/2010/wordprocessingCanvas" xmlns:cx="http://schemas.microsoft.com/office/drawing/2014/chartex" xmlns:cx1="http://schemas.microsoft.com/office/drawing/2015/9/8/chartex" xmlns:cx2="http://schemas.microsoft.com/office/drawing/2015/10/21/chartex" xmlns:cx3="http://schemas.microsoft.com/office/drawing/2016/5/9/chartex" xmlns:cx4="http://schemas.microsoft.com/office/drawing/2016/5/10/chartex" xmlns:cx5="http://schemas.microsoft.com/office/drawing/2016/5/11/chartex" xmlns:cx6="http://schemas.microsoft.com/office/drawing/2016/5/12/chartex" xmlns:cx7="http://schemas.microsoft.com/office/drawing/2016/5/13/chartex" xmlns:cx8="http://schemas.microsoft.com/office/drawing/2016/5/14/chartex" xmlns:mc="http://schemas.openxmlformats.org/markup-compatibility/2006" xmlns:aink="http://schemas.microsoft.com/office/drawing/2016/ink" xmlns:am3d="http://schemas.microsoft.com/office/drawing/2017/model3d" xmlns:o="urn:schemas-microsoft-com:office:office" xmlns:r="http://schemas.openxmlformats.org/officeDocument/2006/relationships" xmlns:m="http://schemas.openxmlformats.org/officeDocument/2006/math" xmlns:v="urn:schemas-microsoft-com:vml" xmlns:wp14="http://schemas.microsoft.com/office/word/2010/wordprocessingDrawing" xmlns:wp="http://schemas.openxmlformats.org/drawingml/2006/wordprocessingDrawing" xmlns:w10="urn:schemas-microsoft-com:office:word" xmlns:w="http://schemas.openxmlformats.org/wordprocessingml/2006/main" xmlns:w14="http://schemas.microsoft.com/office/word/2010/wordml" xmlns:w15="http://schemas.microsoft.com/office/word/2012/wordml" xmlns:w16cex="http://schemas.microsoft.com/office/word/2018/wordml/cex" xmlns:w16cid="http://schemas.microsoft.com/office/word/2016/wordml/cid" xmlns:w16="http://schemas.microsoft.com/office/word/2018/wordml" xmlns:w16sdtdh="http://schemas.microsoft.com/office/word/2020/wordml/sdtdatahash" xmlns:w16se="http://schemas.microsoft.com/office/word/2015/wordml/symex" xmlns:wpg="http://schemas.microsoft.com/office/word/2010/wordprocessingGroup" xmlns:wpi="http://schemas.microsoft.com/office/word/2010/wordprocessingInk" xmlns:wne="http://schemas.microsoft.com/office/word/2006/wordml" xmlns:wps="http://schemas.microsoft.com/office/word/2010/wordprocessingShape" mc:Ignorable="w14 w15 w16se w16cid w16 w16cex w16sdtdh wp14">
+<w:ftr xmlns:wpc="http://schemas.microsoft.com/office/word/2010/wordprocessingCanvas" xmlns:cx="http://schemas.microsoft.com/office/drawing/2014/chartex" xmlns:cx1="http://schemas.microsoft.com/office/drawing/2015/9/8/chartex" xmlns:cx2="http://schemas.microsoft.com/office/drawing/2015/10/21/chartex" xmlns:cx3="http://schemas.microsoft.com/office/drawing/2016/5/9/chartex" xmlns:cx4="http://schemas.microsoft.com/office/drawing/2016/5/10/chartex" xmlns:cx5="http://schemas.microsoft.com/office/drawing/2016/5/11/chartex" xmlns:cx6="http://schemas.microsoft.com/office/drawing/2016/5/12/chartex" xmlns:cx7="http://schemas.microsoft.com/office/drawing/2016/5/13/chartex" xmlns:cx8="http://schemas.microsoft.com/office/drawing/2016/5/14/chartex" xmlns:mc="http://schemas.openxmlformats.org/markup-compatibility/2006" xmlns:aink="http://schemas.microsoft.com/office/drawing/2016/ink" xmlns:am3d="http://schemas.microsoft.com/office/drawing/2017/model3d" xmlns:o="urn:schemas-microsoft-com:office:office" xmlns:oel="http://schemas.microsoft.com/office/2019/extlst" xmlns:r="http://schemas.openxmlformats.org/officeDocument/2006/relationships" xmlns:m="http://schemas.openxmlformats.org/officeDocument/2006/math" xmlns:v="urn:schemas-microsoft-com:vml" xmlns:wp14="http://schemas.microsoft.com/office/word/2010/wordprocessingDrawing" xmlns:wp="http://schemas.openxmlformats.org/drawingml/2006/wordprocessingDrawing" xmlns:w10="urn:schemas-microsoft-com:office:word" xmlns:w="http://schemas.openxmlformats.org/wordprocessingml/2006/main" xmlns:w14="http://schemas.microsoft.com/office/word/2010/wordml" xmlns:w15="http://schemas.microsoft.com/office/word/2012/wordml" xmlns:w16cex="http://schemas.microsoft.com/office/word/2018/wordml/cex" xmlns:w16cid="http://schemas.microsoft.com/office/word/2016/wordml/cid" xmlns:w16="http://schemas.microsoft.com/office/word/2018/wordml" xmlns:w16sdtdh="http://schemas.microsoft.com/office/word/2020/wordml/sdtdatahash" xmlns:w16se="http://schemas.microsoft.com/office/word/2015/wordml/symex" xmlns:wpg="http://schemas.microsoft.com/office/word/2010/wordprocessingGroup" xmlns:wpi="http://schemas.microsoft.com/office/word/2010/wordprocessingInk" xmlns:wne="http://schemas.microsoft.com/office/word/2006/wordml" xmlns:wps="http://schemas.microsoft.com/office/word/2010/wordprocessingShape" mc:Ignorable="w14 w15 w16se w16cid w16 w16cex w16sdtdh wp14">
   <w:tbl>
     <w:tblPr>
       <w:tblW w:w="0" w:type="auto"/>
@@ -1495,7 +1751,7 @@
         </w:tcPr>
         <w:p>
           <w:pPr>
-            <w:pStyle w:val="Kopfzeile"/>
+            <w:pStyle w:val="Header"/>
             <w:ind w:left="-115"/>
           </w:pPr>
         </w:p>
@@ -1506,7 +1762,7 @@
         </w:tcPr>
         <w:p>
           <w:pPr>
-            <w:pStyle w:val="Kopfzeile"/>
+            <w:pStyle w:val="Header"/>
             <w:jc w:val="center"/>
           </w:pPr>
         </w:p>
@@ -1517,7 +1773,7 @@
         </w:tcPr>
         <w:p>
           <w:pPr>
-            <w:pStyle w:val="Kopfzeile"/>
+            <w:pStyle w:val="Header"/>
             <w:ind w:right="-115"/>
             <w:jc w:val="right"/>
           </w:pPr>
@@ -1527,14 +1783,14 @@
   </w:tbl>
   <w:p>
     <w:pPr>
-      <w:pStyle w:val="Fuzeile"/>
+      <w:pStyle w:val="Footer"/>
     </w:pPr>
   </w:p>
 </w:ftr>
 </file>
 
 <file path=word/footnotes.xml><?xml version="1.0" encoding="utf-8"?>
-<w:footnotes xmlns:wpc="http://schemas.microsoft.com/office/word/2010/wordprocessingCanvas" xmlns:cx="http://schemas.microsoft.com/office/drawing/2014/chartex" xmlns:cx1="http://schemas.microsoft.com/office/drawing/2015/9/8/chartex" xmlns:cx2="http://schemas.microsoft.com/office/drawing/2015/10/21/chartex" xmlns:cx3="http://schemas.microsoft.com/office/drawing/2016/5/9/chartex" xmlns:cx4="http://schemas.microsoft.com/office/drawing/2016/5/10/chartex" xmlns:cx5="http://schemas.microsoft.com/office/drawing/2016/5/11/chartex" xmlns:cx6="http://schemas.microsoft.com/office/drawing/2016/5/12/chartex" xmlns:cx7="http://schemas.microsoft.com/office/drawing/2016/5/13/chartex" xmlns:cx8="http://schemas.microsoft.com/office/drawing/2016/5/14/chartex" xmlns:mc="http://schemas.openxmlformats.org/markup-compatibility/2006" xmlns:aink="http://schemas.microsoft.com/office/drawing/2016/ink" xmlns:am3d="http://schemas.microsoft.com/office/drawing/2017/model3d" xmlns:o="urn:schemas-microsoft-com:office:office" xmlns:r="http://schemas.openxmlformats.org/officeDocument/2006/relationships" xmlns:m="http://schemas.openxmlformats.org/officeDocument/2006/math" xmlns:v="urn:schemas-microsoft-com:vml" xmlns:wp14="http://schemas.microsoft.com/office/word/2010/wordprocessingDrawing" xmlns:wp="http://schemas.openxmlformats.org/drawingml/2006/wordprocessingDrawing" xmlns:w10="urn:schemas-microsoft-com:office:word" xmlns:w="http://schemas.openxmlformats.org/wordprocessingml/2006/main" xmlns:w14="http://schemas.microsoft.com/office/word/2010/wordml" xmlns:w15="http://schemas.microsoft.com/office/word/2012/wordml" xmlns:w16cex="http://schemas.microsoft.com/office/word/2018/wordml/cex" xmlns:w16cid="http://schemas.microsoft.com/office/word/2016/wordml/cid" xmlns:w16="http://schemas.microsoft.com/office/word/2018/wordml" xmlns:w16sdtdh="http://schemas.microsoft.com/office/word/2020/wordml/sdtdatahash" xmlns:w16se="http://schemas.microsoft.com/office/word/2015/wordml/symex" xmlns:wpg="http://schemas.microsoft.com/office/word/2010/wordprocessingGroup" xmlns:wpi="http://schemas.microsoft.com/office/word/2010/wordprocessingInk" xmlns:wne="http://schemas.microsoft.com/office/word/2006/wordml" xmlns:wps="http://schemas.microsoft.com/office/word/2010/wordprocessingShape" mc:Ignorable="w14 w15 w16se w16cid w16 w16cex w16sdtdh wp14">
+<w:footnotes xmlns:wpc="http://schemas.microsoft.com/office/word/2010/wordprocessingCanvas" xmlns:cx="http://schemas.microsoft.com/office/drawing/2014/chartex" xmlns:cx1="http://schemas.microsoft.com/office/drawing/2015/9/8/chartex" xmlns:cx2="http://schemas.microsoft.com/office/drawing/2015/10/21/chartex" xmlns:cx3="http://schemas.microsoft.com/office/drawing/2016/5/9/chartex" xmlns:cx4="http://schemas.microsoft.com/office/drawing/2016/5/10/chartex" xmlns:cx5="http://schemas.microsoft.com/office/drawing/2016/5/11/chartex" xmlns:cx6="http://schemas.microsoft.com/office/drawing/2016/5/12/chartex" xmlns:cx7="http://schemas.microsoft.com/office/drawing/2016/5/13/chartex" xmlns:cx8="http://schemas.microsoft.com/office/drawing/2016/5/14/chartex" xmlns:mc="http://schemas.openxmlformats.org/markup-compatibility/2006" xmlns:aink="http://schemas.microsoft.com/office/drawing/2016/ink" xmlns:am3d="http://schemas.microsoft.com/office/drawing/2017/model3d" xmlns:o="urn:schemas-microsoft-com:office:office" xmlns:oel="http://schemas.microsoft.com/office/2019/extlst" xmlns:r="http://schemas.openxmlformats.org/officeDocument/2006/relationships" xmlns:m="http://schemas.openxmlformats.org/officeDocument/2006/math" xmlns:v="urn:schemas-microsoft-com:vml" xmlns:wp14="http://schemas.microsoft.com/office/word/2010/wordprocessingDrawing" xmlns:wp="http://schemas.openxmlformats.org/drawingml/2006/wordprocessingDrawing" xmlns:w10="urn:schemas-microsoft-com:office:word" xmlns:w="http://schemas.openxmlformats.org/wordprocessingml/2006/main" xmlns:w14="http://schemas.microsoft.com/office/word/2010/wordml" xmlns:w15="http://schemas.microsoft.com/office/word/2012/wordml" xmlns:w16cex="http://schemas.microsoft.com/office/word/2018/wordml/cex" xmlns:w16cid="http://schemas.microsoft.com/office/word/2016/wordml/cid" xmlns:w16="http://schemas.microsoft.com/office/word/2018/wordml" xmlns:w16sdtdh="http://schemas.microsoft.com/office/word/2020/wordml/sdtdatahash" xmlns:w16se="http://schemas.microsoft.com/office/word/2015/wordml/symex" xmlns:wpg="http://schemas.microsoft.com/office/word/2010/wordprocessingGroup" xmlns:wpi="http://schemas.microsoft.com/office/word/2010/wordprocessingInk" xmlns:wne="http://schemas.microsoft.com/office/word/2006/wordml" xmlns:wps="http://schemas.microsoft.com/office/word/2010/wordprocessingShape" mc:Ignorable="w14 w15 w16se w16cid w16 w16cex w16sdtdh wp14">
   <w:footnote w:type="separator" w:id="-1">
     <w:p>
       <w:pPr>
@@ -1566,7 +1822,7 @@
 </file>
 
 <file path=word/header1.xml><?xml version="1.0" encoding="utf-8"?>
-<w:hdr xmlns:wpc="http://schemas.microsoft.com/office/word/2010/wordprocessingCanvas" xmlns:cx="http://schemas.microsoft.com/office/drawing/2014/chartex" xmlns:cx1="http://schemas.microsoft.com/office/drawing/2015/9/8/chartex" xmlns:cx2="http://schemas.microsoft.com/office/drawing/2015/10/21/chartex" xmlns:cx3="http://schemas.microsoft.com/office/drawing/2016/5/9/chartex" xmlns:cx4="http://schemas.microsoft.com/office/drawing/2016/5/10/chartex" xmlns:cx5="http://schemas.microsoft.com/office/drawing/2016/5/11/chartex" xmlns:cx6="http://schemas.microsoft.com/office/drawing/2016/5/12/chartex" xmlns:cx7="http://schemas.microsoft.com/office/drawing/2016/5/13/chartex" xmlns:cx8="http://schemas.microsoft.com/office/drawing/2016/5/14/chartex" xmlns:mc="http://schemas.openxmlformats.org/markup-compatibility/2006" xmlns:aink="http://schemas.microsoft.com/office/drawing/2016/ink" xmlns:am3d="http://schemas.microsoft.com/office/drawing/2017/model3d" xmlns:o="urn:schemas-microsoft-com:office:office" xmlns:r="http://schemas.openxmlformats.org/officeDocument/2006/relationships" xmlns:m="http://schemas.openxmlformats.org/officeDocument/2006/math" xmlns:v="urn:schemas-microsoft-com:vml" xmlns:wp14="http://schemas.microsoft.com/office/word/2010/wordprocessingDrawing" xmlns:wp="http://schemas.openxmlformats.org/drawingml/2006/wordprocessingDrawing" xmlns:w10="urn:schemas-microsoft-com:office:word" xmlns:w="http://schemas.openxmlformats.org/wordprocessingml/2006/main" xmlns:w14="http://schemas.microsoft.com/office/word/2010/wordml" xmlns:w15="http://schemas.microsoft.com/office/word/2012/wordml" xmlns:w16cex="http://schemas.microsoft.com/office/word/2018/wordml/cex" xmlns:w16cid="http://schemas.microsoft.com/office/word/2016/wordml/cid" xmlns:w16="http://schemas.microsoft.com/office/word/2018/wordml" xmlns:w16sdtdh="http://schemas.microsoft.com/office/word/2020/wordml/sdtdatahash" xmlns:w16se="http://schemas.microsoft.com/office/word/2015/wordml/symex" xmlns:wpg="http://schemas.microsoft.com/office/word/2010/wordprocessingGroup" xmlns:wpi="http://schemas.microsoft.com/office/word/2010/wordprocessingInk" xmlns:wne="http://schemas.microsoft.com/office/word/2006/wordml" xmlns:wps="http://schemas.microsoft.com/office/word/2010/wordprocessingShape" mc:Ignorable="w14 w15 w16se w16cid w16 w16cex w16sdtdh wp14">
+<w:hdr xmlns:wpc="http://schemas.microsoft.com/office/word/2010/wordprocessingCanvas" xmlns:cx="http://schemas.microsoft.com/office/drawing/2014/chartex" xmlns:cx1="http://schemas.microsoft.com/office/drawing/2015/9/8/chartex" xmlns:cx2="http://schemas.microsoft.com/office/drawing/2015/10/21/chartex" xmlns:cx3="http://schemas.microsoft.com/office/drawing/2016/5/9/chartex" xmlns:cx4="http://schemas.microsoft.com/office/drawing/2016/5/10/chartex" xmlns:cx5="http://schemas.microsoft.com/office/drawing/2016/5/11/chartex" xmlns:cx6="http://schemas.microsoft.com/office/drawing/2016/5/12/chartex" xmlns:cx7="http://schemas.microsoft.com/office/drawing/2016/5/13/chartex" xmlns:cx8="http://schemas.microsoft.com/office/drawing/2016/5/14/chartex" xmlns:mc="http://schemas.openxmlformats.org/markup-compatibility/2006" xmlns:aink="http://schemas.microsoft.com/office/drawing/2016/ink" xmlns:am3d="http://schemas.microsoft.com/office/drawing/2017/model3d" xmlns:o="urn:schemas-microsoft-com:office:office" xmlns:oel="http://schemas.microsoft.com/office/2019/extlst" xmlns:r="http://schemas.openxmlformats.org/officeDocument/2006/relationships" xmlns:m="http://schemas.openxmlformats.org/officeDocument/2006/math" xmlns:v="urn:schemas-microsoft-com:vml" xmlns:wp14="http://schemas.microsoft.com/office/word/2010/wordprocessingDrawing" xmlns:wp="http://schemas.openxmlformats.org/drawingml/2006/wordprocessingDrawing" xmlns:w10="urn:schemas-microsoft-com:office:word" xmlns:w="http://schemas.openxmlformats.org/wordprocessingml/2006/main" xmlns:w14="http://schemas.microsoft.com/office/word/2010/wordml" xmlns:w15="http://schemas.microsoft.com/office/word/2012/wordml" xmlns:w16cex="http://schemas.microsoft.com/office/word/2018/wordml/cex" xmlns:w16cid="http://schemas.microsoft.com/office/word/2016/wordml/cid" xmlns:w16="http://schemas.microsoft.com/office/word/2018/wordml" xmlns:w16sdtdh="http://schemas.microsoft.com/office/word/2020/wordml/sdtdatahash" xmlns:w16se="http://schemas.microsoft.com/office/word/2015/wordml/symex" xmlns:wpg="http://schemas.microsoft.com/office/word/2010/wordprocessingGroup" xmlns:wpi="http://schemas.microsoft.com/office/word/2010/wordprocessingInk" xmlns:wne="http://schemas.microsoft.com/office/word/2006/wordml" xmlns:wps="http://schemas.microsoft.com/office/word/2010/wordprocessingShape" mc:Ignorable="w14 w15 w16se w16cid w16 w16cex w16sdtdh wp14">
   <w:tbl>
     <w:tblPr>
       <w:tblW w:w="0" w:type="auto"/>
@@ -1585,7 +1841,7 @@
         </w:tcPr>
         <w:p>
           <w:pPr>
-            <w:pStyle w:val="Kopfzeile"/>
+            <w:pStyle w:val="Header"/>
             <w:ind w:left="-115"/>
           </w:pPr>
         </w:p>
@@ -1596,7 +1852,7 @@
         </w:tcPr>
         <w:p>
           <w:pPr>
-            <w:pStyle w:val="Kopfzeile"/>
+            <w:pStyle w:val="Header"/>
             <w:jc w:val="center"/>
           </w:pPr>
         </w:p>
@@ -1607,7 +1863,7 @@
         </w:tcPr>
         <w:p>
           <w:pPr>
-            <w:pStyle w:val="Kopfzeile"/>
+            <w:pStyle w:val="Header"/>
             <w:ind w:right="-115"/>
             <w:jc w:val="right"/>
           </w:pPr>
@@ -1617,7 +1873,7 @@
   </w:tbl>
   <w:p>
     <w:pPr>
-      <w:pStyle w:val="Kopfzeile"/>
+      <w:pStyle w:val="Header"/>
     </w:pPr>
   </w:p>
 </w:hdr>
@@ -1636,8 +1892,293 @@
 </file>
 
 <file path=word/numbering.xml><?xml version="1.0" encoding="utf-8"?>
-<w:numbering xmlns:wpc="http://schemas.microsoft.com/office/word/2010/wordprocessingCanvas" xmlns:cx="http://schemas.microsoft.com/office/drawing/2014/chartex" xmlns:cx1="http://schemas.microsoft.com/office/drawing/2015/9/8/chartex" xmlns:cx2="http://schemas.microsoft.com/office/drawing/2015/10/21/chartex" xmlns:cx3="http://schemas.microsoft.com/office/drawing/2016/5/9/chartex" xmlns:cx4="http://schemas.microsoft.com/office/drawing/2016/5/10/chartex" xmlns:cx5="http://schemas.microsoft.com/office/drawing/2016/5/11/chartex" xmlns:cx6="http://schemas.microsoft.com/office/drawing/2016/5/12/chartex" xmlns:cx7="http://schemas.microsoft.com/office/drawing/2016/5/13/chartex" xmlns:cx8="http://schemas.microsoft.com/office/drawing/2016/5/14/chartex" xmlns:mc="http://schemas.openxmlformats.org/markup-compatibility/2006" xmlns:aink="http://schemas.microsoft.com/office/drawing/2016/ink" xmlns:am3d="http://schemas.microsoft.com/office/drawing/2017/model3d" xmlns:o="urn:schemas-microsoft-com:office:office" xmlns:r="http://schemas.openxmlformats.org/officeDocument/2006/relationships" xmlns:m="http://schemas.openxmlformats.org/officeDocument/2006/math" xmlns:v="urn:schemas-microsoft-com:vml" xmlns:wp14="http://schemas.microsoft.com/office/word/2010/wordprocessingDrawing" xmlns:wp="http://schemas.openxmlformats.org/drawingml/2006/wordprocessingDrawing" xmlns:w10="urn:schemas-microsoft-com:office:word" xmlns:w="http://schemas.openxmlformats.org/wordprocessingml/2006/main" xmlns:w14="http://schemas.microsoft.com/office/word/2010/wordml" xmlns:w15="http://schemas.microsoft.com/office/word/2012/wordml" xmlns:w16cex="http://schemas.microsoft.com/office/word/2018/wordml/cex" xmlns:w16cid="http://schemas.microsoft.com/office/word/2016/wordml/cid" xmlns:w16="http://schemas.microsoft.com/office/word/2018/wordml" xmlns:w16sdtdh="http://schemas.microsoft.com/office/word/2020/wordml/sdtdatahash" xmlns:w16se="http://schemas.microsoft.com/office/word/2015/wordml/symex" xmlns:wpg="http://schemas.microsoft.com/office/word/2010/wordprocessingGroup" xmlns:wpi="http://schemas.microsoft.com/office/word/2010/wordprocessingInk" xmlns:wne="http://schemas.microsoft.com/office/word/2006/wordml" xmlns:wps="http://schemas.microsoft.com/office/word/2010/wordprocessingShape" mc:Ignorable="w14 w15 w16se w16cid w16 w16cex w16sdtdh wp14">
+<w:numbering xmlns:wpc="http://schemas.microsoft.com/office/word/2010/wordprocessingCanvas" xmlns:cx="http://schemas.microsoft.com/office/drawing/2014/chartex" xmlns:cx1="http://schemas.microsoft.com/office/drawing/2015/9/8/chartex" xmlns:cx2="http://schemas.microsoft.com/office/drawing/2015/10/21/chartex" xmlns:cx3="http://schemas.microsoft.com/office/drawing/2016/5/9/chartex" xmlns:cx4="http://schemas.microsoft.com/office/drawing/2016/5/10/chartex" xmlns:cx5="http://schemas.microsoft.com/office/drawing/2016/5/11/chartex" xmlns:cx6="http://schemas.microsoft.com/office/drawing/2016/5/12/chartex" xmlns:cx7="http://schemas.microsoft.com/office/drawing/2016/5/13/chartex" xmlns:cx8="http://schemas.microsoft.com/office/drawing/2016/5/14/chartex" xmlns:mc="http://schemas.openxmlformats.org/markup-compatibility/2006" xmlns:aink="http://schemas.microsoft.com/office/drawing/2016/ink" xmlns:am3d="http://schemas.microsoft.com/office/drawing/2017/model3d" xmlns:o="urn:schemas-microsoft-com:office:office" xmlns:oel="http://schemas.microsoft.com/office/2019/extlst" xmlns:r="http://schemas.openxmlformats.org/officeDocument/2006/relationships" xmlns:m="http://schemas.openxmlformats.org/officeDocument/2006/math" xmlns:v="urn:schemas-microsoft-com:vml" xmlns:wp14="http://schemas.microsoft.com/office/word/2010/wordprocessingDrawing" xmlns:wp="http://schemas.openxmlformats.org/drawingml/2006/wordprocessingDrawing" xmlns:w10="urn:schemas-microsoft-com:office:word" xmlns:w="http://schemas.openxmlformats.org/wordprocessingml/2006/main" xmlns:w14="http://schemas.microsoft.com/office/word/2010/wordml" xmlns:w15="http://schemas.microsoft.com/office/word/2012/wordml" xmlns:w16cex="http://schemas.microsoft.com/office/word/2018/wordml/cex" xmlns:w16cid="http://schemas.microsoft.com/office/word/2016/wordml/cid" xmlns:w16="http://schemas.microsoft.com/office/word/2018/wordml" xmlns:w16sdtdh="http://schemas.microsoft.com/office/word/2020/wordml/sdtdatahash" xmlns:w16se="http://schemas.microsoft.com/office/word/2015/wordml/symex" xmlns:wpg="http://schemas.microsoft.com/office/word/2010/wordprocessingGroup" xmlns:wpi="http://schemas.microsoft.com/office/word/2010/wordprocessingInk" xmlns:wne="http://schemas.microsoft.com/office/word/2006/wordml" xmlns:wps="http://schemas.microsoft.com/office/word/2010/wordprocessingShape" mc:Ignorable="w14 w15 w16se w16cid w16 w16cex w16sdtdh wp14">
   <w:abstractNum w:abstractNumId="0" w15:restartNumberingAfterBreak="0">
+    <w:nsid w:val="0CEA1B7E"/>
+    <w:multiLevelType w:val="hybridMultilevel"/>
+    <w:tmpl w:val="B42EE446"/>
+    <w:lvl w:ilvl="0" w:tplc="04070001">
+      <w:start w:val="1"/>
+      <w:numFmt w:val="bullet"/>
+      <w:lvlText w:val=""/>
+      <w:lvlJc w:val="left"/>
+      <w:pPr>
+        <w:ind w:left="720" w:hanging="360"/>
+      </w:pPr>
+      <w:rPr>
+        <w:rFonts w:ascii="Symbol" w:hAnsi="Symbol" w:hint="default"/>
+      </w:rPr>
+    </w:lvl>
+    <w:lvl w:ilvl="1" w:tplc="04070003" w:tentative="1">
+      <w:start w:val="1"/>
+      <w:numFmt w:val="bullet"/>
+      <w:lvlText w:val="o"/>
+      <w:lvlJc w:val="left"/>
+      <w:pPr>
+        <w:ind w:left="1440" w:hanging="360"/>
+      </w:pPr>
+      <w:rPr>
+        <w:rFonts w:ascii="Courier New" w:hAnsi="Courier New" w:cs="Courier New" w:hint="default"/>
+      </w:rPr>
+    </w:lvl>
+    <w:lvl w:ilvl="2" w:tplc="04070005" w:tentative="1">
+      <w:start w:val="1"/>
+      <w:numFmt w:val="bullet"/>
+      <w:lvlText w:val=""/>
+      <w:lvlJc w:val="left"/>
+      <w:pPr>
+        <w:ind w:left="2160" w:hanging="360"/>
+      </w:pPr>
+      <w:rPr>
+        <w:rFonts w:ascii="Wingdings" w:hAnsi="Wingdings" w:hint="default"/>
+      </w:rPr>
+    </w:lvl>
+    <w:lvl w:ilvl="3" w:tplc="04070001" w:tentative="1">
+      <w:start w:val="1"/>
+      <w:numFmt w:val="bullet"/>
+      <w:lvlText w:val=""/>
+      <w:lvlJc w:val="left"/>
+      <w:pPr>
+        <w:ind w:left="2880" w:hanging="360"/>
+      </w:pPr>
+      <w:rPr>
+        <w:rFonts w:ascii="Symbol" w:hAnsi="Symbol" w:hint="default"/>
+      </w:rPr>
+    </w:lvl>
+    <w:lvl w:ilvl="4" w:tplc="04070003" w:tentative="1">
+      <w:start w:val="1"/>
+      <w:numFmt w:val="bullet"/>
+      <w:lvlText w:val="o"/>
+      <w:lvlJc w:val="left"/>
+      <w:pPr>
+        <w:ind w:left="3600" w:hanging="360"/>
+      </w:pPr>
+      <w:rPr>
+        <w:rFonts w:ascii="Courier New" w:hAnsi="Courier New" w:cs="Courier New" w:hint="default"/>
+      </w:rPr>
+    </w:lvl>
+    <w:lvl w:ilvl="5" w:tplc="04070005" w:tentative="1">
+      <w:start w:val="1"/>
+      <w:numFmt w:val="bullet"/>
+      <w:lvlText w:val=""/>
+      <w:lvlJc w:val="left"/>
+      <w:pPr>
+        <w:ind w:left="4320" w:hanging="360"/>
+      </w:pPr>
+      <w:rPr>
+        <w:rFonts w:ascii="Wingdings" w:hAnsi="Wingdings" w:hint="default"/>
+      </w:rPr>
+    </w:lvl>
+    <w:lvl w:ilvl="6" w:tplc="04070001" w:tentative="1">
+      <w:start w:val="1"/>
+      <w:numFmt w:val="bullet"/>
+      <w:lvlText w:val=""/>
+      <w:lvlJc w:val="left"/>
+      <w:pPr>
+        <w:ind w:left="5040" w:hanging="360"/>
+      </w:pPr>
+      <w:rPr>
+        <w:rFonts w:ascii="Symbol" w:hAnsi="Symbol" w:hint="default"/>
+      </w:rPr>
+    </w:lvl>
+    <w:lvl w:ilvl="7" w:tplc="04070003" w:tentative="1">
+      <w:start w:val="1"/>
+      <w:numFmt w:val="bullet"/>
+      <w:lvlText w:val="o"/>
+      <w:lvlJc w:val="left"/>
+      <w:pPr>
+        <w:ind w:left="5760" w:hanging="360"/>
+      </w:pPr>
+      <w:rPr>
+        <w:rFonts w:ascii="Courier New" w:hAnsi="Courier New" w:cs="Courier New" w:hint="default"/>
+      </w:rPr>
+    </w:lvl>
+    <w:lvl w:ilvl="8" w:tplc="04070005" w:tentative="1">
+      <w:start w:val="1"/>
+      <w:numFmt w:val="bullet"/>
+      <w:lvlText w:val=""/>
+      <w:lvlJc w:val="left"/>
+      <w:pPr>
+        <w:ind w:left="6480" w:hanging="360"/>
+      </w:pPr>
+      <w:rPr>
+        <w:rFonts w:ascii="Wingdings" w:hAnsi="Wingdings" w:hint="default"/>
+      </w:rPr>
+    </w:lvl>
+  </w:abstractNum>
+  <w:abstractNum w:abstractNumId="1" w15:restartNumberingAfterBreak="0">
+    <w:nsid w:val="205F0534"/>
+    <w:multiLevelType w:val="hybridMultilevel"/>
+    <w:tmpl w:val="A9803A74"/>
+    <w:lvl w:ilvl="0" w:tplc="0407000F">
+      <w:start w:val="1"/>
+      <w:numFmt w:val="decimal"/>
+      <w:lvlText w:val="%1."/>
+      <w:lvlJc w:val="left"/>
+      <w:pPr>
+        <w:ind w:left="720" w:hanging="360"/>
+      </w:pPr>
+    </w:lvl>
+    <w:lvl w:ilvl="1" w:tplc="04070019">
+      <w:start w:val="1"/>
+      <w:numFmt w:val="lowerLetter"/>
+      <w:lvlText w:val="%2."/>
+      <w:lvlJc w:val="left"/>
+      <w:pPr>
+        <w:ind w:left="1440" w:hanging="360"/>
+      </w:pPr>
+    </w:lvl>
+    <w:lvl w:ilvl="2" w:tplc="0407001B" w:tentative="1">
+      <w:start w:val="1"/>
+      <w:numFmt w:val="lowerRoman"/>
+      <w:lvlText w:val="%3."/>
+      <w:lvlJc w:val="right"/>
+      <w:pPr>
+        <w:ind w:left="2160" w:hanging="180"/>
+      </w:pPr>
+    </w:lvl>
+    <w:lvl w:ilvl="3" w:tplc="0407000F" w:tentative="1">
+      <w:start w:val="1"/>
+      <w:numFmt w:val="decimal"/>
+      <w:lvlText w:val="%4."/>
+      <w:lvlJc w:val="left"/>
+      <w:pPr>
+        <w:ind w:left="2880" w:hanging="360"/>
+      </w:pPr>
+    </w:lvl>
+    <w:lvl w:ilvl="4" w:tplc="04070019" w:tentative="1">
+      <w:start w:val="1"/>
+      <w:numFmt w:val="lowerLetter"/>
+      <w:lvlText w:val="%5."/>
+      <w:lvlJc w:val="left"/>
+      <w:pPr>
+        <w:ind w:left="3600" w:hanging="360"/>
+      </w:pPr>
+    </w:lvl>
+    <w:lvl w:ilvl="5" w:tplc="0407001B" w:tentative="1">
+      <w:start w:val="1"/>
+      <w:numFmt w:val="lowerRoman"/>
+      <w:lvlText w:val="%6."/>
+      <w:lvlJc w:val="right"/>
+      <w:pPr>
+        <w:ind w:left="4320" w:hanging="180"/>
+      </w:pPr>
+    </w:lvl>
+    <w:lvl w:ilvl="6" w:tplc="0407000F" w:tentative="1">
+      <w:start w:val="1"/>
+      <w:numFmt w:val="decimal"/>
+      <w:lvlText w:val="%7."/>
+      <w:lvlJc w:val="left"/>
+      <w:pPr>
+        <w:ind w:left="5040" w:hanging="360"/>
+      </w:pPr>
+    </w:lvl>
+    <w:lvl w:ilvl="7" w:tplc="04070019" w:tentative="1">
+      <w:start w:val="1"/>
+      <w:numFmt w:val="lowerLetter"/>
+      <w:lvlText w:val="%8."/>
+      <w:lvlJc w:val="left"/>
+      <w:pPr>
+        <w:ind w:left="5760" w:hanging="360"/>
+      </w:pPr>
+    </w:lvl>
+    <w:lvl w:ilvl="8" w:tplc="0407001B" w:tentative="1">
+      <w:start w:val="1"/>
+      <w:numFmt w:val="lowerRoman"/>
+      <w:lvlText w:val="%9."/>
+      <w:lvlJc w:val="right"/>
+      <w:pPr>
+        <w:ind w:left="6480" w:hanging="180"/>
+      </w:pPr>
+    </w:lvl>
+  </w:abstractNum>
+  <w:abstractNum w:abstractNumId="2" w15:restartNumberingAfterBreak="0">
+    <w:nsid w:val="35913EEE"/>
+    <w:multiLevelType w:val="hybridMultilevel"/>
+    <w:tmpl w:val="F5CC5BE4"/>
+    <w:lvl w:ilvl="0" w:tplc="0407000F">
+      <w:start w:val="1"/>
+      <w:numFmt w:val="decimal"/>
+      <w:lvlText w:val="%1."/>
+      <w:lvlJc w:val="left"/>
+      <w:pPr>
+        <w:ind w:left="720" w:hanging="360"/>
+      </w:pPr>
+    </w:lvl>
+    <w:lvl w:ilvl="1" w:tplc="04070019" w:tentative="1">
+      <w:start w:val="1"/>
+      <w:numFmt w:val="lowerLetter"/>
+      <w:lvlText w:val="%2."/>
+      <w:lvlJc w:val="left"/>
+      <w:pPr>
+        <w:ind w:left="1440" w:hanging="360"/>
+      </w:pPr>
+    </w:lvl>
+    <w:lvl w:ilvl="2" w:tplc="0407001B" w:tentative="1">
+      <w:start w:val="1"/>
+      <w:numFmt w:val="lowerRoman"/>
+      <w:lvlText w:val="%3."/>
+      <w:lvlJc w:val="right"/>
+      <w:pPr>
+        <w:ind w:left="2160" w:hanging="180"/>
+      </w:pPr>
+    </w:lvl>
+    <w:lvl w:ilvl="3" w:tplc="0407000F" w:tentative="1">
+      <w:start w:val="1"/>
+      <w:numFmt w:val="decimal"/>
+      <w:lvlText w:val="%4."/>
+      <w:lvlJc w:val="left"/>
+      <w:pPr>
+        <w:ind w:left="2880" w:hanging="360"/>
+      </w:pPr>
+    </w:lvl>
+    <w:lvl w:ilvl="4" w:tplc="04070019" w:tentative="1">
+      <w:start w:val="1"/>
+      <w:numFmt w:val="lowerLetter"/>
+      <w:lvlText w:val="%5."/>
+      <w:lvlJc w:val="left"/>
+      <w:pPr>
+        <w:ind w:left="3600" w:hanging="360"/>
+      </w:pPr>
+    </w:lvl>
+    <w:lvl w:ilvl="5" w:tplc="0407001B" w:tentative="1">
+      <w:start w:val="1"/>
+      <w:numFmt w:val="lowerRoman"/>
+      <w:lvlText w:val="%6."/>
+      <w:lvlJc w:val="right"/>
+      <w:pPr>
+        <w:ind w:left="4320" w:hanging="180"/>
+      </w:pPr>
+    </w:lvl>
+    <w:lvl w:ilvl="6" w:tplc="0407000F" w:tentative="1">
+      <w:start w:val="1"/>
+      <w:numFmt w:val="decimal"/>
+      <w:lvlText w:val="%7."/>
+      <w:lvlJc w:val="left"/>
+      <w:pPr>
+        <w:ind w:left="5040" w:hanging="360"/>
+      </w:pPr>
+    </w:lvl>
+    <w:lvl w:ilvl="7" w:tplc="04070019" w:tentative="1">
+      <w:start w:val="1"/>
+      <w:numFmt w:val="lowerLetter"/>
+      <w:lvlText w:val="%8."/>
+      <w:lvlJc w:val="left"/>
+      <w:pPr>
+        <w:ind w:left="5760" w:hanging="360"/>
+      </w:pPr>
+    </w:lvl>
+    <w:lvl w:ilvl="8" w:tplc="0407001B" w:tentative="1">
+      <w:start w:val="1"/>
+      <w:numFmt w:val="lowerRoman"/>
+      <w:lvlText w:val="%9."/>
+      <w:lvlJc w:val="right"/>
+      <w:pPr>
+        <w:ind w:left="6480" w:hanging="180"/>
+      </w:pPr>
+    </w:lvl>
+  </w:abstractNum>
+  <w:abstractNum w:abstractNumId="3" w15:restartNumberingAfterBreak="0">
     <w:nsid w:val="40787977"/>
     <w:multiLevelType w:val="hybridMultilevel"/>
     <w:tmpl w:val="2FE26A22"/>
@@ -1650,7 +2191,7 @@
         <w:ind w:left="720" w:hanging="360"/>
       </w:pPr>
       <w:rPr>
-        <w:rFonts w:hint="default" w:ascii="Symbol" w:hAnsi="Symbol"/>
+        <w:rFonts w:ascii="Symbol" w:hAnsi="Symbol" w:hint="default"/>
       </w:rPr>
     </w:lvl>
     <w:lvl w:ilvl="1" w:tplc="04070003">
@@ -1662,7 +2203,7 @@
         <w:ind w:left="1440" w:hanging="360"/>
       </w:pPr>
       <w:rPr>
-        <w:rFonts w:hint="default" w:ascii="Courier New" w:hAnsi="Courier New" w:cs="Courier New"/>
+        <w:rFonts w:ascii="Courier New" w:hAnsi="Courier New" w:cs="Courier New" w:hint="default"/>
       </w:rPr>
     </w:lvl>
     <w:lvl w:ilvl="2" w:tplc="04070005">
@@ -1674,7 +2215,7 @@
         <w:ind w:left="2160" w:hanging="360"/>
       </w:pPr>
       <w:rPr>
-        <w:rFonts w:hint="default" w:ascii="Wingdings" w:hAnsi="Wingdings"/>
+        <w:rFonts w:ascii="Wingdings" w:hAnsi="Wingdings" w:hint="default"/>
       </w:rPr>
     </w:lvl>
     <w:lvl w:ilvl="3" w:tplc="04070001">
@@ -1686,7 +2227,7 @@
         <w:ind w:left="2880" w:hanging="360"/>
       </w:pPr>
       <w:rPr>
-        <w:rFonts w:hint="default" w:ascii="Symbol" w:hAnsi="Symbol"/>
+        <w:rFonts w:ascii="Symbol" w:hAnsi="Symbol" w:hint="default"/>
       </w:rPr>
     </w:lvl>
     <w:lvl w:ilvl="4" w:tplc="04070003">
@@ -1698,7 +2239,7 @@
         <w:ind w:left="3600" w:hanging="360"/>
       </w:pPr>
       <w:rPr>
-        <w:rFonts w:hint="default" w:ascii="Courier New" w:hAnsi="Courier New" w:cs="Courier New"/>
+        <w:rFonts w:ascii="Courier New" w:hAnsi="Courier New" w:cs="Courier New" w:hint="default"/>
       </w:rPr>
     </w:lvl>
     <w:lvl w:ilvl="5" w:tplc="04070005" w:tentative="1">
@@ -1710,7 +2251,7 @@
         <w:ind w:left="4320" w:hanging="360"/>
       </w:pPr>
       <w:rPr>
-        <w:rFonts w:hint="default" w:ascii="Wingdings" w:hAnsi="Wingdings"/>
+        <w:rFonts w:ascii="Wingdings" w:hAnsi="Wingdings" w:hint="default"/>
       </w:rPr>
     </w:lvl>
     <w:lvl w:ilvl="6" w:tplc="04070001" w:tentative="1">
@@ -1722,7 +2263,7 @@
         <w:ind w:left="5040" w:hanging="360"/>
       </w:pPr>
       <w:rPr>
-        <w:rFonts w:hint="default" w:ascii="Symbol" w:hAnsi="Symbol"/>
+        <w:rFonts w:ascii="Symbol" w:hAnsi="Symbol" w:hint="default"/>
       </w:rPr>
     </w:lvl>
     <w:lvl w:ilvl="7" w:tplc="04070003" w:tentative="1">
@@ -1734,7 +2275,7 @@
         <w:ind w:left="5760" w:hanging="360"/>
       </w:pPr>
       <w:rPr>
-        <w:rFonts w:hint="default" w:ascii="Courier New" w:hAnsi="Courier New" w:cs="Courier New"/>
+        <w:rFonts w:ascii="Courier New" w:hAnsi="Courier New" w:cs="Courier New" w:hint="default"/>
       </w:rPr>
     </w:lvl>
     <w:lvl w:ilvl="8" w:tplc="04070005" w:tentative="1">
@@ -1746,11 +2287,11 @@
         <w:ind w:left="6480" w:hanging="360"/>
       </w:pPr>
       <w:rPr>
-        <w:rFonts w:hint="default" w:ascii="Wingdings" w:hAnsi="Wingdings"/>
+        <w:rFonts w:ascii="Wingdings" w:hAnsi="Wingdings" w:hint="default"/>
       </w:rPr>
     </w:lvl>
   </w:abstractNum>
-  <w:abstractNum w:abstractNumId="1" w15:restartNumberingAfterBreak="0">
+  <w:abstractNum w:abstractNumId="4" w15:restartNumberingAfterBreak="0">
     <w:nsid w:val="41604775"/>
     <w:multiLevelType w:val="hybridMultilevel"/>
     <w:tmpl w:val="0B4A96F6"/>
@@ -1763,7 +2304,7 @@
         <w:ind w:left="720" w:hanging="360"/>
       </w:pPr>
       <w:rPr>
-        <w:rFonts w:hint="default" w:ascii="Symbol" w:hAnsi="Symbol"/>
+        <w:rFonts w:ascii="Symbol" w:hAnsi="Symbol" w:hint="default"/>
       </w:rPr>
     </w:lvl>
     <w:lvl w:ilvl="1" w:tplc="04070003" w:tentative="1">
@@ -1775,7 +2316,7 @@
         <w:ind w:left="1440" w:hanging="360"/>
       </w:pPr>
       <w:rPr>
-        <w:rFonts w:hint="default" w:ascii="Courier New" w:hAnsi="Courier New" w:cs="Courier New"/>
+        <w:rFonts w:ascii="Courier New" w:hAnsi="Courier New" w:cs="Courier New" w:hint="default"/>
       </w:rPr>
     </w:lvl>
     <w:lvl w:ilvl="2" w:tplc="04070005" w:tentative="1">
@@ -1787,7 +2328,7 @@
         <w:ind w:left="2160" w:hanging="360"/>
       </w:pPr>
       <w:rPr>
-        <w:rFonts w:hint="default" w:ascii="Wingdings" w:hAnsi="Wingdings"/>
+        <w:rFonts w:ascii="Wingdings" w:hAnsi="Wingdings" w:hint="default"/>
       </w:rPr>
     </w:lvl>
     <w:lvl w:ilvl="3" w:tplc="04070001" w:tentative="1">
@@ -1799,7 +2340,7 @@
         <w:ind w:left="2880" w:hanging="360"/>
       </w:pPr>
       <w:rPr>
-        <w:rFonts w:hint="default" w:ascii="Symbol" w:hAnsi="Symbol"/>
+        <w:rFonts w:ascii="Symbol" w:hAnsi="Symbol" w:hint="default"/>
       </w:rPr>
     </w:lvl>
     <w:lvl w:ilvl="4" w:tplc="04070003" w:tentative="1">
@@ -1811,7 +2352,7 @@
         <w:ind w:left="3600" w:hanging="360"/>
       </w:pPr>
       <w:rPr>
-        <w:rFonts w:hint="default" w:ascii="Courier New" w:hAnsi="Courier New" w:cs="Courier New"/>
+        <w:rFonts w:ascii="Courier New" w:hAnsi="Courier New" w:cs="Courier New" w:hint="default"/>
       </w:rPr>
     </w:lvl>
     <w:lvl w:ilvl="5" w:tplc="04070005" w:tentative="1">
@@ -1823,7 +2364,7 @@
         <w:ind w:left="4320" w:hanging="360"/>
       </w:pPr>
       <w:rPr>
-        <w:rFonts w:hint="default" w:ascii="Wingdings" w:hAnsi="Wingdings"/>
+        <w:rFonts w:ascii="Wingdings" w:hAnsi="Wingdings" w:hint="default"/>
       </w:rPr>
     </w:lvl>
     <w:lvl w:ilvl="6" w:tplc="04070001" w:tentative="1">
@@ -1835,7 +2376,7 @@
         <w:ind w:left="5040" w:hanging="360"/>
       </w:pPr>
       <w:rPr>
-        <w:rFonts w:hint="default" w:ascii="Symbol" w:hAnsi="Symbol"/>
+        <w:rFonts w:ascii="Symbol" w:hAnsi="Symbol" w:hint="default"/>
       </w:rPr>
     </w:lvl>
     <w:lvl w:ilvl="7" w:tplc="04070003" w:tentative="1">
@@ -1847,7 +2388,7 @@
         <w:ind w:left="5760" w:hanging="360"/>
       </w:pPr>
       <w:rPr>
-        <w:rFonts w:hint="default" w:ascii="Courier New" w:hAnsi="Courier New" w:cs="Courier New"/>
+        <w:rFonts w:ascii="Courier New" w:hAnsi="Courier New" w:cs="Courier New" w:hint="default"/>
       </w:rPr>
     </w:lvl>
     <w:lvl w:ilvl="8" w:tplc="04070005" w:tentative="1">
@@ -1859,11 +2400,11 @@
         <w:ind w:left="6480" w:hanging="360"/>
       </w:pPr>
       <w:rPr>
-        <w:rFonts w:hint="default" w:ascii="Wingdings" w:hAnsi="Wingdings"/>
+        <w:rFonts w:ascii="Wingdings" w:hAnsi="Wingdings" w:hint="default"/>
       </w:rPr>
     </w:lvl>
   </w:abstractNum>
-  <w:abstractNum w:abstractNumId="2" w15:restartNumberingAfterBreak="0">
+  <w:abstractNum w:abstractNumId="5" w15:restartNumberingAfterBreak="0">
     <w:nsid w:val="5DB367C1"/>
     <w:multiLevelType w:val="hybridMultilevel"/>
     <w:tmpl w:val="5422ECEC"/>
@@ -1876,7 +2417,7 @@
         <w:ind w:left="720" w:hanging="360"/>
       </w:pPr>
       <w:rPr>
-        <w:rFonts w:hint="default" w:ascii="Symbol" w:hAnsi="Symbol"/>
+        <w:rFonts w:ascii="Symbol" w:hAnsi="Symbol" w:hint="default"/>
       </w:rPr>
     </w:lvl>
     <w:lvl w:ilvl="1" w:tplc="04070003" w:tentative="1">
@@ -1888,7 +2429,7 @@
         <w:ind w:left="1440" w:hanging="360"/>
       </w:pPr>
       <w:rPr>
-        <w:rFonts w:hint="default" w:ascii="Courier New" w:hAnsi="Courier New" w:cs="Courier New"/>
+        <w:rFonts w:ascii="Courier New" w:hAnsi="Courier New" w:cs="Courier New" w:hint="default"/>
       </w:rPr>
     </w:lvl>
     <w:lvl w:ilvl="2" w:tplc="04070005" w:tentative="1">
@@ -1900,7 +2441,7 @@
         <w:ind w:left="2160" w:hanging="360"/>
       </w:pPr>
       <w:rPr>
-        <w:rFonts w:hint="default" w:ascii="Wingdings" w:hAnsi="Wingdings"/>
+        <w:rFonts w:ascii="Wingdings" w:hAnsi="Wingdings" w:hint="default"/>
       </w:rPr>
     </w:lvl>
     <w:lvl w:ilvl="3" w:tplc="04070001" w:tentative="1">
@@ -1912,7 +2453,7 @@
         <w:ind w:left="2880" w:hanging="360"/>
       </w:pPr>
       <w:rPr>
-        <w:rFonts w:hint="default" w:ascii="Symbol" w:hAnsi="Symbol"/>
+        <w:rFonts w:ascii="Symbol" w:hAnsi="Symbol" w:hint="default"/>
       </w:rPr>
     </w:lvl>
     <w:lvl w:ilvl="4" w:tplc="04070003" w:tentative="1">
@@ -1924,7 +2465,7 @@
         <w:ind w:left="3600" w:hanging="360"/>
       </w:pPr>
       <w:rPr>
-        <w:rFonts w:hint="default" w:ascii="Courier New" w:hAnsi="Courier New" w:cs="Courier New"/>
+        <w:rFonts w:ascii="Courier New" w:hAnsi="Courier New" w:cs="Courier New" w:hint="default"/>
       </w:rPr>
     </w:lvl>
     <w:lvl w:ilvl="5" w:tplc="04070005" w:tentative="1">
@@ -1936,7 +2477,7 @@
         <w:ind w:left="4320" w:hanging="360"/>
       </w:pPr>
       <w:rPr>
-        <w:rFonts w:hint="default" w:ascii="Wingdings" w:hAnsi="Wingdings"/>
+        <w:rFonts w:ascii="Wingdings" w:hAnsi="Wingdings" w:hint="default"/>
       </w:rPr>
     </w:lvl>
     <w:lvl w:ilvl="6" w:tplc="04070001" w:tentative="1">
@@ -1948,7 +2489,7 @@
         <w:ind w:left="5040" w:hanging="360"/>
       </w:pPr>
       <w:rPr>
-        <w:rFonts w:hint="default" w:ascii="Symbol" w:hAnsi="Symbol"/>
+        <w:rFonts w:ascii="Symbol" w:hAnsi="Symbol" w:hint="default"/>
       </w:rPr>
     </w:lvl>
     <w:lvl w:ilvl="7" w:tplc="04070003" w:tentative="1">
@@ -1960,7 +2501,7 @@
         <w:ind w:left="5760" w:hanging="360"/>
       </w:pPr>
       <w:rPr>
-        <w:rFonts w:hint="default" w:ascii="Courier New" w:hAnsi="Courier New" w:cs="Courier New"/>
+        <w:rFonts w:ascii="Courier New" w:hAnsi="Courier New" w:cs="Courier New" w:hint="default"/>
       </w:rPr>
     </w:lvl>
     <w:lvl w:ilvl="8" w:tplc="04070005" w:tentative="1">
@@ -1972,18 +2513,143 @@
         <w:ind w:left="6480" w:hanging="360"/>
       </w:pPr>
       <w:rPr>
-        <w:rFonts w:hint="default" w:ascii="Wingdings" w:hAnsi="Wingdings"/>
+        <w:rFonts w:ascii="Wingdings" w:hAnsi="Wingdings" w:hint="default"/>
+      </w:rPr>
+    </w:lvl>
+  </w:abstractNum>
+  <w:abstractNum w:abstractNumId="6" w15:restartNumberingAfterBreak="0">
+    <w:nsid w:val="7A381706"/>
+    <w:multiLevelType w:val="hybridMultilevel"/>
+    <w:tmpl w:val="D21625DC"/>
+    <w:lvl w:ilvl="0" w:tplc="04070001">
+      <w:start w:val="1"/>
+      <w:numFmt w:val="bullet"/>
+      <w:lvlText w:val=""/>
+      <w:lvlJc w:val="left"/>
+      <w:pPr>
+        <w:ind w:left="720" w:hanging="360"/>
+      </w:pPr>
+      <w:rPr>
+        <w:rFonts w:ascii="Symbol" w:hAnsi="Symbol" w:hint="default"/>
+      </w:rPr>
+    </w:lvl>
+    <w:lvl w:ilvl="1" w:tplc="04070003" w:tentative="1">
+      <w:start w:val="1"/>
+      <w:numFmt w:val="bullet"/>
+      <w:lvlText w:val="o"/>
+      <w:lvlJc w:val="left"/>
+      <w:pPr>
+        <w:ind w:left="1440" w:hanging="360"/>
+      </w:pPr>
+      <w:rPr>
+        <w:rFonts w:ascii="Courier New" w:hAnsi="Courier New" w:cs="Courier New" w:hint="default"/>
+      </w:rPr>
+    </w:lvl>
+    <w:lvl w:ilvl="2" w:tplc="04070005" w:tentative="1">
+      <w:start w:val="1"/>
+      <w:numFmt w:val="bullet"/>
+      <w:lvlText w:val=""/>
+      <w:lvlJc w:val="left"/>
+      <w:pPr>
+        <w:ind w:left="2160" w:hanging="360"/>
+      </w:pPr>
+      <w:rPr>
+        <w:rFonts w:ascii="Wingdings" w:hAnsi="Wingdings" w:hint="default"/>
+      </w:rPr>
+    </w:lvl>
+    <w:lvl w:ilvl="3" w:tplc="04070001" w:tentative="1">
+      <w:start w:val="1"/>
+      <w:numFmt w:val="bullet"/>
+      <w:lvlText w:val=""/>
+      <w:lvlJc w:val="left"/>
+      <w:pPr>
+        <w:ind w:left="2880" w:hanging="360"/>
+      </w:pPr>
+      <w:rPr>
+        <w:rFonts w:ascii="Symbol" w:hAnsi="Symbol" w:hint="default"/>
+      </w:rPr>
+    </w:lvl>
+    <w:lvl w:ilvl="4" w:tplc="04070003" w:tentative="1">
+      <w:start w:val="1"/>
+      <w:numFmt w:val="bullet"/>
+      <w:lvlText w:val="o"/>
+      <w:lvlJc w:val="left"/>
+      <w:pPr>
+        <w:ind w:left="3600" w:hanging="360"/>
+      </w:pPr>
+      <w:rPr>
+        <w:rFonts w:ascii="Courier New" w:hAnsi="Courier New" w:cs="Courier New" w:hint="default"/>
+      </w:rPr>
+    </w:lvl>
+    <w:lvl w:ilvl="5" w:tplc="04070005" w:tentative="1">
+      <w:start w:val="1"/>
+      <w:numFmt w:val="bullet"/>
+      <w:lvlText w:val=""/>
+      <w:lvlJc w:val="left"/>
+      <w:pPr>
+        <w:ind w:left="4320" w:hanging="360"/>
+      </w:pPr>
+      <w:rPr>
+        <w:rFonts w:ascii="Wingdings" w:hAnsi="Wingdings" w:hint="default"/>
+      </w:rPr>
+    </w:lvl>
+    <w:lvl w:ilvl="6" w:tplc="04070001" w:tentative="1">
+      <w:start w:val="1"/>
+      <w:numFmt w:val="bullet"/>
+      <w:lvlText w:val=""/>
+      <w:lvlJc w:val="left"/>
+      <w:pPr>
+        <w:ind w:left="5040" w:hanging="360"/>
+      </w:pPr>
+      <w:rPr>
+        <w:rFonts w:ascii="Symbol" w:hAnsi="Symbol" w:hint="default"/>
+      </w:rPr>
+    </w:lvl>
+    <w:lvl w:ilvl="7" w:tplc="04070003" w:tentative="1">
+      <w:start w:val="1"/>
+      <w:numFmt w:val="bullet"/>
+      <w:lvlText w:val="o"/>
+      <w:lvlJc w:val="left"/>
+      <w:pPr>
+        <w:ind w:left="5760" w:hanging="360"/>
+      </w:pPr>
+      <w:rPr>
+        <w:rFonts w:ascii="Courier New" w:hAnsi="Courier New" w:cs="Courier New" w:hint="default"/>
+      </w:rPr>
+    </w:lvl>
+    <w:lvl w:ilvl="8" w:tplc="04070005" w:tentative="1">
+      <w:start w:val="1"/>
+      <w:numFmt w:val="bullet"/>
+      <w:lvlText w:val=""/>
+      <w:lvlJc w:val="left"/>
+      <w:pPr>
+        <w:ind w:left="6480" w:hanging="360"/>
+      </w:pPr>
+      <w:rPr>
+        <w:rFonts w:ascii="Wingdings" w:hAnsi="Wingdings" w:hint="default"/>
       </w:rPr>
     </w:lvl>
   </w:abstractNum>
   <w:num w:numId="1" w16cid:durableId="1119958024">
+    <w:abstractNumId w:val="3"/>
+  </w:num>
+  <w:num w:numId="2" w16cid:durableId="2040886655">
+    <w:abstractNumId w:val="4"/>
+  </w:num>
+  <w:num w:numId="3" w16cid:durableId="1817532243">
+    <w:abstractNumId w:val="5"/>
+  </w:num>
+  <w:num w:numId="4" w16cid:durableId="948043785">
     <w:abstractNumId w:val="0"/>
   </w:num>
-  <w:num w:numId="2" w16cid:durableId="2040886655">
+  <w:num w:numId="5" w16cid:durableId="2099517882">
+    <w:abstractNumId w:val="2"/>
+  </w:num>
+  <w:num w:numId="6" w16cid:durableId="433473993">
+    <w:abstractNumId w:val="6"/>
+  </w:num>
+  <w:num w:numId="7" w16cid:durableId="781457092">
     <w:abstractNumId w:val="1"/>
-  </w:num>
-  <w:num w:numId="3" w16cid:durableId="1817532243">
-    <w:abstractNumId w:val="2"/>
   </w:num>
 </w:numbering>
 </file>
@@ -1993,7 +2659,7 @@
   <w:docDefaults>
     <w:rPrDefault>
       <w:rPr>
-        <w:rFonts w:asciiTheme="minorHAnsi" w:hAnsiTheme="minorHAnsi" w:eastAsiaTheme="minorEastAsia" w:cstheme="minorBidi"/>
+        <w:rFonts w:asciiTheme="minorHAnsi" w:eastAsiaTheme="minorEastAsia" w:hAnsiTheme="minorHAnsi" w:cstheme="minorBidi"/>
         <w:sz w:val="22"/>
         <w:szCs w:val="22"/>
         <w:lang w:val="de-DE" w:eastAsia="en-US" w:bidi="ar-SA"/>
@@ -2008,14 +2674,14 @@
   <w:latentStyles w:defLockedState="0" w:defUIPriority="99" w:defSemiHidden="0" w:defUnhideWhenUsed="0" w:defQFormat="0" w:count="376">
     <w:lsdException w:name="Normal" w:uiPriority="0" w:qFormat="1"/>
     <w:lsdException w:name="heading 1" w:uiPriority="9" w:qFormat="1"/>
-    <w:lsdException w:name="heading 2" w:uiPriority="9" w:semiHidden="1" w:unhideWhenUsed="1" w:qFormat="1"/>
-    <w:lsdException w:name="heading 3" w:uiPriority="9" w:semiHidden="1" w:unhideWhenUsed="1" w:qFormat="1"/>
-    <w:lsdException w:name="heading 4" w:uiPriority="9" w:semiHidden="1" w:unhideWhenUsed="1" w:qFormat="1"/>
-    <w:lsdException w:name="heading 5" w:uiPriority="9" w:semiHidden="1" w:unhideWhenUsed="1" w:qFormat="1"/>
-    <w:lsdException w:name="heading 6" w:uiPriority="9" w:semiHidden="1" w:unhideWhenUsed="1" w:qFormat="1"/>
-    <w:lsdException w:name="heading 7" w:uiPriority="9" w:semiHidden="1" w:unhideWhenUsed="1" w:qFormat="1"/>
-    <w:lsdException w:name="heading 8" w:uiPriority="9" w:semiHidden="1" w:unhideWhenUsed="1" w:qFormat="1"/>
-    <w:lsdException w:name="heading 9" w:uiPriority="9" w:semiHidden="1" w:unhideWhenUsed="1" w:qFormat="1"/>
+    <w:lsdException w:name="heading 2" w:semiHidden="1" w:uiPriority="9" w:unhideWhenUsed="1" w:qFormat="1"/>
+    <w:lsdException w:name="heading 3" w:semiHidden="1" w:uiPriority="9" w:unhideWhenUsed="1" w:qFormat="1"/>
+    <w:lsdException w:name="heading 4" w:semiHidden="1" w:uiPriority="9" w:unhideWhenUsed="1" w:qFormat="1"/>
+    <w:lsdException w:name="heading 5" w:semiHidden="1" w:uiPriority="9" w:unhideWhenUsed="1" w:qFormat="1"/>
+    <w:lsdException w:name="heading 6" w:semiHidden="1" w:uiPriority="9" w:unhideWhenUsed="1" w:qFormat="1"/>
+    <w:lsdException w:name="heading 7" w:semiHidden="1" w:uiPriority="9" w:unhideWhenUsed="1" w:qFormat="1"/>
+    <w:lsdException w:name="heading 8" w:semiHidden="1" w:uiPriority="9" w:unhideWhenUsed="1" w:qFormat="1"/>
+    <w:lsdException w:name="heading 9" w:semiHidden="1" w:uiPriority="9" w:unhideWhenUsed="1" w:qFormat="1"/>
     <w:lsdException w:name="index 1" w:semiHidden="1" w:unhideWhenUsed="1"/>
     <w:lsdException w:name="index 2" w:semiHidden="1" w:unhideWhenUsed="1"/>
     <w:lsdException w:name="index 3" w:semiHidden="1" w:unhideWhenUsed="1"/>
@@ -2025,22 +2691,22 @@
     <w:lsdException w:name="index 7" w:semiHidden="1" w:unhideWhenUsed="1"/>
     <w:lsdException w:name="index 8" w:semiHidden="1" w:unhideWhenUsed="1"/>
     <w:lsdException w:name="index 9" w:semiHidden="1" w:unhideWhenUsed="1"/>
-    <w:lsdException w:name="toc 1" w:uiPriority="39" w:semiHidden="1" w:unhideWhenUsed="1"/>
-    <w:lsdException w:name="toc 2" w:uiPriority="39" w:semiHidden="1" w:unhideWhenUsed="1"/>
-    <w:lsdException w:name="toc 3" w:uiPriority="39" w:semiHidden="1" w:unhideWhenUsed="1"/>
-    <w:lsdException w:name="toc 4" w:uiPriority="39" w:semiHidden="1" w:unhideWhenUsed="1"/>
-    <w:lsdException w:name="toc 5" w:uiPriority="39" w:semiHidden="1" w:unhideWhenUsed="1"/>
-    <w:lsdException w:name="toc 6" w:uiPriority="39" w:semiHidden="1" w:unhideWhenUsed="1"/>
-    <w:lsdException w:name="toc 7" w:uiPriority="39" w:semiHidden="1" w:unhideWhenUsed="1"/>
-    <w:lsdException w:name="toc 8" w:uiPriority="39" w:semiHidden="1" w:unhideWhenUsed="1"/>
-    <w:lsdException w:name="toc 9" w:uiPriority="39" w:semiHidden="1" w:unhideWhenUsed="1"/>
+    <w:lsdException w:name="toc 1" w:semiHidden="1" w:uiPriority="39" w:unhideWhenUsed="1"/>
+    <w:lsdException w:name="toc 2" w:semiHidden="1" w:uiPriority="39" w:unhideWhenUsed="1"/>
+    <w:lsdException w:name="toc 3" w:semiHidden="1" w:uiPriority="39" w:unhideWhenUsed="1"/>
+    <w:lsdException w:name="toc 4" w:semiHidden="1" w:uiPriority="39" w:unhideWhenUsed="1"/>
+    <w:lsdException w:name="toc 5" w:semiHidden="1" w:uiPriority="39" w:unhideWhenUsed="1"/>
+    <w:lsdException w:name="toc 6" w:semiHidden="1" w:uiPriority="39" w:unhideWhenUsed="1"/>
+    <w:lsdException w:name="toc 7" w:semiHidden="1" w:uiPriority="39" w:unhideWhenUsed="1"/>
+    <w:lsdException w:name="toc 8" w:semiHidden="1" w:uiPriority="39" w:unhideWhenUsed="1"/>
+    <w:lsdException w:name="toc 9" w:semiHidden="1" w:uiPriority="39" w:unhideWhenUsed="1"/>
     <w:lsdException w:name="Normal Indent" w:semiHidden="1" w:unhideWhenUsed="1"/>
     <w:lsdException w:name="footnote text" w:semiHidden="1" w:unhideWhenUsed="1"/>
     <w:lsdException w:name="annotation text" w:semiHidden="1" w:unhideWhenUsed="1"/>
     <w:lsdException w:name="header" w:semiHidden="1" w:unhideWhenUsed="1"/>
     <w:lsdException w:name="footer" w:semiHidden="1" w:unhideWhenUsed="1"/>
     <w:lsdException w:name="index heading" w:semiHidden="1" w:unhideWhenUsed="1"/>
-    <w:lsdException w:name="caption" w:uiPriority="35" w:semiHidden="1" w:unhideWhenUsed="1" w:qFormat="1"/>
+    <w:lsdException w:name="caption" w:semiHidden="1" w:uiPriority="35" w:unhideWhenUsed="1" w:qFormat="1"/>
     <w:lsdException w:name="table of figures" w:semiHidden="1" w:unhideWhenUsed="1"/>
     <w:lsdException w:name="envelope address" w:semiHidden="1" w:unhideWhenUsed="1"/>
     <w:lsdException w:name="envelope return" w:semiHidden="1" w:unhideWhenUsed="1"/>
@@ -2071,7 +2737,7 @@
     <w:lsdException w:name="Title" w:uiPriority="10" w:qFormat="1"/>
     <w:lsdException w:name="Closing" w:semiHidden="1" w:unhideWhenUsed="1"/>
     <w:lsdException w:name="Signature" w:semiHidden="1" w:unhideWhenUsed="1"/>
-    <w:lsdException w:name="Default Paragraph Font" w:uiPriority="1" w:semiHidden="1" w:unhideWhenUsed="1"/>
+    <w:lsdException w:name="Default Paragraph Font" w:semiHidden="1" w:uiPriority="1" w:unhideWhenUsed="1"/>
     <w:lsdException w:name="Body Text" w:semiHidden="1" w:unhideWhenUsed="1"/>
     <w:lsdException w:name="Body Text Indent" w:semiHidden="1" w:unhideWhenUsed="1"/>
     <w:lsdException w:name="List Continue" w:semiHidden="1" w:unhideWhenUsed="1"/>
@@ -2271,8 +2937,8 @@
     <w:lsdException w:name="Subtle Reference" w:uiPriority="31" w:qFormat="1"/>
     <w:lsdException w:name="Intense Reference" w:uiPriority="32" w:qFormat="1"/>
     <w:lsdException w:name="Book Title" w:uiPriority="33" w:qFormat="1"/>
-    <w:lsdException w:name="Bibliography" w:uiPriority="37" w:semiHidden="1" w:unhideWhenUsed="1"/>
-    <w:lsdException w:name="TOC Heading" w:uiPriority="39" w:semiHidden="1" w:unhideWhenUsed="1" w:qFormat="1"/>
+    <w:lsdException w:name="Bibliography" w:semiHidden="1" w:uiPriority="37" w:unhideWhenUsed="1"/>
+    <w:lsdException w:name="TOC Heading" w:semiHidden="1" w:uiPriority="39" w:unhideWhenUsed="1" w:qFormat="1"/>
     <w:lsdException w:name="Plain Table 1" w:uiPriority="41"/>
     <w:lsdException w:name="Plain Table 2" w:uiPriority="42"/>
     <w:lsdException w:name="Plain Table 3" w:uiPriority="43"/>
@@ -2383,16 +3049,16 @@
     <w:lsdException w:name="Unresolved Mention" w:semiHidden="1" w:unhideWhenUsed="1"/>
     <w:lsdException w:name="Smart Link" w:semiHidden="1" w:unhideWhenUsed="1"/>
   </w:latentStyles>
-  <w:style w:type="paragraph" w:styleId="Standard" w:default="1">
+  <w:style w:type="paragraph" w:default="1" w:styleId="Normal">
     <w:name w:val="Normal"/>
     <w:qFormat/>
     <w:rsid w:val="00605B2E"/>
   </w:style>
-  <w:style w:type="paragraph" w:styleId="berschrift1">
+  <w:style w:type="paragraph" w:styleId="Heading1">
     <w:name w:val="heading 1"/>
-    <w:basedOn w:val="Standard"/>
-    <w:next w:val="Standard"/>
-    <w:link w:val="berschrift1Zchn"/>
+    <w:basedOn w:val="Normal"/>
+    <w:next w:val="Normal"/>
+    <w:link w:val="Heading1Char"/>
     <w:uiPriority w:val="9"/>
     <w:qFormat/>
     <w:rsid w:val="00605B2E"/>
@@ -2403,17 +3069,17 @@
       <w:outlineLvl w:val="0"/>
     </w:pPr>
     <w:rPr>
-      <w:rFonts w:asciiTheme="majorHAnsi" w:hAnsiTheme="majorHAnsi" w:eastAsiaTheme="majorEastAsia" w:cstheme="majorBidi"/>
+      <w:rFonts w:asciiTheme="majorHAnsi" w:eastAsiaTheme="majorEastAsia" w:hAnsiTheme="majorHAnsi" w:cstheme="majorBidi"/>
       <w:color w:val="2F5496" w:themeColor="accent1" w:themeShade="BF"/>
       <w:sz w:val="30"/>
       <w:szCs w:val="30"/>
     </w:rPr>
   </w:style>
-  <w:style w:type="paragraph" w:styleId="berschrift2">
+  <w:style w:type="paragraph" w:styleId="Heading2">
     <w:name w:val="heading 2"/>
-    <w:basedOn w:val="Standard"/>
-    <w:next w:val="Standard"/>
-    <w:link w:val="berschrift2Zchn"/>
+    <w:basedOn w:val="Normal"/>
+    <w:next w:val="Normal"/>
+    <w:link w:val="Heading2Char"/>
     <w:uiPriority w:val="9"/>
     <w:unhideWhenUsed/>
     <w:qFormat/>
@@ -2425,17 +3091,17 @@
       <w:outlineLvl w:val="1"/>
     </w:pPr>
     <w:rPr>
-      <w:rFonts w:asciiTheme="majorHAnsi" w:hAnsiTheme="majorHAnsi" w:eastAsiaTheme="majorEastAsia" w:cstheme="majorBidi"/>
+      <w:rFonts w:asciiTheme="majorHAnsi" w:eastAsiaTheme="majorEastAsia" w:hAnsiTheme="majorHAnsi" w:cstheme="majorBidi"/>
       <w:color w:val="C45911" w:themeColor="accent2" w:themeShade="BF"/>
       <w:sz w:val="28"/>
       <w:szCs w:val="28"/>
     </w:rPr>
   </w:style>
-  <w:style w:type="paragraph" w:styleId="berschrift3">
+  <w:style w:type="paragraph" w:styleId="Heading3">
     <w:name w:val="heading 3"/>
-    <w:basedOn w:val="Standard"/>
-    <w:next w:val="Standard"/>
-    <w:link w:val="berschrift3Zchn"/>
+    <w:basedOn w:val="Normal"/>
+    <w:next w:val="Normal"/>
+    <w:link w:val="Heading3Char"/>
     <w:uiPriority w:val="9"/>
     <w:semiHidden/>
     <w:unhideWhenUsed/>
@@ -2448,17 +3114,17 @@
       <w:outlineLvl w:val="2"/>
     </w:pPr>
     <w:rPr>
-      <w:rFonts w:asciiTheme="majorHAnsi" w:hAnsiTheme="majorHAnsi" w:eastAsiaTheme="majorEastAsia" w:cstheme="majorBidi"/>
+      <w:rFonts w:asciiTheme="majorHAnsi" w:eastAsiaTheme="majorEastAsia" w:hAnsiTheme="majorHAnsi" w:cstheme="majorBidi"/>
       <w:color w:val="538135" w:themeColor="accent6" w:themeShade="BF"/>
       <w:sz w:val="26"/>
       <w:szCs w:val="26"/>
     </w:rPr>
   </w:style>
-  <w:style w:type="paragraph" w:styleId="berschrift4">
+  <w:style w:type="paragraph" w:styleId="Heading4">
     <w:name w:val="heading 4"/>
-    <w:basedOn w:val="Standard"/>
-    <w:next w:val="Standard"/>
-    <w:link w:val="berschrift4Zchn"/>
+    <w:basedOn w:val="Normal"/>
+    <w:next w:val="Normal"/>
+    <w:link w:val="Heading4Char"/>
     <w:uiPriority w:val="9"/>
     <w:semiHidden/>
     <w:unhideWhenUsed/>
@@ -2471,7 +3137,7 @@
       <w:outlineLvl w:val="3"/>
     </w:pPr>
     <w:rPr>
-      <w:rFonts w:asciiTheme="majorHAnsi" w:hAnsiTheme="majorHAnsi" w:eastAsiaTheme="majorEastAsia" w:cstheme="majorBidi"/>
+      <w:rFonts w:asciiTheme="majorHAnsi" w:eastAsiaTheme="majorEastAsia" w:hAnsiTheme="majorHAnsi" w:cstheme="majorBidi"/>
       <w:i/>
       <w:iCs/>
       <w:color w:val="2E74B5" w:themeColor="accent5" w:themeShade="BF"/>
@@ -2479,11 +3145,11 @@
       <w:szCs w:val="25"/>
     </w:rPr>
   </w:style>
-  <w:style w:type="paragraph" w:styleId="berschrift5">
+  <w:style w:type="paragraph" w:styleId="Heading5">
     <w:name w:val="heading 5"/>
-    <w:basedOn w:val="Standard"/>
-    <w:next w:val="Standard"/>
-    <w:link w:val="berschrift5Zchn"/>
+    <w:basedOn w:val="Normal"/>
+    <w:next w:val="Normal"/>
+    <w:link w:val="Heading5Char"/>
     <w:uiPriority w:val="9"/>
     <w:semiHidden/>
     <w:unhideWhenUsed/>
@@ -2496,7 +3162,7 @@
       <w:outlineLvl w:val="4"/>
     </w:pPr>
     <w:rPr>
-      <w:rFonts w:asciiTheme="majorHAnsi" w:hAnsiTheme="majorHAnsi" w:eastAsiaTheme="majorEastAsia" w:cstheme="majorBidi"/>
+      <w:rFonts w:asciiTheme="majorHAnsi" w:eastAsiaTheme="majorEastAsia" w:hAnsiTheme="majorHAnsi" w:cstheme="majorBidi"/>
       <w:i/>
       <w:iCs/>
       <w:color w:val="833C0B" w:themeColor="accent2" w:themeShade="80"/>
@@ -2504,11 +3170,11 @@
       <w:szCs w:val="24"/>
     </w:rPr>
   </w:style>
-  <w:style w:type="paragraph" w:styleId="berschrift6">
+  <w:style w:type="paragraph" w:styleId="Heading6">
     <w:name w:val="heading 6"/>
-    <w:basedOn w:val="Standard"/>
-    <w:next w:val="Standard"/>
-    <w:link w:val="berschrift6Zchn"/>
+    <w:basedOn w:val="Normal"/>
+    <w:next w:val="Normal"/>
+    <w:link w:val="Heading6Char"/>
     <w:uiPriority w:val="9"/>
     <w:semiHidden/>
     <w:unhideWhenUsed/>
@@ -2521,7 +3187,7 @@
       <w:outlineLvl w:val="5"/>
     </w:pPr>
     <w:rPr>
-      <w:rFonts w:asciiTheme="majorHAnsi" w:hAnsiTheme="majorHAnsi" w:eastAsiaTheme="majorEastAsia" w:cstheme="majorBidi"/>
+      <w:rFonts w:asciiTheme="majorHAnsi" w:eastAsiaTheme="majorEastAsia" w:hAnsiTheme="majorHAnsi" w:cstheme="majorBidi"/>
       <w:i/>
       <w:iCs/>
       <w:color w:val="385623" w:themeColor="accent6" w:themeShade="80"/>
@@ -2529,11 +3195,11 @@
       <w:szCs w:val="23"/>
     </w:rPr>
   </w:style>
-  <w:style w:type="paragraph" w:styleId="berschrift7">
+  <w:style w:type="paragraph" w:styleId="Heading7">
     <w:name w:val="heading 7"/>
-    <w:basedOn w:val="Standard"/>
-    <w:next w:val="Standard"/>
-    <w:link w:val="berschrift7Zchn"/>
+    <w:basedOn w:val="Normal"/>
+    <w:next w:val="Normal"/>
+    <w:link w:val="Heading7Char"/>
     <w:uiPriority w:val="9"/>
     <w:semiHidden/>
     <w:unhideWhenUsed/>
@@ -2546,15 +3212,15 @@
       <w:outlineLvl w:val="6"/>
     </w:pPr>
     <w:rPr>
-      <w:rFonts w:asciiTheme="majorHAnsi" w:hAnsiTheme="majorHAnsi" w:eastAsiaTheme="majorEastAsia" w:cstheme="majorBidi"/>
+      <w:rFonts w:asciiTheme="majorHAnsi" w:eastAsiaTheme="majorEastAsia" w:hAnsiTheme="majorHAnsi" w:cstheme="majorBidi"/>
       <w:color w:val="1F3864" w:themeColor="accent1" w:themeShade="80"/>
     </w:rPr>
   </w:style>
-  <w:style w:type="paragraph" w:styleId="berschrift8">
+  <w:style w:type="paragraph" w:styleId="Heading8">
     <w:name w:val="heading 8"/>
-    <w:basedOn w:val="Standard"/>
-    <w:next w:val="Standard"/>
-    <w:link w:val="berschrift8Zchn"/>
+    <w:basedOn w:val="Normal"/>
+    <w:next w:val="Normal"/>
+    <w:link w:val="Heading8Char"/>
     <w:uiPriority w:val="9"/>
     <w:semiHidden/>
     <w:unhideWhenUsed/>
@@ -2567,17 +3233,17 @@
       <w:outlineLvl w:val="7"/>
     </w:pPr>
     <w:rPr>
-      <w:rFonts w:asciiTheme="majorHAnsi" w:hAnsiTheme="majorHAnsi" w:eastAsiaTheme="majorEastAsia" w:cstheme="majorBidi"/>
+      <w:rFonts w:asciiTheme="majorHAnsi" w:eastAsiaTheme="majorEastAsia" w:hAnsiTheme="majorHAnsi" w:cstheme="majorBidi"/>
       <w:color w:val="833C0B" w:themeColor="accent2" w:themeShade="80"/>
       <w:sz w:val="21"/>
       <w:szCs w:val="21"/>
     </w:rPr>
   </w:style>
-  <w:style w:type="paragraph" w:styleId="berschrift9">
+  <w:style w:type="paragraph" w:styleId="Heading9">
     <w:name w:val="heading 9"/>
-    <w:basedOn w:val="Standard"/>
-    <w:next w:val="Standard"/>
-    <w:link w:val="berschrift9Zchn"/>
+    <w:basedOn w:val="Normal"/>
+    <w:next w:val="Normal"/>
+    <w:link w:val="Heading9Char"/>
     <w:uiPriority w:val="9"/>
     <w:semiHidden/>
     <w:unhideWhenUsed/>
@@ -2590,17 +3256,17 @@
       <w:outlineLvl w:val="8"/>
     </w:pPr>
     <w:rPr>
-      <w:rFonts w:asciiTheme="majorHAnsi" w:hAnsiTheme="majorHAnsi" w:eastAsiaTheme="majorEastAsia" w:cstheme="majorBidi"/>
+      <w:rFonts w:asciiTheme="majorHAnsi" w:eastAsiaTheme="majorEastAsia" w:hAnsiTheme="majorHAnsi" w:cstheme="majorBidi"/>
       <w:color w:val="385623" w:themeColor="accent6" w:themeShade="80"/>
     </w:rPr>
   </w:style>
-  <w:style w:type="character" w:styleId="Absatz-Standardschriftart" w:default="1">
+  <w:style w:type="character" w:default="1" w:styleId="DefaultParagraphFont">
     <w:name w:val="Default Paragraph Font"/>
     <w:uiPriority w:val="1"/>
     <w:semiHidden/>
     <w:unhideWhenUsed/>
   </w:style>
-  <w:style w:type="table" w:styleId="NormaleTabelle" w:default="1">
+  <w:style w:type="table" w:default="1" w:styleId="TableNormal">
     <w:name w:val="Normal Table"/>
     <w:uiPriority w:val="99"/>
     <w:semiHidden/>
@@ -2615,61 +3281,61 @@
       </w:tblCellMar>
     </w:tblPr>
   </w:style>
-  <w:style w:type="numbering" w:styleId="KeineListe" w:default="1">
+  <w:style w:type="numbering" w:default="1" w:styleId="NoList">
     <w:name w:val="No List"/>
     <w:uiPriority w:val="99"/>
     <w:semiHidden/>
     <w:unhideWhenUsed/>
   </w:style>
-  <w:style w:type="character" w:styleId="berschrift1Zchn" w:customStyle="1">
-    <w:name w:val="Überschrift 1 Zchn"/>
-    <w:basedOn w:val="Absatz-Standardschriftart"/>
-    <w:link w:val="berschrift1"/>
+  <w:style w:type="character" w:customStyle="1" w:styleId="Heading1Char">
+    <w:name w:val="Heading 1 Char"/>
+    <w:basedOn w:val="DefaultParagraphFont"/>
+    <w:link w:val="Heading1"/>
     <w:uiPriority w:val="9"/>
     <w:rsid w:val="00605B2E"/>
     <w:rPr>
-      <w:rFonts w:asciiTheme="majorHAnsi" w:hAnsiTheme="majorHAnsi" w:eastAsiaTheme="majorEastAsia" w:cstheme="majorBidi"/>
+      <w:rFonts w:asciiTheme="majorHAnsi" w:eastAsiaTheme="majorEastAsia" w:hAnsiTheme="majorHAnsi" w:cstheme="majorBidi"/>
       <w:color w:val="2F5496" w:themeColor="accent1" w:themeShade="BF"/>
       <w:sz w:val="30"/>
       <w:szCs w:val="30"/>
     </w:rPr>
   </w:style>
-  <w:style w:type="character" w:styleId="berschrift2Zchn" w:customStyle="1">
-    <w:name w:val="Überschrift 2 Zchn"/>
-    <w:basedOn w:val="Absatz-Standardschriftart"/>
-    <w:link w:val="berschrift2"/>
+  <w:style w:type="character" w:customStyle="1" w:styleId="Heading2Char">
+    <w:name w:val="Heading 2 Char"/>
+    <w:basedOn w:val="DefaultParagraphFont"/>
+    <w:link w:val="Heading2"/>
     <w:uiPriority w:val="9"/>
     <w:rsid w:val="00605B2E"/>
     <w:rPr>
-      <w:rFonts w:asciiTheme="majorHAnsi" w:hAnsiTheme="majorHAnsi" w:eastAsiaTheme="majorEastAsia" w:cstheme="majorBidi"/>
+      <w:rFonts w:asciiTheme="majorHAnsi" w:eastAsiaTheme="majorEastAsia" w:hAnsiTheme="majorHAnsi" w:cstheme="majorBidi"/>
       <w:color w:val="C45911" w:themeColor="accent2" w:themeShade="BF"/>
       <w:sz w:val="28"/>
       <w:szCs w:val="28"/>
     </w:rPr>
   </w:style>
-  <w:style w:type="character" w:styleId="berschrift3Zchn" w:customStyle="1">
-    <w:name w:val="Überschrift 3 Zchn"/>
-    <w:basedOn w:val="Absatz-Standardschriftart"/>
-    <w:link w:val="berschrift3"/>
+  <w:style w:type="character" w:customStyle="1" w:styleId="Heading3Char">
+    <w:name w:val="Heading 3 Char"/>
+    <w:basedOn w:val="DefaultParagraphFont"/>
+    <w:link w:val="Heading3"/>
     <w:uiPriority w:val="9"/>
     <w:semiHidden/>
     <w:rsid w:val="00605B2E"/>
     <w:rPr>
-      <w:rFonts w:asciiTheme="majorHAnsi" w:hAnsiTheme="majorHAnsi" w:eastAsiaTheme="majorEastAsia" w:cstheme="majorBidi"/>
+      <w:rFonts w:asciiTheme="majorHAnsi" w:eastAsiaTheme="majorEastAsia" w:hAnsiTheme="majorHAnsi" w:cstheme="majorBidi"/>
       <w:color w:val="538135" w:themeColor="accent6" w:themeShade="BF"/>
       <w:sz w:val="26"/>
       <w:szCs w:val="26"/>
     </w:rPr>
   </w:style>
-  <w:style w:type="character" w:styleId="berschrift4Zchn" w:customStyle="1">
-    <w:name w:val="Überschrift 4 Zchn"/>
-    <w:basedOn w:val="Absatz-Standardschriftart"/>
-    <w:link w:val="berschrift4"/>
+  <w:style w:type="character" w:customStyle="1" w:styleId="Heading4Char">
+    <w:name w:val="Heading 4 Char"/>
+    <w:basedOn w:val="DefaultParagraphFont"/>
+    <w:link w:val="Heading4"/>
     <w:uiPriority w:val="9"/>
     <w:semiHidden/>
     <w:rsid w:val="00605B2E"/>
     <w:rPr>
-      <w:rFonts w:asciiTheme="majorHAnsi" w:hAnsiTheme="majorHAnsi" w:eastAsiaTheme="majorEastAsia" w:cstheme="majorBidi"/>
+      <w:rFonts w:asciiTheme="majorHAnsi" w:eastAsiaTheme="majorEastAsia" w:hAnsiTheme="majorHAnsi" w:cstheme="majorBidi"/>
       <w:i/>
       <w:iCs/>
       <w:color w:val="2E74B5" w:themeColor="accent5" w:themeShade="BF"/>
@@ -2677,15 +3343,15 @@
       <w:szCs w:val="25"/>
     </w:rPr>
   </w:style>
-  <w:style w:type="character" w:styleId="berschrift5Zchn" w:customStyle="1">
-    <w:name w:val="Überschrift 5 Zchn"/>
-    <w:basedOn w:val="Absatz-Standardschriftart"/>
-    <w:link w:val="berschrift5"/>
+  <w:style w:type="character" w:customStyle="1" w:styleId="Heading5Char">
+    <w:name w:val="Heading 5 Char"/>
+    <w:basedOn w:val="DefaultParagraphFont"/>
+    <w:link w:val="Heading5"/>
     <w:uiPriority w:val="9"/>
     <w:semiHidden/>
     <w:rsid w:val="00605B2E"/>
     <w:rPr>
-      <w:rFonts w:asciiTheme="majorHAnsi" w:hAnsiTheme="majorHAnsi" w:eastAsiaTheme="majorEastAsia" w:cstheme="majorBidi"/>
+      <w:rFonts w:asciiTheme="majorHAnsi" w:eastAsiaTheme="majorEastAsia" w:hAnsiTheme="majorHAnsi" w:cstheme="majorBidi"/>
       <w:i/>
       <w:iCs/>
       <w:color w:val="833C0B" w:themeColor="accent2" w:themeShade="80"/>
@@ -2693,15 +3359,15 @@
       <w:szCs w:val="24"/>
     </w:rPr>
   </w:style>
-  <w:style w:type="character" w:styleId="berschrift6Zchn" w:customStyle="1">
-    <w:name w:val="Überschrift 6 Zchn"/>
-    <w:basedOn w:val="Absatz-Standardschriftart"/>
-    <w:link w:val="berschrift6"/>
+  <w:style w:type="character" w:customStyle="1" w:styleId="Heading6Char">
+    <w:name w:val="Heading 6 Char"/>
+    <w:basedOn w:val="DefaultParagraphFont"/>
+    <w:link w:val="Heading6"/>
     <w:uiPriority w:val="9"/>
     <w:semiHidden/>
     <w:rsid w:val="00605B2E"/>
     <w:rPr>
-      <w:rFonts w:asciiTheme="majorHAnsi" w:hAnsiTheme="majorHAnsi" w:eastAsiaTheme="majorEastAsia" w:cstheme="majorBidi"/>
+      <w:rFonts w:asciiTheme="majorHAnsi" w:eastAsiaTheme="majorEastAsia" w:hAnsiTheme="majorHAnsi" w:cstheme="majorBidi"/>
       <w:i/>
       <w:iCs/>
       <w:color w:val="385623" w:themeColor="accent6" w:themeShade="80"/>
@@ -2709,48 +3375,48 @@
       <w:szCs w:val="23"/>
     </w:rPr>
   </w:style>
-  <w:style w:type="character" w:styleId="berschrift7Zchn" w:customStyle="1">
-    <w:name w:val="Überschrift 7 Zchn"/>
-    <w:basedOn w:val="Absatz-Standardschriftart"/>
-    <w:link w:val="berschrift7"/>
+  <w:style w:type="character" w:customStyle="1" w:styleId="Heading7Char">
+    <w:name w:val="Heading 7 Char"/>
+    <w:basedOn w:val="DefaultParagraphFont"/>
+    <w:link w:val="Heading7"/>
     <w:uiPriority w:val="9"/>
     <w:semiHidden/>
     <w:rsid w:val="00605B2E"/>
     <w:rPr>
-      <w:rFonts w:asciiTheme="majorHAnsi" w:hAnsiTheme="majorHAnsi" w:eastAsiaTheme="majorEastAsia" w:cstheme="majorBidi"/>
+      <w:rFonts w:asciiTheme="majorHAnsi" w:eastAsiaTheme="majorEastAsia" w:hAnsiTheme="majorHAnsi" w:cstheme="majorBidi"/>
       <w:color w:val="1F3864" w:themeColor="accent1" w:themeShade="80"/>
     </w:rPr>
   </w:style>
-  <w:style w:type="character" w:styleId="berschrift8Zchn" w:customStyle="1">
-    <w:name w:val="Überschrift 8 Zchn"/>
-    <w:basedOn w:val="Absatz-Standardschriftart"/>
-    <w:link w:val="berschrift8"/>
+  <w:style w:type="character" w:customStyle="1" w:styleId="Heading8Char">
+    <w:name w:val="Heading 8 Char"/>
+    <w:basedOn w:val="DefaultParagraphFont"/>
+    <w:link w:val="Heading8"/>
     <w:uiPriority w:val="9"/>
     <w:semiHidden/>
     <w:rsid w:val="00605B2E"/>
     <w:rPr>
-      <w:rFonts w:asciiTheme="majorHAnsi" w:hAnsiTheme="majorHAnsi" w:eastAsiaTheme="majorEastAsia" w:cstheme="majorBidi"/>
+      <w:rFonts w:asciiTheme="majorHAnsi" w:eastAsiaTheme="majorEastAsia" w:hAnsiTheme="majorHAnsi" w:cstheme="majorBidi"/>
       <w:color w:val="833C0B" w:themeColor="accent2" w:themeShade="80"/>
       <w:sz w:val="21"/>
       <w:szCs w:val="21"/>
     </w:rPr>
   </w:style>
-  <w:style w:type="character" w:styleId="berschrift9Zchn" w:customStyle="1">
-    <w:name w:val="Überschrift 9 Zchn"/>
-    <w:basedOn w:val="Absatz-Standardschriftart"/>
-    <w:link w:val="berschrift9"/>
+  <w:style w:type="character" w:customStyle="1" w:styleId="Heading9Char">
+    <w:name w:val="Heading 9 Char"/>
+    <w:basedOn w:val="DefaultParagraphFont"/>
+    <w:link w:val="Heading9"/>
     <w:uiPriority w:val="9"/>
     <w:semiHidden/>
     <w:rsid w:val="00605B2E"/>
     <w:rPr>
-      <w:rFonts w:asciiTheme="majorHAnsi" w:hAnsiTheme="majorHAnsi" w:eastAsiaTheme="majorEastAsia" w:cstheme="majorBidi"/>
+      <w:rFonts w:asciiTheme="majorHAnsi" w:eastAsiaTheme="majorEastAsia" w:hAnsiTheme="majorHAnsi" w:cstheme="majorBidi"/>
       <w:color w:val="385623" w:themeColor="accent6" w:themeShade="80"/>
     </w:rPr>
   </w:style>
-  <w:style w:type="paragraph" w:styleId="Beschriftung">
+  <w:style w:type="paragraph" w:styleId="Caption">
     <w:name w:val="caption"/>
-    <w:basedOn w:val="Standard"/>
-    <w:next w:val="Standard"/>
+    <w:basedOn w:val="Normal"/>
+    <w:next w:val="Normal"/>
     <w:uiPriority w:val="35"/>
     <w:semiHidden/>
     <w:unhideWhenUsed/>
@@ -2767,11 +3433,11 @@
       <w:spacing w:val="6"/>
     </w:rPr>
   </w:style>
-  <w:style w:type="paragraph" w:styleId="Titel">
+  <w:style w:type="paragraph" w:styleId="Title">
     <w:name w:val="Title"/>
-    <w:basedOn w:val="Standard"/>
-    <w:next w:val="Standard"/>
-    <w:link w:val="TitelZchn"/>
+    <w:basedOn w:val="Normal"/>
+    <w:next w:val="Normal"/>
+    <w:link w:val="TitleChar"/>
     <w:uiPriority w:val="10"/>
     <w:qFormat/>
     <w:rsid w:val="00605B2E"/>
@@ -2780,32 +3446,32 @@
       <w:contextualSpacing/>
     </w:pPr>
     <w:rPr>
-      <w:rFonts w:asciiTheme="majorHAnsi" w:hAnsiTheme="majorHAnsi" w:eastAsiaTheme="majorEastAsia" w:cstheme="majorBidi"/>
+      <w:rFonts w:asciiTheme="majorHAnsi" w:eastAsiaTheme="majorEastAsia" w:hAnsiTheme="majorHAnsi" w:cstheme="majorBidi"/>
       <w:color w:val="2F5496" w:themeColor="accent1" w:themeShade="BF"/>
       <w:spacing w:val="-10"/>
       <w:sz w:val="52"/>
       <w:szCs w:val="52"/>
     </w:rPr>
   </w:style>
-  <w:style w:type="character" w:styleId="TitelZchn" w:customStyle="1">
-    <w:name w:val="Titel Zchn"/>
-    <w:basedOn w:val="Absatz-Standardschriftart"/>
-    <w:link w:val="Titel"/>
+  <w:style w:type="character" w:customStyle="1" w:styleId="TitleChar">
+    <w:name w:val="Title Char"/>
+    <w:basedOn w:val="DefaultParagraphFont"/>
+    <w:link w:val="Title"/>
     <w:uiPriority w:val="10"/>
     <w:rsid w:val="00605B2E"/>
     <w:rPr>
-      <w:rFonts w:asciiTheme="majorHAnsi" w:hAnsiTheme="majorHAnsi" w:eastAsiaTheme="majorEastAsia" w:cstheme="majorBidi"/>
+      <w:rFonts w:asciiTheme="majorHAnsi" w:eastAsiaTheme="majorEastAsia" w:hAnsiTheme="majorHAnsi" w:cstheme="majorBidi"/>
       <w:color w:val="2F5496" w:themeColor="accent1" w:themeShade="BF"/>
       <w:spacing w:val="-10"/>
       <w:sz w:val="52"/>
       <w:szCs w:val="52"/>
     </w:rPr>
   </w:style>
-  <w:style w:type="paragraph" w:styleId="Untertitel">
+  <w:style w:type="paragraph" w:styleId="Subtitle">
     <w:name w:val="Subtitle"/>
-    <w:basedOn w:val="Standard"/>
-    <w:next w:val="Standard"/>
-    <w:link w:val="UntertitelZchn"/>
+    <w:basedOn w:val="Normal"/>
+    <w:next w:val="Normal"/>
+    <w:link w:val="SubtitleChar"/>
     <w:uiPriority w:val="11"/>
     <w:qFormat/>
     <w:rsid w:val="00605B2E"/>
@@ -2816,22 +3482,22 @@
       <w:spacing w:line="240" w:lineRule="auto"/>
     </w:pPr>
     <w:rPr>
-      <w:rFonts w:asciiTheme="majorHAnsi" w:hAnsiTheme="majorHAnsi" w:eastAsiaTheme="majorEastAsia" w:cstheme="majorBidi"/>
+      <w:rFonts w:asciiTheme="majorHAnsi" w:eastAsiaTheme="majorEastAsia" w:hAnsiTheme="majorHAnsi" w:cstheme="majorBidi"/>
     </w:rPr>
   </w:style>
-  <w:style w:type="character" w:styleId="UntertitelZchn" w:customStyle="1">
-    <w:name w:val="Untertitel Zchn"/>
-    <w:basedOn w:val="Absatz-Standardschriftart"/>
-    <w:link w:val="Untertitel"/>
+  <w:style w:type="character" w:customStyle="1" w:styleId="SubtitleChar">
+    <w:name w:val="Subtitle Char"/>
+    <w:basedOn w:val="DefaultParagraphFont"/>
+    <w:link w:val="Subtitle"/>
     <w:uiPriority w:val="11"/>
     <w:rsid w:val="00605B2E"/>
     <w:rPr>
-      <w:rFonts w:asciiTheme="majorHAnsi" w:hAnsiTheme="majorHAnsi" w:eastAsiaTheme="majorEastAsia" w:cstheme="majorBidi"/>
+      <w:rFonts w:asciiTheme="majorHAnsi" w:eastAsiaTheme="majorEastAsia" w:hAnsiTheme="majorHAnsi" w:cstheme="majorBidi"/>
     </w:rPr>
   </w:style>
-  <w:style w:type="character" w:styleId="Fett">
+  <w:style w:type="character" w:styleId="Strong">
     <w:name w:val="Strong"/>
-    <w:basedOn w:val="Absatz-Standardschriftart"/>
+    <w:basedOn w:val="DefaultParagraphFont"/>
     <w:uiPriority w:val="22"/>
     <w:qFormat/>
     <w:rsid w:val="00605B2E"/>
@@ -2840,9 +3506,9 @@
       <w:bCs/>
     </w:rPr>
   </w:style>
-  <w:style w:type="character" w:styleId="Hervorhebung">
+  <w:style w:type="character" w:styleId="Emphasis">
     <w:name w:val="Emphasis"/>
-    <w:basedOn w:val="Absatz-Standardschriftart"/>
+    <w:basedOn w:val="DefaultParagraphFont"/>
     <w:uiPriority w:val="20"/>
     <w:qFormat/>
     <w:rsid w:val="00605B2E"/>
@@ -2851,7 +3517,7 @@
       <w:iCs/>
     </w:rPr>
   </w:style>
-  <w:style w:type="paragraph" w:styleId="KeinLeerraum">
+  <w:style w:type="paragraph" w:styleId="NoSpacing">
     <w:name w:val="No Spacing"/>
     <w:uiPriority w:val="1"/>
     <w:qFormat/>
@@ -2860,11 +3526,11 @@
       <w:spacing w:after="0" w:line="240" w:lineRule="auto"/>
     </w:pPr>
   </w:style>
-  <w:style w:type="paragraph" w:styleId="Zitat">
+  <w:style w:type="paragraph" w:styleId="Quote">
     <w:name w:val="Quote"/>
-    <w:basedOn w:val="Standard"/>
-    <w:next w:val="Standard"/>
-    <w:link w:val="ZitatZchn"/>
+    <w:basedOn w:val="Normal"/>
+    <w:next w:val="Normal"/>
+    <w:link w:val="QuoteChar"/>
     <w:uiPriority w:val="29"/>
     <w:qFormat/>
     <w:rsid w:val="00605B2E"/>
@@ -2878,10 +3544,10 @@
       <w:iCs/>
     </w:rPr>
   </w:style>
-  <w:style w:type="character" w:styleId="ZitatZchn" w:customStyle="1">
-    <w:name w:val="Zitat Zchn"/>
-    <w:basedOn w:val="Absatz-Standardschriftart"/>
-    <w:link w:val="Zitat"/>
+  <w:style w:type="character" w:customStyle="1" w:styleId="QuoteChar">
+    <w:name w:val="Quote Char"/>
+    <w:basedOn w:val="DefaultParagraphFont"/>
+    <w:link w:val="Quote"/>
     <w:uiPriority w:val="29"/>
     <w:rsid w:val="00605B2E"/>
     <w:rPr>
@@ -2889,11 +3555,11 @@
       <w:iCs/>
     </w:rPr>
   </w:style>
-  <w:style w:type="paragraph" w:styleId="IntensivesZitat">
+  <w:style w:type="paragraph" w:styleId="IntenseQuote">
     <w:name w:val="Intense Quote"/>
-    <w:basedOn w:val="Standard"/>
-    <w:next w:val="Standard"/>
-    <w:link w:val="IntensivesZitatZchn"/>
+    <w:basedOn w:val="Normal"/>
+    <w:next w:val="Normal"/>
+    <w:link w:val="IntenseQuoteChar"/>
     <w:uiPriority w:val="30"/>
     <w:qFormat/>
     <w:rsid w:val="00605B2E"/>
@@ -2903,28 +3569,28 @@
       <w:jc w:val="center"/>
     </w:pPr>
     <w:rPr>
-      <w:rFonts w:asciiTheme="majorHAnsi" w:hAnsiTheme="majorHAnsi" w:eastAsiaTheme="majorEastAsia" w:cstheme="majorBidi"/>
+      <w:rFonts w:asciiTheme="majorHAnsi" w:eastAsiaTheme="majorEastAsia" w:hAnsiTheme="majorHAnsi" w:cstheme="majorBidi"/>
       <w:color w:val="4472C4" w:themeColor="accent1"/>
       <w:sz w:val="24"/>
       <w:szCs w:val="24"/>
     </w:rPr>
   </w:style>
-  <w:style w:type="character" w:styleId="IntensivesZitatZchn" w:customStyle="1">
-    <w:name w:val="Intensives Zitat Zchn"/>
-    <w:basedOn w:val="Absatz-Standardschriftart"/>
-    <w:link w:val="IntensivesZitat"/>
+  <w:style w:type="character" w:customStyle="1" w:styleId="IntenseQuoteChar">
+    <w:name w:val="Intense Quote Char"/>
+    <w:basedOn w:val="DefaultParagraphFont"/>
+    <w:link w:val="IntenseQuote"/>
     <w:uiPriority w:val="30"/>
     <w:rsid w:val="00605B2E"/>
     <w:rPr>
-      <w:rFonts w:asciiTheme="majorHAnsi" w:hAnsiTheme="majorHAnsi" w:eastAsiaTheme="majorEastAsia" w:cstheme="majorBidi"/>
+      <w:rFonts w:asciiTheme="majorHAnsi" w:eastAsiaTheme="majorEastAsia" w:hAnsiTheme="majorHAnsi" w:cstheme="majorBidi"/>
       <w:color w:val="4472C4" w:themeColor="accent1"/>
       <w:sz w:val="24"/>
       <w:szCs w:val="24"/>
     </w:rPr>
   </w:style>
-  <w:style w:type="character" w:styleId="SchwacheHervorhebung">
+  <w:style w:type="character" w:styleId="SubtleEmphasis">
     <w:name w:val="Subtle Emphasis"/>
-    <w:basedOn w:val="Absatz-Standardschriftart"/>
+    <w:basedOn w:val="DefaultParagraphFont"/>
     <w:uiPriority w:val="19"/>
     <w:qFormat/>
     <w:rsid w:val="00605B2E"/>
@@ -2934,9 +3600,9 @@
       <w:color w:val="404040" w:themeColor="text1" w:themeTint="BF"/>
     </w:rPr>
   </w:style>
-  <w:style w:type="character" w:styleId="IntensiveHervorhebung">
+  <w:style w:type="character" w:styleId="IntenseEmphasis">
     <w:name w:val="Intense Emphasis"/>
-    <w:basedOn w:val="Absatz-Standardschriftart"/>
+    <w:basedOn w:val="DefaultParagraphFont"/>
     <w:uiPriority w:val="21"/>
     <w:qFormat/>
     <w:rsid w:val="00605B2E"/>
@@ -2948,9 +3614,9 @@
       <w:color w:val="4472C4" w:themeColor="accent1"/>
     </w:rPr>
   </w:style>
-  <w:style w:type="character" w:styleId="SchwacherVerweis">
+  <w:style w:type="character" w:styleId="SubtleReference">
     <w:name w:val="Subtle Reference"/>
-    <w:basedOn w:val="Absatz-Standardschriftart"/>
+    <w:basedOn w:val="DefaultParagraphFont"/>
     <w:uiPriority w:val="31"/>
     <w:qFormat/>
     <w:rsid w:val="00605B2E"/>
@@ -2960,9 +3626,9 @@
       <w:u w:val="single" w:color="7F7F7F" w:themeColor="text1" w:themeTint="80"/>
     </w:rPr>
   </w:style>
-  <w:style w:type="character" w:styleId="IntensiverVerweis">
+  <w:style w:type="character" w:styleId="IntenseReference">
     <w:name w:val="Intense Reference"/>
-    <w:basedOn w:val="Absatz-Standardschriftart"/>
+    <w:basedOn w:val="DefaultParagraphFont"/>
     <w:uiPriority w:val="32"/>
     <w:qFormat/>
     <w:rsid w:val="00605B2E"/>
@@ -2975,9 +3641,9 @@
       <w:u w:val="single"/>
     </w:rPr>
   </w:style>
-  <w:style w:type="character" w:styleId="Buchtitel">
+  <w:style w:type="character" w:styleId="BookTitle">
     <w:name w:val="Book Title"/>
-    <w:basedOn w:val="Absatz-Standardschriftart"/>
+    <w:basedOn w:val="DefaultParagraphFont"/>
     <w:uiPriority w:val="33"/>
     <w:qFormat/>
     <w:rsid w:val="00605B2E"/>
@@ -2987,10 +3653,10 @@
       <w:smallCaps/>
     </w:rPr>
   </w:style>
-  <w:style w:type="paragraph" w:styleId="Inhaltsverzeichnisberschrift">
+  <w:style w:type="paragraph" w:styleId="TOCHeading">
     <w:name w:val="TOC Heading"/>
-    <w:basedOn w:val="berschrift1"/>
-    <w:next w:val="Standard"/>
+    <w:basedOn w:val="Heading1"/>
+    <w:next w:val="Normal"/>
     <w:uiPriority w:val="39"/>
     <w:unhideWhenUsed/>
     <w:qFormat/>
@@ -2999,9 +3665,9 @@
       <w:outlineLvl w:val="9"/>
     </w:pPr>
   </w:style>
-  <w:style w:type="paragraph" w:styleId="Listenabsatz">
+  <w:style w:type="paragraph" w:styleId="ListParagraph">
     <w:name w:val="List Paragraph"/>
-    <w:basedOn w:val="Standard"/>
+    <w:basedOn w:val="Normal"/>
     <w:uiPriority w:val="34"/>
     <w:qFormat/>
     <w:rsid w:val="00793255"/>
@@ -3010,9 +3676,9 @@
       <w:contextualSpacing/>
     </w:pPr>
   </w:style>
-  <w:style w:type="table" w:styleId="Tabellenraster">
+  <w:style w:type="table" w:styleId="TableGrid">
     <w:name w:val="Table Grid"/>
-    <w:basedOn w:val="NormaleTabelle"/>
+    <w:basedOn w:val="TableNormal"/>
     <w:uiPriority w:val="59"/>
     <w:rsid w:val="00FB4123"/>
     <w:pPr>
@@ -3020,25 +3686,25 @@
     </w:pPr>
     <w:tblPr>
       <w:tblBorders>
-        <w:top w:val="single" w:color="000000" w:themeColor="text1" w:sz="4" w:space="0"/>
-        <w:left w:val="single" w:color="000000" w:themeColor="text1" w:sz="4" w:space="0"/>
-        <w:bottom w:val="single" w:color="000000" w:themeColor="text1" w:sz="4" w:space="0"/>
-        <w:right w:val="single" w:color="000000" w:themeColor="text1" w:sz="4" w:space="0"/>
-        <w:insideH w:val="single" w:color="000000" w:themeColor="text1" w:sz="4" w:space="0"/>
-        <w:insideV w:val="single" w:color="000000" w:themeColor="text1" w:sz="4" w:space="0"/>
+        <w:top w:val="single" w:sz="4" w:space="0" w:color="000000" w:themeColor="text1"/>
+        <w:left w:val="single" w:sz="4" w:space="0" w:color="000000" w:themeColor="text1"/>
+        <w:bottom w:val="single" w:sz="4" w:space="0" w:color="000000" w:themeColor="text1"/>
+        <w:right w:val="single" w:sz="4" w:space="0" w:color="000000" w:themeColor="text1"/>
+        <w:insideH w:val="single" w:sz="4" w:space="0" w:color="000000" w:themeColor="text1"/>
+        <w:insideV w:val="single" w:sz="4" w:space="0" w:color="000000" w:themeColor="text1"/>
       </w:tblBorders>
     </w:tblPr>
   </w:style>
-  <w:style w:type="character" w:styleId="KopfzeileZchn" w:customStyle="1">
-    <w:name w:val="Kopfzeile Zchn"/>
-    <w:basedOn w:val="Absatz-Standardschriftart"/>
-    <w:link w:val="Kopfzeile"/>
+  <w:style w:type="character" w:customStyle="1" w:styleId="HeaderChar">
+    <w:name w:val="Header Char"/>
+    <w:basedOn w:val="DefaultParagraphFont"/>
+    <w:link w:val="Header"/>
     <w:uiPriority w:val="99"/>
   </w:style>
-  <w:style w:type="paragraph" w:styleId="Kopfzeile">
+  <w:style w:type="paragraph" w:styleId="Header">
     <w:name w:val="header"/>
-    <w:basedOn w:val="Standard"/>
-    <w:link w:val="KopfzeileZchn"/>
+    <w:basedOn w:val="Normal"/>
+    <w:link w:val="HeaderChar"/>
     <w:uiPriority w:val="99"/>
     <w:unhideWhenUsed/>
     <w:pPr>
@@ -3049,16 +3715,16 @@
       <w:spacing w:after="0" w:line="240" w:lineRule="auto"/>
     </w:pPr>
   </w:style>
-  <w:style w:type="character" w:styleId="FuzeileZchn" w:customStyle="1">
-    <w:name w:val="Fußzeile Zchn"/>
-    <w:basedOn w:val="Absatz-Standardschriftart"/>
-    <w:link w:val="Fuzeile"/>
+  <w:style w:type="character" w:customStyle="1" w:styleId="FooterChar">
+    <w:name w:val="Footer Char"/>
+    <w:basedOn w:val="DefaultParagraphFont"/>
+    <w:link w:val="Footer"/>
     <w:uiPriority w:val="99"/>
   </w:style>
-  <w:style w:type="paragraph" w:styleId="Fuzeile">
+  <w:style w:type="paragraph" w:styleId="Footer">
     <w:name w:val="footer"/>
-    <w:basedOn w:val="Standard"/>
-    <w:link w:val="FuzeileZchn"/>
+    <w:basedOn w:val="Normal"/>
+    <w:link w:val="FooterChar"/>
     <w:uiPriority w:val="99"/>
     <w:unhideWhenUsed/>
     <w:pPr>
@@ -3069,10 +3735,10 @@
       <w:spacing w:after="0" w:line="240" w:lineRule="auto"/>
     </w:pPr>
   </w:style>
-  <w:style w:type="paragraph" w:styleId="Verzeichnis1">
+  <w:style w:type="paragraph" w:styleId="TOC1">
     <w:name w:val="toc 1"/>
-    <w:basedOn w:val="Standard"/>
-    <w:next w:val="Standard"/>
+    <w:basedOn w:val="Normal"/>
+    <w:next w:val="Normal"/>
     <w:autoRedefine/>
     <w:uiPriority w:val="39"/>
     <w:unhideWhenUsed/>
@@ -3081,10 +3747,10 @@
       <w:spacing w:after="100"/>
     </w:pPr>
   </w:style>
-  <w:style w:type="paragraph" w:styleId="Verzeichnis2">
+  <w:style w:type="paragraph" w:styleId="TOC2">
     <w:name w:val="toc 2"/>
-    <w:basedOn w:val="Standard"/>
-    <w:next w:val="Standard"/>
+    <w:basedOn w:val="Normal"/>
+    <w:next w:val="Normal"/>
     <w:autoRedefine/>
     <w:uiPriority w:val="39"/>
     <w:unhideWhenUsed/>
@@ -3096,7 +3762,7 @@
   </w:style>
   <w:style w:type="character" w:styleId="Hyperlink">
     <w:name w:val="Hyperlink"/>
-    <w:basedOn w:val="Absatz-Standardschriftart"/>
+    <w:basedOn w:val="DefaultParagraphFont"/>
     <w:uiPriority w:val="99"/>
     <w:unhideWhenUsed/>
     <w:rsid w:val="00F94596"/>
@@ -3106,39 +3772,6 @@
     </w:rPr>
   </w:style>
 </w:styles>
-</file>
-
-<file path=word/glossary/document.xml><?xml version="1.0" encoding="utf-8"?>
-<w:glossaryDocument xmlns:w14="http://schemas.microsoft.com/office/word/2010/wordml" xmlns:w="http://schemas.openxmlformats.org/wordprocessingml/2006/main">
-  <w:docParts>
-    <w:docPart>
-      <w:docPartPr>
-        <w:name w:val="DefaultPlaceholder_1081868574"/>
-        <w:category>
-          <w:name w:val="General"/>
-          <w:gallery w:val="placeholder"/>
-        </w:category>
-        <w:types>
-          <w:type w:val="bbPlcHdr"/>
-        </w:types>
-        <w:behaviors>
-          <w:behavior w:val="content"/>
-        </w:behaviors>
-        <w:guid w:val="{f5c4c37c-110e-4e92-92f0-e3ac6fa21701}"/>
-      </w:docPartPr>
-      <w:docPartBody>
-        <w:p>
-          <w:r>
-            <w:rPr>
-              <w:rStyle w:val="PlaceholderText"/>
-            </w:rPr>
-            <w:t/>
-          </w:r>
-        </w:p>
-      </w:docPartBody>
-    </w:docPart>
-  </w:docParts>
-</w:glossaryDocument>
 </file>
 
 <file path=word/theme/theme1.xml><?xml version="1.0" encoding="utf-8"?>

</xml_diff>

<commit_message>
Users can now see who made the most entrys on the highscore list. Style of the highscore lists changed.
</commit_message>
<xml_diff>
--- a/doc/Mobile_Anwendungen_Themenfindung.docx
+++ b/doc/Mobile_Anwendungen_Themenfindung.docx
@@ -933,7 +933,21 @@
           <w:sz w:val="24"/>
           <w:szCs w:val="24"/>
         </w:rPr>
-        <w:t>High Score Liste / Putzuhr</w:t>
+        <w:t xml:space="preserve">High Score Liste </w:t>
+      </w:r>
+      <w:r>
+        <w:rPr>
+          <w:sz w:val="24"/>
+          <w:szCs w:val="24"/>
+        </w:rPr>
+        <w:t xml:space="preserve">+ </w:t>
+      </w:r>
+      <w:r>
+        <w:rPr>
+          <w:sz w:val="24"/>
+          <w:szCs w:val="24"/>
+        </w:rPr>
+        <w:t>/ Putzuhr</w:t>
       </w:r>
     </w:p>
     <w:p>
@@ -960,7 +974,7 @@
       <w:pPr>
         <w:pStyle w:val="ListParagraph"/>
         <w:numPr>
-          <w:ilvl w:val="2"/>
+          <w:ilvl w:val="1"/>
           <w:numId w:val="1"/>
         </w:numPr>
         <w:rPr>
@@ -973,7 +987,14 @@
           <w:sz w:val="24"/>
           <w:szCs w:val="24"/>
         </w:rPr>
-        <w:t xml:space="preserve">Checkliste </w:t>
+        <w:t>Einkaufsliste , falls für alle aus der WG eingekauft wird soll die Rechnung hochgeladen werden. Mitbewohner können nachvollziehen für wie viel und was eingekauft wurde. (Rechnungshistorie)</w:t>
+      </w:r>
+      <w:r>
+        <w:rPr>
+          <w:sz w:val="24"/>
+          <w:szCs w:val="24"/>
+        </w:rPr>
+        <w:t xml:space="preserve"> -</w:t>
       </w:r>
     </w:p>
     <w:p>
@@ -993,7 +1014,34 @@
           <w:sz w:val="24"/>
           <w:szCs w:val="24"/>
         </w:rPr>
-        <w:t>Einkaufsliste / Vorratsverwaltung, falls für alle aus der WG eingekauft wird soll die Rechnung hochgeladen werden. Mitbewohner können nachvollziehen für wie viel und was eingekauft wurde. (Rechnungshistorie)</w:t>
+        <w:t>Die Features sollen erst für eine Instanz (WG) realisiert werden (erstmal private Anwendung)</w:t>
+      </w:r>
+      <w:r>
+        <w:rPr>
+          <w:sz w:val="24"/>
+          <w:szCs w:val="24"/>
+        </w:rPr>
+        <w:t xml:space="preserve"> +</w:t>
+      </w:r>
+    </w:p>
+    <w:p>
+      <w:pPr>
+        <w:pStyle w:val="ListParagraph"/>
+        <w:numPr>
+          <w:ilvl w:val="0"/>
+          <w:numId w:val="1"/>
+        </w:numPr>
+        <w:rPr>
+          <w:sz w:val="24"/>
+          <w:szCs w:val="24"/>
+        </w:rPr>
+      </w:pPr>
+      <w:r>
+        <w:rPr>
+          <w:sz w:val="24"/>
+          <w:szCs w:val="24"/>
+        </w:rPr>
+        <w:t>SHOULD HAVE</w:t>
       </w:r>
     </w:p>
     <w:p>
@@ -1013,7 +1061,41 @@
           <w:sz w:val="24"/>
           <w:szCs w:val="24"/>
         </w:rPr>
-        <w:t>Die Features sollen erst für eine Instanz (WG) realisiert werden (erstmal private Anwendung)</w:t>
+        <w:t>Benutzersystem (zentrale Datenbank)</w:t>
+      </w:r>
+      <w:r>
+        <w:rPr>
+          <w:sz w:val="24"/>
+          <w:szCs w:val="24"/>
+        </w:rPr>
+        <w:t xml:space="preserve"> +</w:t>
+      </w:r>
+    </w:p>
+    <w:p>
+      <w:pPr>
+        <w:pStyle w:val="ListParagraph"/>
+        <w:numPr>
+          <w:ilvl w:val="1"/>
+          <w:numId w:val="1"/>
+        </w:numPr>
+        <w:rPr>
+          <w:sz w:val="24"/>
+          <w:szCs w:val="24"/>
+        </w:rPr>
+      </w:pPr>
+      <w:r>
+        <w:rPr>
+          <w:sz w:val="24"/>
+          <w:szCs w:val="24"/>
+        </w:rPr>
+        <w:t xml:space="preserve">Vorratsverwaltung/Einkaufsliste in CSV Format übertragbar </w:t>
+      </w:r>
+      <w:r>
+        <w:rPr>
+          <w:sz w:val="24"/>
+          <w:szCs w:val="24"/>
+        </w:rPr>
+        <w:t>-</w:t>
       </w:r>
     </w:p>
     <w:p>
@@ -1033,7 +1115,7 @@
           <w:sz w:val="24"/>
           <w:szCs w:val="24"/>
         </w:rPr>
-        <w:t>SHOULD HAVE</w:t>
+        <w:t>COULD HAVE</w:t>
       </w:r>
     </w:p>
     <w:p>
@@ -1053,7 +1135,14 @@
           <w:sz w:val="24"/>
           <w:szCs w:val="24"/>
         </w:rPr>
-        <w:t>Benutzersystem (zentrale Datenbank)</w:t>
+        <w:t xml:space="preserve">Features auf mehrere Instanzen erweitern </w:t>
+      </w:r>
+      <w:r>
+        <w:rPr>
+          <w:sz w:val="24"/>
+          <w:szCs w:val="24"/>
+        </w:rPr>
+        <w:t>+</w:t>
       </w:r>
     </w:p>
     <w:p>
@@ -1073,7 +1162,81 @@
           <w:sz w:val="24"/>
           <w:szCs w:val="24"/>
         </w:rPr>
-        <w:t xml:space="preserve">Vorratsverwaltung/Einkaufsliste in CSV Format übertragbar </w:t>
+        <w:t>WGGBS (AGBs des Hauses)</w:t>
+      </w:r>
+      <w:r>
+        <w:rPr>
+          <w:sz w:val="24"/>
+          <w:szCs w:val="24"/>
+        </w:rPr>
+        <w:t xml:space="preserve"> +</w:t>
+      </w:r>
+    </w:p>
+    <w:p>
+      <w:pPr>
+        <w:pStyle w:val="ListParagraph"/>
+        <w:numPr>
+          <w:ilvl w:val="1"/>
+          <w:numId w:val="1"/>
+        </w:numPr>
+        <w:rPr>
+          <w:sz w:val="24"/>
+          <w:szCs w:val="24"/>
+        </w:rPr>
+      </w:pPr>
+      <w:r>
+        <w:rPr>
+          <w:sz w:val="24"/>
+          <w:szCs w:val="24"/>
+        </w:rPr>
+        <w:t>Widgets</w:t>
+      </w:r>
+    </w:p>
+    <w:p>
+      <w:pPr>
+        <w:pStyle w:val="ListParagraph"/>
+        <w:numPr>
+          <w:ilvl w:val="1"/>
+          <w:numId w:val="1"/>
+        </w:numPr>
+        <w:rPr>
+          <w:sz w:val="24"/>
+          <w:szCs w:val="24"/>
+        </w:rPr>
+      </w:pPr>
+      <w:r>
+        <w:rPr>
+          <w:sz w:val="24"/>
+          <w:szCs w:val="24"/>
+        </w:rPr>
+        <w:t>Toilette Besetzstatus</w:t>
+      </w:r>
+      <w:r>
+        <w:rPr>
+          <w:sz w:val="24"/>
+          <w:szCs w:val="24"/>
+        </w:rPr>
+        <w:t xml:space="preserve"> +</w:t>
+      </w:r>
+    </w:p>
+    <w:p>
+      <w:pPr>
+        <w:pStyle w:val="ListParagraph"/>
+        <w:numPr>
+          <w:ilvl w:val="2"/>
+          <w:numId w:val="1"/>
+        </w:numPr>
+        <w:rPr>
+          <w:sz w:val="24"/>
+          <w:szCs w:val="24"/>
+        </w:rPr>
+      </w:pPr>
+      <w:r>
+        <w:rPr>
+          <w:sz w:val="24"/>
+          <w:szCs w:val="24"/>
+        </w:rPr>
+        <w:t>Lichtschrankensensor / Bewegungssensor mit einem Raspberry Pi, Sensor schickt Status sobald Sensor ausgelöst wird.</w:t>
       </w:r>
     </w:p>
     <w:p>
@@ -1093,7 +1256,7 @@
           <w:sz w:val="24"/>
           <w:szCs w:val="24"/>
         </w:rPr>
-        <w:t>COULD HAVE</w:t>
+        <w:t>WON’T HAVE</w:t>
       </w:r>
     </w:p>
     <w:p>
@@ -1113,7 +1276,7 @@
           <w:sz w:val="24"/>
           <w:szCs w:val="24"/>
         </w:rPr>
-        <w:t xml:space="preserve">Features auf mehrere Instanzen erweitern </w:t>
+        <w:t>Interner Kalender - Rad nicht neu erfinden, wenn nötig extern einen Kalender einbinden</w:t>
       </w:r>
     </w:p>
     <w:p>
@@ -1133,126 +1296,6 @@
           <w:sz w:val="24"/>
           <w:szCs w:val="24"/>
         </w:rPr>
-        <w:t>WGGBS (AGBs des Hauses)</w:t>
-      </w:r>
-    </w:p>
-    <w:p>
-      <w:pPr>
-        <w:pStyle w:val="ListParagraph"/>
-        <w:numPr>
-          <w:ilvl w:val="1"/>
-          <w:numId w:val="1"/>
-        </w:numPr>
-        <w:rPr>
-          <w:sz w:val="24"/>
-          <w:szCs w:val="24"/>
-        </w:rPr>
-      </w:pPr>
-      <w:r>
-        <w:rPr>
-          <w:sz w:val="24"/>
-          <w:szCs w:val="24"/>
-        </w:rPr>
-        <w:t>Widgets</w:t>
-      </w:r>
-    </w:p>
-    <w:p>
-      <w:pPr>
-        <w:pStyle w:val="ListParagraph"/>
-        <w:numPr>
-          <w:ilvl w:val="1"/>
-          <w:numId w:val="1"/>
-        </w:numPr>
-        <w:rPr>
-          <w:sz w:val="24"/>
-          <w:szCs w:val="24"/>
-        </w:rPr>
-      </w:pPr>
-      <w:r>
-        <w:rPr>
-          <w:sz w:val="24"/>
-          <w:szCs w:val="24"/>
-        </w:rPr>
-        <w:t>Toilette Besetzstatus</w:t>
-      </w:r>
-    </w:p>
-    <w:p>
-      <w:pPr>
-        <w:pStyle w:val="ListParagraph"/>
-        <w:numPr>
-          <w:ilvl w:val="2"/>
-          <w:numId w:val="1"/>
-        </w:numPr>
-        <w:rPr>
-          <w:sz w:val="24"/>
-          <w:szCs w:val="24"/>
-        </w:rPr>
-      </w:pPr>
-      <w:r>
-        <w:rPr>
-          <w:sz w:val="24"/>
-          <w:szCs w:val="24"/>
-        </w:rPr>
-        <w:t>Lichtschrankensensor / Bewegungssensor mit einem Raspberry Pi, Sensor schickt Status sobald Sensor ausgelöst wird.</w:t>
-      </w:r>
-    </w:p>
-    <w:p>
-      <w:pPr>
-        <w:pStyle w:val="ListParagraph"/>
-        <w:numPr>
-          <w:ilvl w:val="0"/>
-          <w:numId w:val="1"/>
-        </w:numPr>
-        <w:rPr>
-          <w:sz w:val="24"/>
-          <w:szCs w:val="24"/>
-        </w:rPr>
-      </w:pPr>
-      <w:r>
-        <w:rPr>
-          <w:sz w:val="24"/>
-          <w:szCs w:val="24"/>
-        </w:rPr>
-        <w:t>WON’T HAVE</w:t>
-      </w:r>
-    </w:p>
-    <w:p>
-      <w:pPr>
-        <w:pStyle w:val="ListParagraph"/>
-        <w:numPr>
-          <w:ilvl w:val="1"/>
-          <w:numId w:val="1"/>
-        </w:numPr>
-        <w:rPr>
-          <w:sz w:val="24"/>
-          <w:szCs w:val="24"/>
-        </w:rPr>
-      </w:pPr>
-      <w:r>
-        <w:rPr>
-          <w:sz w:val="24"/>
-          <w:szCs w:val="24"/>
-        </w:rPr>
-        <w:t>Interner Kalender - Rad nicht neu erfinden, wenn nötig extern einen Kalender einbinden</w:t>
-      </w:r>
-    </w:p>
-    <w:p>
-      <w:pPr>
-        <w:pStyle w:val="ListParagraph"/>
-        <w:numPr>
-          <w:ilvl w:val="1"/>
-          <w:numId w:val="1"/>
-        </w:numPr>
-        <w:rPr>
-          <w:sz w:val="24"/>
-          <w:szCs w:val="24"/>
-        </w:rPr>
-      </w:pPr>
-      <w:r>
-        <w:rPr>
-          <w:sz w:val="24"/>
-          <w:szCs w:val="24"/>
-        </w:rPr>
         <w:t>Wohngemeinschaft Chat – Keine kommunikations App, dafür Signal/Whatsapp</w:t>
       </w:r>
     </w:p>
@@ -1302,11 +1345,39 @@
       <w:bookmarkEnd w:id="3"/>
     </w:p>
     <w:p>
-      <w:r>
-        <w:t>Zugriff auf die Na</w:t>
-      </w:r>
-      <w:r>
-        <w:t xml:space="preserve">vigierungselemente: Toilettenstatus, WGGBs, WG Bild, Putzplan, Einkaufen &amp; Einstellungen </w:t>
+      <w:pPr>
+        <w:rPr>
+          <w:sz w:val="24"/>
+          <w:szCs w:val="24"/>
+        </w:rPr>
+      </w:pPr>
+      <w:r>
+        <w:rPr>
+          <w:sz w:val="24"/>
+          <w:szCs w:val="24"/>
+        </w:rPr>
+        <w:t>Homscr</w:t>
+      </w:r>
+      <w:r>
+        <w:rPr>
+          <w:sz w:val="24"/>
+          <w:szCs w:val="24"/>
+        </w:rPr>
+        <w:t xml:space="preserve">een der Applikation, der den </w:t>
+      </w:r>
+      <w:r>
+        <w:rPr>
+          <w:sz w:val="24"/>
+          <w:szCs w:val="24"/>
+        </w:rPr>
+        <w:t xml:space="preserve">Zugriff auf die Navigierungselemente: Toilettenstatus, WGBs, WG Bild, Putzplan, Einkaufen &amp; Einstellungen </w:t>
+      </w:r>
+      <w:r>
+        <w:rPr>
+          <w:sz w:val="24"/>
+          <w:szCs w:val="24"/>
+        </w:rPr>
+        <w:t>bietet.</w:t>
       </w:r>
     </w:p>
     <w:p>
@@ -1320,20 +1391,54 @@
       <w:bookmarkEnd w:id="4"/>
     </w:p>
     <w:p>
-      <w:r>
+      <w:pPr>
+        <w:rPr>
+          <w:sz w:val="24"/>
+          <w:szCs w:val="24"/>
+        </w:rPr>
+      </w:pPr>
+      <w:r>
+        <w:rPr>
+          <w:sz w:val="24"/>
+          <w:szCs w:val="24"/>
+        </w:rPr>
         <w:t>Die Highscore Box führt eine Strichliste (Zählliste) über die ausgeführten Putzdienste der Mitbewohner</w:t>
       </w:r>
       <w:r>
+        <w:rPr>
+          <w:sz w:val="24"/>
+          <w:szCs w:val="24"/>
+        </w:rPr>
         <w:t>:innen.</w:t>
       </w:r>
     </w:p>
     <w:p>
-      <w:r>
+      <w:pPr>
+        <w:rPr>
+          <w:sz w:val="24"/>
+          <w:szCs w:val="24"/>
+        </w:rPr>
+      </w:pPr>
+      <w:r>
+        <w:rPr>
+          <w:sz w:val="24"/>
+          <w:szCs w:val="24"/>
+        </w:rPr>
         <w:t xml:space="preserve">Darunter werden die zuletzt ausgeführten Dienste in Chronologisch absteigender Reihenfolge angezeigt. </w:t>
       </w:r>
     </w:p>
     <w:p>
-      <w:r>
+      <w:pPr>
+        <w:rPr>
+          <w:sz w:val="24"/>
+          <w:szCs w:val="24"/>
+        </w:rPr>
+      </w:pPr>
+      <w:r>
+        <w:rPr>
+          <w:sz w:val="24"/>
+          <w:szCs w:val="24"/>
+        </w:rPr>
         <w:t xml:space="preserve">Zwei Filteroptionen: </w:t>
       </w:r>
     </w:p>
@@ -1344,8 +1449,16 @@
           <w:ilvl w:val="0"/>
           <w:numId w:val="5"/>
         </w:numPr>
-      </w:pPr>
-      <w:r>
+        <w:rPr>
+          <w:sz w:val="24"/>
+          <w:szCs w:val="24"/>
+        </w:rPr>
+      </w:pPr>
+      <w:r>
+        <w:rPr>
+          <w:sz w:val="24"/>
+          <w:szCs w:val="24"/>
+        </w:rPr>
         <w:t xml:space="preserve">Raum (Default: Alle) </w:t>
       </w:r>
     </w:p>
@@ -1356,25 +1469,68 @@
           <w:ilvl w:val="0"/>
           <w:numId w:val="5"/>
         </w:numPr>
-      </w:pPr>
-      <w:r>
+        <w:rPr>
+          <w:sz w:val="24"/>
+          <w:szCs w:val="24"/>
+        </w:rPr>
+      </w:pPr>
+      <w:r>
+        <w:rPr>
+          <w:sz w:val="24"/>
+          <w:szCs w:val="24"/>
+        </w:rPr>
         <w:t xml:space="preserve">Zeit    </w:t>
       </w:r>
       <w:r>
+        <w:rPr>
+          <w:sz w:val="24"/>
+          <w:szCs w:val="24"/>
+        </w:rPr>
         <w:t xml:space="preserve"> </w:t>
       </w:r>
       <w:r>
+        <w:rPr>
+          <w:sz w:val="24"/>
+          <w:szCs w:val="24"/>
+        </w:rPr>
         <w:t>(Default: Monat)</w:t>
       </w:r>
     </w:p>
     <w:p>
-      <w:r>
+      <w:pPr>
+        <w:rPr>
+          <w:sz w:val="24"/>
+          <w:szCs w:val="24"/>
+        </w:rPr>
+      </w:pPr>
+      <w:r>
+        <w:rPr>
+          <w:sz w:val="24"/>
+          <w:szCs w:val="24"/>
+        </w:rPr>
         <w:t xml:space="preserve">Gemachter Dienst wird über das + Symbol hinzugefügt. Hierbei wird angegeben welcher Raum geputzt wurde. </w:t>
       </w:r>
     </w:p>
     <w:p>
-      <w:r>
-        <w:t xml:space="preserve">Note: </w:t>
+      <w:pPr>
+        <w:rPr>
+          <w:sz w:val="24"/>
+          <w:szCs w:val="24"/>
+        </w:rPr>
+      </w:pPr>
+      <w:r>
+        <w:rPr>
+          <w:sz w:val="24"/>
+          <w:szCs w:val="24"/>
+        </w:rPr>
+        <w:t>Alternative Anforderungen</w:t>
+      </w:r>
+      <w:r>
+        <w:rPr>
+          <w:sz w:val="24"/>
+          <w:szCs w:val="24"/>
+        </w:rPr>
+        <w:t xml:space="preserve">: </w:t>
       </w:r>
     </w:p>
     <w:p>
@@ -1384,8 +1540,16 @@
           <w:ilvl w:val="0"/>
           <w:numId w:val="6"/>
         </w:numPr>
-      </w:pPr>
-      <w:r>
+        <w:rPr>
+          <w:sz w:val="24"/>
+          <w:szCs w:val="24"/>
+        </w:rPr>
+      </w:pPr>
+      <w:r>
+        <w:rPr>
+          <w:sz w:val="24"/>
+          <w:szCs w:val="24"/>
+        </w:rPr>
         <w:t xml:space="preserve">Was gilt als geputz? </w:t>
       </w:r>
     </w:p>
@@ -1396,8 +1560,16 @@
           <w:ilvl w:val="0"/>
           <w:numId w:val="6"/>
         </w:numPr>
-      </w:pPr>
-      <w:r>
+        <w:rPr>
+          <w:sz w:val="24"/>
+          <w:szCs w:val="24"/>
+        </w:rPr>
+      </w:pPr>
+      <w:r>
+        <w:rPr>
+          <w:sz w:val="24"/>
+          <w:szCs w:val="24"/>
+        </w:rPr>
         <w:t>Sauberkeitsstufen hinzufügen?</w:t>
       </w:r>
     </w:p>
@@ -1408,8 +1580,16 @@
           <w:ilvl w:val="0"/>
           <w:numId w:val="6"/>
         </w:numPr>
-      </w:pPr>
-      <w:r>
+        <w:rPr>
+          <w:sz w:val="24"/>
+          <w:szCs w:val="24"/>
+        </w:rPr>
+      </w:pPr>
+      <w:r>
+        <w:rPr>
+          <w:sz w:val="24"/>
+          <w:szCs w:val="24"/>
+        </w:rPr>
         <w:t>Geputzte Elemente hinzufügen?</w:t>
       </w:r>
     </w:p>
@@ -1420,8 +1600,16 @@
           <w:ilvl w:val="0"/>
           <w:numId w:val="6"/>
         </w:numPr>
-      </w:pPr>
-      <w:r>
+        <w:rPr>
+          <w:sz w:val="24"/>
+          <w:szCs w:val="24"/>
+        </w:rPr>
+      </w:pPr>
+      <w:r>
+        <w:rPr>
+          <w:sz w:val="24"/>
+          <w:szCs w:val="24"/>
+        </w:rPr>
         <w:t>Definition of Geputzt in den Einstellungen?</w:t>
       </w:r>
     </w:p>
@@ -1432,8 +1620,16 @@
           <w:ilvl w:val="0"/>
           <w:numId w:val="6"/>
         </w:numPr>
-      </w:pPr>
-      <w:r>
+        <w:rPr>
+          <w:sz w:val="24"/>
+          <w:szCs w:val="24"/>
+        </w:rPr>
+      </w:pPr>
+      <w:r>
+        <w:rPr>
+          <w:sz w:val="24"/>
+          <w:szCs w:val="24"/>
+        </w:rPr>
         <w:t>Notizen?</w:t>
       </w:r>
     </w:p>
@@ -1444,8 +1640,16 @@
           <w:ilvl w:val="0"/>
           <w:numId w:val="6"/>
         </w:numPr>
-      </w:pPr>
-      <w:r>
+        <w:rPr>
+          <w:sz w:val="24"/>
+          <w:szCs w:val="24"/>
+        </w:rPr>
+      </w:pPr>
+      <w:r>
+        <w:rPr>
+          <w:sz w:val="24"/>
+          <w:szCs w:val="24"/>
+        </w:rPr>
         <w:t>Blame?</w:t>
       </w:r>
     </w:p>
@@ -1460,24 +1664,74 @@
       <w:bookmarkEnd w:id="5"/>
     </w:p>
     <w:p>
-      <w:r>
+      <w:pPr>
+        <w:rPr>
+          <w:sz w:val="24"/>
+          <w:szCs w:val="24"/>
+        </w:rPr>
+      </w:pPr>
+      <w:r>
+        <w:rPr>
+          <w:sz w:val="24"/>
+          <w:szCs w:val="24"/>
+        </w:rPr>
         <w:t>Eine „Uhr“ mit allen definierten Diensten wird angezeigt. Die WG-Mitglieder werden auf diese Dienste verteilt. Sind mehr WG-Mitglieder als Dienste vorhanden, so wird ein Dinestfeld mit einem „freien“ Feld gefüllt.</w:t>
       </w:r>
       <w:r>
+        <w:rPr>
+          <w:sz w:val="24"/>
+          <w:szCs w:val="24"/>
+        </w:rPr>
         <w:br/>
       </w:r>
       <w:r>
+        <w:rPr>
+          <w:sz w:val="24"/>
+          <w:szCs w:val="24"/>
+        </w:rPr>
         <w:t>Wollen WG-Mitbewohner:innen angeben, dass Sie ihren Dienst erledigt haben, so müssen Sie lediglich einen Knopf drücken. Die Uhr dreht zu einem von den Nutzer:innen definiertem Datum einen Dienst weiter. In den Einstellungen besteht auch die Möglichkeit, Dienste zu tauschen oder zu verschieben. Passiert dies, werden die anderen Nutzer Benachrichtigt.</w:t>
       </w:r>
     </w:p>
     <w:p>
-      <w:r>
-        <w:t>Wurde ein Dienst nicht erleigt, so wird dies vermerkt.</w:t>
-      </w:r>
-      <w:r>
+      <w:pPr>
+        <w:rPr>
+          <w:sz w:val="24"/>
+          <w:szCs w:val="24"/>
+        </w:rPr>
+      </w:pPr>
+      <w:r>
+        <w:rPr>
+          <w:sz w:val="24"/>
+          <w:szCs w:val="24"/>
+        </w:rPr>
+        <w:t>Wurde ein Dienst nicht</w:t>
+      </w:r>
+      <w:r>
+        <w:rPr>
+          <w:sz w:val="24"/>
+          <w:szCs w:val="24"/>
+        </w:rPr>
+        <w:t xml:space="preserve"> erledigt</w:t>
+      </w:r>
+      <w:r>
+        <w:rPr>
+          <w:sz w:val="24"/>
+          <w:szCs w:val="24"/>
+        </w:rPr>
+        <w:t>, so wird dies vermerkt.</w:t>
+      </w:r>
+      <w:r>
+        <w:rPr>
+          <w:sz w:val="24"/>
+          <w:szCs w:val="24"/>
+        </w:rPr>
         <w:t xml:space="preserve"> Z.B in einer Liste.</w:t>
       </w:r>
       <w:r>
+        <w:rPr>
+          <w:sz w:val="24"/>
+          <w:szCs w:val="24"/>
+        </w:rPr>
         <w:t xml:space="preserve"> </w:t>
       </w:r>
     </w:p>
@@ -1492,12 +1746,32 @@
       <w:bookmarkEnd w:id="6"/>
     </w:p>
     <w:p>
-      <w:r>
+      <w:pPr>
+        <w:rPr>
+          <w:sz w:val="24"/>
+          <w:szCs w:val="24"/>
+        </w:rPr>
+      </w:pPr>
+      <w:r>
+        <w:rPr>
+          <w:sz w:val="24"/>
+          <w:szCs w:val="24"/>
+        </w:rPr>
         <w:t>Es können mehrer Einkaufslisten erstellt werden. Diese werden in einer scrollbaren Ansicht angezeigt. Ein Einkaufslistenelement hat einen Titel, Author:in &amp; einen „zuletzt Bearbeitet“ Tag.</w:t>
       </w:r>
     </w:p>
     <w:p>
-      <w:r>
+      <w:pPr>
+        <w:rPr>
+          <w:sz w:val="24"/>
+          <w:szCs w:val="24"/>
+        </w:rPr>
+      </w:pPr>
+      <w:r>
+        <w:rPr>
+          <w:sz w:val="24"/>
+          <w:szCs w:val="24"/>
+        </w:rPr>
         <w:t>Einer Einkaufsliste können Elemente hinzugefügt werden. Hierbei können Anzahl und Elementname spezifiziert werden.</w:t>
       </w:r>
     </w:p>
@@ -1512,8 +1786,41 @@
       <w:bookmarkEnd w:id="7"/>
     </w:p>
     <w:p>
-      <w:r>
-        <w:t>Hier werden WG-Informationen und Putzpläne definiert.</w:t>
+      <w:pPr>
+        <w:rPr>
+          <w:sz w:val="24"/>
+          <w:szCs w:val="24"/>
+        </w:rPr>
+      </w:pPr>
+      <w:r>
+        <w:rPr>
+          <w:sz w:val="24"/>
+          <w:szCs w:val="24"/>
+        </w:rPr>
+        <w:t xml:space="preserve">Hier werden WG-Informationen </w:t>
+      </w:r>
+      <w:r>
+        <w:rPr>
+          <w:sz w:val="24"/>
+          <w:szCs w:val="24"/>
+        </w:rPr>
+        <w:t>und Nutzer-Informationen angezeigt.</w:t>
+      </w:r>
+    </w:p>
+    <w:p>
+      <w:pPr>
+        <w:rPr>
+          <w:sz w:val="24"/>
+          <w:szCs w:val="24"/>
+        </w:rPr>
+      </w:pPr>
+      <w:r>
+        <w:rPr>
+          <w:sz w:val="24"/>
+          <w:szCs w:val="24"/>
+        </w:rPr>
+        <w:lastRenderedPageBreak/>
+        <w:t>Anzeigen und Ändern der ...</w:t>
       </w:r>
     </w:p>
     <w:p>
@@ -1523,9 +1830,17 @@
           <w:ilvl w:val="0"/>
           <w:numId w:val="7"/>
         </w:numPr>
-      </w:pPr>
-      <w:r>
-        <w:t>WGGBs</w:t>
+        <w:rPr>
+          <w:sz w:val="24"/>
+          <w:szCs w:val="24"/>
+        </w:rPr>
+      </w:pPr>
+      <w:r>
+        <w:rPr>
+          <w:sz w:val="24"/>
+          <w:szCs w:val="24"/>
+        </w:rPr>
+        <w:t>WGBS</w:t>
       </w:r>
     </w:p>
     <w:p>
@@ -1535,9 +1850,17 @@
           <w:ilvl w:val="0"/>
           <w:numId w:val="7"/>
         </w:numPr>
-      </w:pPr>
-      <w:r>
-        <w:t>Räume aka Dienste</w:t>
+        <w:rPr>
+          <w:sz w:val="24"/>
+          <w:szCs w:val="24"/>
+        </w:rPr>
+      </w:pPr>
+      <w:r>
+        <w:rPr>
+          <w:sz w:val="24"/>
+          <w:szCs w:val="24"/>
+        </w:rPr>
+        <w:t>Kontoinformationen</w:t>
       </w:r>
     </w:p>
     <w:p>
@@ -1547,9 +1870,44 @@
           <w:ilvl w:val="0"/>
           <w:numId w:val="7"/>
         </w:numPr>
-      </w:pPr>
-      <w:r>
-        <w:t xml:space="preserve">Putzuhr: </w:t>
+        <w:rPr>
+          <w:sz w:val="24"/>
+          <w:szCs w:val="24"/>
+        </w:rPr>
+      </w:pPr>
+      <w:r>
+        <w:rPr>
+          <w:sz w:val="24"/>
+          <w:szCs w:val="24"/>
+        </w:rPr>
+        <w:t>SA-Code</w:t>
+      </w:r>
+      <w:r>
+        <w:rPr>
+          <w:sz w:val="24"/>
+          <w:szCs w:val="24"/>
+        </w:rPr>
+        <w:t xml:space="preserve"> eines Nutzers</w:t>
+      </w:r>
+    </w:p>
+    <w:p>
+      <w:pPr>
+        <w:pStyle w:val="ListParagraph"/>
+        <w:numPr>
+          <w:ilvl w:val="0"/>
+          <w:numId w:val="7"/>
+        </w:numPr>
+        <w:rPr>
+          <w:sz w:val="24"/>
+          <w:szCs w:val="24"/>
+        </w:rPr>
+      </w:pPr>
+      <w:r>
+        <w:rPr>
+          <w:sz w:val="24"/>
+          <w:szCs w:val="24"/>
+        </w:rPr>
+        <w:t>Putzuhr:</w:t>
       </w:r>
     </w:p>
     <w:p>
@@ -1559,52 +1917,205 @@
           <w:ilvl w:val="1"/>
           <w:numId w:val="7"/>
         </w:numPr>
-      </w:pPr>
-      <w:r>
+        <w:rPr>
+          <w:sz w:val="24"/>
+          <w:szCs w:val="24"/>
+        </w:rPr>
+      </w:pPr>
+      <w:r>
+        <w:rPr>
+          <w:sz w:val="24"/>
+          <w:szCs w:val="24"/>
+        </w:rPr>
         <w:t xml:space="preserve">Aktuellen Zustand ändern </w:t>
       </w:r>
     </w:p>
     <w:p>
       <w:pPr>
-        <w:pStyle w:val="ListParagraph"/>
-        <w:numPr>
-          <w:ilvl w:val="0"/>
-          <w:numId w:val="7"/>
-        </w:numPr>
-      </w:pPr>
-      <w:r>
-        <w:t>SA-Code spezifizieren</w:t>
-      </w:r>
-    </w:p>
-    <w:p>
-      <w:pPr>
-        <w:pStyle w:val="ListParagraph"/>
-        <w:numPr>
-          <w:ilvl w:val="0"/>
-          <w:numId w:val="7"/>
-        </w:numPr>
-      </w:pPr>
-      <w:r>
-        <w:t>WC-Status Rapsi spezifizieren</w:t>
-      </w:r>
-    </w:p>
-    <w:p>
-      <w:pPr>
         <w:pStyle w:val="Heading2"/>
       </w:pPr>
       <w:r>
+        <w:t>WC-Status</w:t>
+      </w:r>
+    </w:p>
+    <w:p>
+      <w:pPr>
+        <w:rPr>
+          <w:sz w:val="24"/>
+          <w:szCs w:val="24"/>
+        </w:rPr>
+      </w:pPr>
+      <w:r>
+        <w:rPr>
+          <w:sz w:val="24"/>
+          <w:szCs w:val="24"/>
+        </w:rPr>
+        <w:t xml:space="preserve">Der WC Status ist das IOT-Feature des </w:t>
+      </w:r>
+      <w:r>
+        <w:rPr>
+          <w:sz w:val="24"/>
+          <w:szCs w:val="24"/>
+        </w:rPr>
+        <w:t>Projektes. Ein Raspbery Pi hat einen Sensor, wenn dieser eine Bewegung erkennt, wird ein ein Endpoint im Backend angesprochen. Dieser Endpoint toggelt für einen bestimmten Wert für eine Wohngemeinschaft. (Bool isToilet) Ist der Wert auf 1 so ist die Toilette besetzt, und der Nutzer kann das in der Applikation einsehen. Ist der Wert auf 0 so ist das Label in der App</w:t>
+      </w:r>
+      <w:r>
+        <w:rPr>
+          <w:sz w:val="24"/>
+          <w:szCs w:val="24"/>
+        </w:rPr>
+        <w:t xml:space="preserve"> </w:t>
+      </w:r>
+      <w:r>
+        <w:rPr>
+          <w:sz w:val="24"/>
+          <w:szCs w:val="24"/>
+        </w:rPr>
+        <w:t>dementsprechend als frei gesetzt.</w:t>
+      </w:r>
+      <w:r>
+        <w:rPr>
+          <w:sz w:val="24"/>
+          <w:szCs w:val="24"/>
+        </w:rPr>
+        <w:t xml:space="preserve">     </w:t>
+      </w:r>
+    </w:p>
+    <w:p>
+      <w:pPr>
+        <w:rPr>
+          <w:sz w:val="24"/>
+          <w:szCs w:val="24"/>
+        </w:rPr>
+      </w:pPr>
+      <w:r>
+        <w:rPr>
+          <w:sz w:val="24"/>
+          <w:szCs w:val="24"/>
+        </w:rPr>
+        <w:t xml:space="preserve">                                                 </w:t>
+      </w:r>
+      <w:r>
+        <w:rPr>
+          <w:noProof/>
+          <w:sz w:val="24"/>
+          <w:szCs w:val="24"/>
+        </w:rPr>
+        <w:drawing>
+          <wp:inline distT="0" distB="0" distL="0" distR="0" wp14:anchorId="0F3A8972" wp14:editId="4BB83D6C">
+            <wp:extent cx="2724150" cy="5734050"/>
+            <wp:effectExtent l="0" t="0" r="0" b="0"/>
+            <wp:docPr id="6" name="Picture 6"/>
+            <wp:cNvGraphicFramePr>
+              <a:graphicFrameLocks xmlns:a="http://schemas.openxmlformats.org/drawingml/2006/main" noChangeAspect="1"/>
+            </wp:cNvGraphicFramePr>
+            <a:graphic xmlns:a="http://schemas.openxmlformats.org/drawingml/2006/main">
+              <a:graphicData uri="http://schemas.openxmlformats.org/drawingml/2006/picture">
+                <pic:pic xmlns:pic="http://schemas.openxmlformats.org/drawingml/2006/picture">
+                  <pic:nvPicPr>
+                    <pic:cNvPr id="0" name="Picture 5"/>
+                    <pic:cNvPicPr>
+                      <a:picLocks noChangeAspect="1" noChangeArrowheads="1"/>
+                    </pic:cNvPicPr>
+                  </pic:nvPicPr>
+                  <pic:blipFill>
+                    <a:blip r:embed="rId8">
+                      <a:extLst>
+                        <a:ext uri="{28A0092B-C50C-407E-A947-70E740481C1C}">
+                          <a14:useLocalDpi xmlns:a14="http://schemas.microsoft.com/office/drawing/2010/main" val="0"/>
+                        </a:ext>
+                      </a:extLst>
+                    </a:blip>
+                    <a:srcRect/>
+                    <a:stretch>
+                      <a:fillRect/>
+                    </a:stretch>
+                  </pic:blipFill>
+                  <pic:spPr bwMode="auto">
+                    <a:xfrm>
+                      <a:off x="0" y="0"/>
+                      <a:ext cx="2724150" cy="5734050"/>
+                    </a:xfrm>
+                    <a:prstGeom prst="rect">
+                      <a:avLst/>
+                    </a:prstGeom>
+                    <a:noFill/>
+                    <a:ln>
+                      <a:noFill/>
+                    </a:ln>
+                  </pic:spPr>
+                </pic:pic>
+              </a:graphicData>
+            </a:graphic>
+          </wp:inline>
+        </w:drawing>
+      </w:r>
+    </w:p>
+    <w:p>
+      <w:pPr>
+        <w:rPr>
+          <w:sz w:val="24"/>
+          <w:szCs w:val="24"/>
+        </w:rPr>
+      </w:pPr>
+      <w:r>
+        <w:rPr>
+          <w:noProof/>
+          <w:sz w:val="24"/>
+          <w:szCs w:val="24"/>
+        </w:rPr>
+        <w:t>-</w:t>
+      </w:r>
+    </w:p>
+    <w:p>
+      <w:pPr>
+        <w:pStyle w:val="Heading1"/>
+      </w:pPr>
+      <w:r>
         <w:lastRenderedPageBreak/>
-        <w:t>WC-Status</w:t>
-      </w:r>
-    </w:p>
-    <w:p>
-      <w:r>
-        <w:t>Frei: Frei, Backround Grün</w:t>
-      </w:r>
-    </w:p>
-    <w:p>
-      <w:r>
-        <w:t>Besetz: Besetzt, Backround Rot</w:t>
+        <w:t>Datenmodell</w:t>
+      </w:r>
+      <w:r>
+        <w:t xml:space="preserve"> – ERM</w:t>
+      </w:r>
+    </w:p>
+    <w:p>
+      <w:r>
+        <w:drawing>
+          <wp:inline distT="0" distB="0" distL="0" distR="0" wp14:anchorId="78FF2CD4" wp14:editId="7174A54C">
+            <wp:extent cx="6645910" cy="4845685"/>
+            <wp:effectExtent l="0" t="0" r="2540" b="0"/>
+            <wp:docPr id="1" name="Picture 1" descr="Diagram&#10;&#10;Description automatically generated"/>
+            <wp:cNvGraphicFramePr>
+              <a:graphicFrameLocks xmlns:a="http://schemas.openxmlformats.org/drawingml/2006/main" noChangeAspect="1"/>
+            </wp:cNvGraphicFramePr>
+            <a:graphic xmlns:a="http://schemas.openxmlformats.org/drawingml/2006/main">
+              <a:graphicData uri="http://schemas.openxmlformats.org/drawingml/2006/picture">
+                <pic:pic xmlns:pic="http://schemas.openxmlformats.org/drawingml/2006/picture">
+                  <pic:nvPicPr>
+                    <pic:cNvPr id="1" name="Picture 1" descr="Diagram&#10;&#10;Description automatically generated"/>
+                    <pic:cNvPicPr/>
+                  </pic:nvPicPr>
+                  <pic:blipFill>
+                    <a:blip r:embed="rId9"/>
+                    <a:stretch>
+                      <a:fillRect/>
+                    </a:stretch>
+                  </pic:blipFill>
+                  <pic:spPr>
+                    <a:xfrm>
+                      <a:off x="0" y="0"/>
+                      <a:ext cx="6645910" cy="4845685"/>
+                    </a:xfrm>
+                    <a:prstGeom prst="rect">
+                      <a:avLst/>
+                    </a:prstGeom>
+                  </pic:spPr>
+                </pic:pic>
+              </a:graphicData>
+            </a:graphic>
+          </wp:inline>
+        </w:drawing>
       </w:r>
     </w:p>
     <w:p>
@@ -1612,7 +2123,8 @@
         <w:pStyle w:val="Heading1"/>
       </w:pPr>
       <w:r>
-        <w:t>Datenmodell</w:t>
+        <w:lastRenderedPageBreak/>
+        <w:t>Benutzerinterface</w:t>
       </w:r>
     </w:p>
     <w:p>
@@ -1620,7 +2132,7 @@
         <w:pStyle w:val="Heading1"/>
       </w:pPr>
       <w:r>
-        <w:t>Benutzerinterface</w:t>
+        <w:t>Rahmenbedingungen</w:t>
       </w:r>
     </w:p>
     <w:p>
@@ -1628,10 +2140,170 @@
         <w:pStyle w:val="Heading1"/>
       </w:pPr>
       <w:r>
-        <w:t>Rahmenbedingungen</w:t>
-      </w:r>
-    </w:p>
-    <w:p/>
+        <w:t>MockUps</w:t>
+      </w:r>
+    </w:p>
+    <w:p>
+      <w:r>
+        <w:rPr>
+          <w:noProof/>
+        </w:rPr>
+        <w:drawing>
+          <wp:inline distT="0" distB="0" distL="0" distR="0" wp14:anchorId="44C3A43E" wp14:editId="0B4E2FB5">
+            <wp:extent cx="2200275" cy="4210050"/>
+            <wp:effectExtent l="0" t="0" r="9525" b="0"/>
+            <wp:docPr id="3" name="Picture 3"/>
+            <wp:cNvGraphicFramePr>
+              <a:graphicFrameLocks xmlns:a="http://schemas.openxmlformats.org/drawingml/2006/main" noChangeAspect="1"/>
+            </wp:cNvGraphicFramePr>
+            <a:graphic xmlns:a="http://schemas.openxmlformats.org/drawingml/2006/main">
+              <a:graphicData uri="http://schemas.openxmlformats.org/drawingml/2006/picture">
+                <pic:pic xmlns:pic="http://schemas.openxmlformats.org/drawingml/2006/picture">
+                  <pic:nvPicPr>
+                    <pic:cNvPr id="0" name="Picture 2"/>
+                    <pic:cNvPicPr>
+                      <a:picLocks noChangeAspect="1" noChangeArrowheads="1"/>
+                    </pic:cNvPicPr>
+                  </pic:nvPicPr>
+                  <pic:blipFill>
+                    <a:blip r:embed="rId10">
+                      <a:extLst>
+                        <a:ext uri="{28A0092B-C50C-407E-A947-70E740481C1C}">
+                          <a14:useLocalDpi xmlns:a14="http://schemas.microsoft.com/office/drawing/2010/main" val="0"/>
+                        </a:ext>
+                      </a:extLst>
+                    </a:blip>
+                    <a:srcRect/>
+                    <a:stretch>
+                      <a:fillRect/>
+                    </a:stretch>
+                  </pic:blipFill>
+                  <pic:spPr bwMode="auto">
+                    <a:xfrm>
+                      <a:off x="0" y="0"/>
+                      <a:ext cx="2200275" cy="4210050"/>
+                    </a:xfrm>
+                    <a:prstGeom prst="rect">
+                      <a:avLst/>
+                    </a:prstGeom>
+                    <a:noFill/>
+                    <a:ln>
+                      <a:noFill/>
+                    </a:ln>
+                  </pic:spPr>
+                </pic:pic>
+              </a:graphicData>
+            </a:graphic>
+          </wp:inline>
+        </w:drawing>
+      </w:r>
+      <w:r>
+        <w:rPr>
+          <w:noProof/>
+        </w:rPr>
+        <w:drawing>
+          <wp:inline distT="0" distB="0" distL="0" distR="0" wp14:anchorId="6FE0CCC5" wp14:editId="4AC8210F">
+            <wp:extent cx="1914525" cy="4219575"/>
+            <wp:effectExtent l="0" t="0" r="9525" b="9525"/>
+            <wp:docPr id="4" name="Picture 4"/>
+            <wp:cNvGraphicFramePr>
+              <a:graphicFrameLocks xmlns:a="http://schemas.openxmlformats.org/drawingml/2006/main" noChangeAspect="1"/>
+            </wp:cNvGraphicFramePr>
+            <a:graphic xmlns:a="http://schemas.openxmlformats.org/drawingml/2006/main">
+              <a:graphicData uri="http://schemas.openxmlformats.org/drawingml/2006/picture">
+                <pic:pic xmlns:pic="http://schemas.openxmlformats.org/drawingml/2006/picture">
+                  <pic:nvPicPr>
+                    <pic:cNvPr id="0" name="Picture 3"/>
+                    <pic:cNvPicPr>
+                      <a:picLocks noChangeAspect="1" noChangeArrowheads="1"/>
+                    </pic:cNvPicPr>
+                  </pic:nvPicPr>
+                  <pic:blipFill>
+                    <a:blip r:embed="rId11">
+                      <a:extLst>
+                        <a:ext uri="{28A0092B-C50C-407E-A947-70E740481C1C}">
+                          <a14:useLocalDpi xmlns:a14="http://schemas.microsoft.com/office/drawing/2010/main" val="0"/>
+                        </a:ext>
+                      </a:extLst>
+                    </a:blip>
+                    <a:srcRect/>
+                    <a:stretch>
+                      <a:fillRect/>
+                    </a:stretch>
+                  </pic:blipFill>
+                  <pic:spPr bwMode="auto">
+                    <a:xfrm>
+                      <a:off x="0" y="0"/>
+                      <a:ext cx="1914525" cy="4219575"/>
+                    </a:xfrm>
+                    <a:prstGeom prst="rect">
+                      <a:avLst/>
+                    </a:prstGeom>
+                    <a:noFill/>
+                    <a:ln>
+                      <a:noFill/>
+                    </a:ln>
+                  </pic:spPr>
+                </pic:pic>
+              </a:graphicData>
+            </a:graphic>
+          </wp:inline>
+        </w:drawing>
+      </w:r>
+      <w:r>
+        <w:rPr>
+          <w:noProof/>
+        </w:rPr>
+        <w:drawing>
+          <wp:inline distT="0" distB="0" distL="0" distR="0" wp14:anchorId="04559FEB" wp14:editId="6FCA70F7">
+            <wp:extent cx="2085975" cy="4219575"/>
+            <wp:effectExtent l="0" t="0" r="9525" b="9525"/>
+            <wp:docPr id="2" name="Picture 2"/>
+            <wp:cNvGraphicFramePr>
+              <a:graphicFrameLocks xmlns:a="http://schemas.openxmlformats.org/drawingml/2006/main" noChangeAspect="1"/>
+            </wp:cNvGraphicFramePr>
+            <a:graphic xmlns:a="http://schemas.openxmlformats.org/drawingml/2006/main">
+              <a:graphicData uri="http://schemas.openxmlformats.org/drawingml/2006/picture">
+                <pic:pic xmlns:pic="http://schemas.openxmlformats.org/drawingml/2006/picture">
+                  <pic:nvPicPr>
+                    <pic:cNvPr id="0" name="Picture 1"/>
+                    <pic:cNvPicPr>
+                      <a:picLocks noChangeAspect="1" noChangeArrowheads="1"/>
+                    </pic:cNvPicPr>
+                  </pic:nvPicPr>
+                  <pic:blipFill>
+                    <a:blip r:embed="rId12">
+                      <a:extLst>
+                        <a:ext uri="{28A0092B-C50C-407E-A947-70E740481C1C}">
+                          <a14:useLocalDpi xmlns:a14="http://schemas.microsoft.com/office/drawing/2010/main" val="0"/>
+                        </a:ext>
+                      </a:extLst>
+                    </a:blip>
+                    <a:srcRect/>
+                    <a:stretch>
+                      <a:fillRect/>
+                    </a:stretch>
+                  </pic:blipFill>
+                  <pic:spPr bwMode="auto">
+                    <a:xfrm>
+                      <a:off x="0" y="0"/>
+                      <a:ext cx="2085975" cy="4219575"/>
+                    </a:xfrm>
+                    <a:prstGeom prst="rect">
+                      <a:avLst/>
+                    </a:prstGeom>
+                    <a:noFill/>
+                    <a:ln>
+                      <a:noFill/>
+                    </a:ln>
+                  </pic:spPr>
+                </pic:pic>
+              </a:graphicData>
+            </a:graphic>
+          </wp:inline>
+        </w:drawing>
+      </w:r>
+    </w:p>
     <w:p>
       <w:r>
         <w:t>Entwicklungsumgebung:</w:t>
@@ -1688,8 +2360,8 @@
       </w:r>
     </w:p>
     <w:sectPr>
-      <w:headerReference w:type="default" r:id="rId8"/>
-      <w:footerReference w:type="default" r:id="rId9"/>
+      <w:headerReference w:type="default" r:id="rId13"/>
+      <w:footerReference w:type="default" r:id="rId14"/>
       <w:pgSz w:w="11906" w:h="16838"/>
       <w:pgMar w:top="720" w:right="720" w:bottom="720" w:left="720" w:header="708" w:footer="708" w:gutter="0"/>
       <w:cols w:space="708"/>

</xml_diff>

<commit_message>
fixed typos and small errors
</commit_message>
<xml_diff>
--- a/doc/Mobile_Anwendungen_Themenfindung.docx
+++ b/doc/Mobile_Anwendungen_Themenfindung.docx
@@ -1424,7 +1424,21 @@
           <w:sz w:val="24"/>
           <w:szCs w:val="24"/>
         </w:rPr>
-        <w:t xml:space="preserve">Darunter werden die zuletzt ausgeführten Dienste in Chronologisch absteigender Reihenfolge angezeigt. </w:t>
+        <w:t xml:space="preserve">Darunter werden die zuletzt ausgeführten Dienste in </w:t>
+      </w:r>
+      <w:r>
+        <w:rPr>
+          <w:sz w:val="24"/>
+          <w:szCs w:val="24"/>
+        </w:rPr>
+        <w:t>chronologisch</w:t>
+      </w:r>
+      <w:r>
+        <w:rPr>
+          <w:sz w:val="24"/>
+          <w:szCs w:val="24"/>
+        </w:rPr>
+        <w:t xml:space="preserve"> absteigender Reihenfolge angezeigt. </w:t>
       </w:r>
     </w:p>
     <w:p>
@@ -1459,7 +1473,21 @@
           <w:sz w:val="24"/>
           <w:szCs w:val="24"/>
         </w:rPr>
-        <w:t xml:space="preserve">Raum (Default: Alle) </w:t>
+        <w:t xml:space="preserve">Raum </w:t>
+      </w:r>
+      <w:r>
+        <w:rPr>
+          <w:sz w:val="24"/>
+          <w:szCs w:val="24"/>
+        </w:rPr>
+        <w:tab/>
+      </w:r>
+      <w:r>
+        <w:rPr>
+          <w:sz w:val="24"/>
+          <w:szCs w:val="24"/>
+        </w:rPr>
+        <w:t xml:space="preserve">(Default: Alle) </w:t>
       </w:r>
     </w:p>
     <w:p>
@@ -1479,7 +1507,7 @@
           <w:sz w:val="24"/>
           <w:szCs w:val="24"/>
         </w:rPr>
-        <w:t xml:space="preserve">Zeit    </w:t>
+        <w:t>Zeit</w:t>
       </w:r>
       <w:r>
         <w:rPr>
@@ -1487,6 +1515,13 @@
           <w:szCs w:val="24"/>
         </w:rPr>
         <w:t xml:space="preserve"> </w:t>
+      </w:r>
+      <w:r>
+        <w:rPr>
+          <w:sz w:val="24"/>
+          <w:szCs w:val="24"/>
+        </w:rPr>
+        <w:tab/>
       </w:r>
       <w:r>
         <w:rPr>
@@ -1550,7 +1585,21 @@
           <w:sz w:val="24"/>
           <w:szCs w:val="24"/>
         </w:rPr>
-        <w:t xml:space="preserve">Was gilt als geputz? </w:t>
+        <w:t xml:space="preserve">Was gilt als </w:t>
+      </w:r>
+      <w:r>
+        <w:rPr>
+          <w:sz w:val="24"/>
+          <w:szCs w:val="24"/>
+        </w:rPr>
+        <w:t>geputzt</w:t>
+      </w:r>
+      <w:r>
+        <w:rPr>
+          <w:sz w:val="24"/>
+          <w:szCs w:val="24"/>
+        </w:rPr>
+        <w:t xml:space="preserve">? </w:t>
       </w:r>
     </w:p>
     <w:p>
@@ -1610,7 +1659,21 @@
           <w:sz w:val="24"/>
           <w:szCs w:val="24"/>
         </w:rPr>
-        <w:t>Definition of Geputzt in den Einstellungen?</w:t>
+        <w:t xml:space="preserve">Definition of </w:t>
+      </w:r>
+      <w:r>
+        <w:rPr>
+          <w:sz w:val="24"/>
+          <w:szCs w:val="24"/>
+        </w:rPr>
+        <w:t>geputzt</w:t>
+      </w:r>
+      <w:r>
+        <w:rPr>
+          <w:sz w:val="24"/>
+          <w:szCs w:val="24"/>
+        </w:rPr>
+        <w:t xml:space="preserve"> in den Einstellungen?</w:t>
       </w:r>
     </w:p>
     <w:p>
@@ -1689,7 +1752,21 @@
           <w:sz w:val="24"/>
           <w:szCs w:val="24"/>
         </w:rPr>
-        <w:t>Wollen WG-Mitbewohner:innen angeben, dass Sie ihren Dienst erledigt haben, so müssen Sie lediglich einen Knopf drücken. Die Uhr dreht zu einem von den Nutzer:innen definiertem Datum einen Dienst weiter. In den Einstellungen besteht auch die Möglichkeit, Dienste zu tauschen oder zu verschieben. Passiert dies, werden die anderen Nutzer Benachrichtigt.</w:t>
+        <w:t xml:space="preserve">Wollen WG-Mitbewohner:innen angeben, dass Sie ihren Dienst erledigt haben, so müssen Sie lediglich einen Knopf drücken. Die Uhr dreht zu einem von den Nutzer:innen definiertem Datum einen Dienst weiter. In den Einstellungen besteht auch die Möglichkeit, Dienste zu tauschen oder zu verschieben. Passiert dies, werden die anderen Nutzer </w:t>
+      </w:r>
+      <w:r>
+        <w:rPr>
+          <w:sz w:val="24"/>
+          <w:szCs w:val="24"/>
+        </w:rPr>
+        <w:t>benachrichtigt</w:t>
+      </w:r>
+      <w:r>
+        <w:rPr>
+          <w:sz w:val="24"/>
+          <w:szCs w:val="24"/>
+        </w:rPr>
+        <w:t>.</w:t>
       </w:r>
     </w:p>
     <w:p>
@@ -1757,7 +1834,21 @@
           <w:sz w:val="24"/>
           <w:szCs w:val="24"/>
         </w:rPr>
-        <w:t>Es können mehrer Einkaufslisten erstellt werden. Diese werden in einer scrollbaren Ansicht angezeigt. Ein Einkaufslistenelement hat einen Titel, Author:in &amp; einen „zuletzt Bearbeitet“ Tag.</w:t>
+        <w:t xml:space="preserve">Es können </w:t>
+      </w:r>
+      <w:r>
+        <w:rPr>
+          <w:sz w:val="24"/>
+          <w:szCs w:val="24"/>
+        </w:rPr>
+        <w:t>mehrere</w:t>
+      </w:r>
+      <w:r>
+        <w:rPr>
+          <w:sz w:val="24"/>
+          <w:szCs w:val="24"/>
+        </w:rPr>
+        <w:t xml:space="preserve"> Einkaufslisten erstellt werden. Diese werden in einer scrollbaren Ansicht angezeigt. Ein Einkaufslistenelement hat einen Titel, Author:in &amp; einen „zuletzt Bearbeitet“ Tag.</w:t>
       </w:r>
     </w:p>
     <w:p>
@@ -1804,7 +1895,21 @@
           <w:sz w:val="24"/>
           <w:szCs w:val="24"/>
         </w:rPr>
-        <w:t>und Nutzer-Informationen angezeigt.</w:t>
+        <w:t xml:space="preserve">und Informationen </w:t>
+      </w:r>
+      <w:r>
+        <w:rPr>
+          <w:sz w:val="24"/>
+          <w:szCs w:val="24"/>
+        </w:rPr>
+        <w:t xml:space="preserve">der Nutzer:innen </w:t>
+      </w:r>
+      <w:r>
+        <w:rPr>
+          <w:sz w:val="24"/>
+          <w:szCs w:val="24"/>
+        </w:rPr>
+        <w:t>angezeigt.</w:t>
       </w:r>
     </w:p>
     <w:p>
@@ -2081,6 +2186,9 @@
     </w:p>
     <w:p>
       <w:r>
+        <w:rPr>
+          <w:noProof/>
+        </w:rPr>
         <w:drawing>
           <wp:inline distT="0" distB="0" distL="0" distR="0" wp14:anchorId="78FF2CD4" wp14:editId="7174A54C">
             <wp:extent cx="6645910" cy="4845685"/>

</xml_diff>

<commit_message>
Users can now press the blue button on the keyboard to login and register when the last editText is active. Added Tests for sign in Activity.
</commit_message>
<xml_diff>
--- a/doc/Mobile_Anwendungen_Themenfindung.docx
+++ b/doc/Mobile_Anwendungen_Themenfindung.docx
@@ -148,7 +148,7 @@
             </w:tabs>
             <w:rPr>
               <w:noProof/>
-              <w:lang w:eastAsia="de-DE"/>
+              <w:lang w:val="en-DE" w:eastAsia="en-DE"/>
             </w:rPr>
           </w:pPr>
           <w:r>
@@ -160,7 +160,7 @@
           <w:r>
             <w:fldChar w:fldCharType="separate"/>
           </w:r>
-          <w:hyperlink w:anchor="_Toc101777777" w:history="1">
+          <w:hyperlink w:anchor="_Toc106014950" w:history="1">
             <w:r>
               <w:rPr>
                 <w:rStyle w:val="Hyperlink"/>
@@ -187,7 +187,7 @@
                 <w:noProof/>
                 <w:webHidden/>
               </w:rPr>
-              <w:instrText xml:space="preserve"> PAGEREF _Toc101777777 \h </w:instrText>
+              <w:instrText xml:space="preserve"> PAGEREF _Toc106014950 \h </w:instrText>
             </w:r>
             <w:r>
               <w:rPr>
@@ -207,7 +207,7 @@
                 <w:noProof/>
                 <w:webHidden/>
               </w:rPr>
-              <w:t>1</w:t>
+              <w:t>3</w:t>
             </w:r>
             <w:r>
               <w:rPr>
@@ -226,10 +226,10 @@
             </w:tabs>
             <w:rPr>
               <w:noProof/>
-              <w:lang w:eastAsia="de-DE"/>
+              <w:lang w:val="en-DE" w:eastAsia="en-DE"/>
             </w:rPr>
           </w:pPr>
-          <w:hyperlink w:anchor="_Toc101777778" w:history="1">
+          <w:hyperlink w:anchor="_Toc106014951" w:history="1">
             <w:r>
               <w:rPr>
                 <w:rStyle w:val="Hyperlink"/>
@@ -257,7 +257,7 @@
                 <w:noProof/>
                 <w:webHidden/>
               </w:rPr>
-              <w:instrText xml:space="preserve"> PAGEREF _Toc101777778 \h </w:instrText>
+              <w:instrText xml:space="preserve"> PAGEREF _Toc106014951 \h </w:instrText>
             </w:r>
             <w:r>
               <w:rPr>
@@ -277,7 +277,7 @@
                 <w:noProof/>
                 <w:webHidden/>
               </w:rPr>
-              <w:t>1</w:t>
+              <w:t>3</w:t>
             </w:r>
             <w:r>
               <w:rPr>
@@ -296,10 +296,10 @@
             </w:tabs>
             <w:rPr>
               <w:noProof/>
-              <w:lang w:eastAsia="de-DE"/>
+              <w:lang w:val="en-DE" w:eastAsia="en-DE"/>
             </w:rPr>
           </w:pPr>
-          <w:hyperlink w:anchor="_Toc101777779" w:history="1">
+          <w:hyperlink w:anchor="_Toc106014952" w:history="1">
             <w:r>
               <w:rPr>
                 <w:rStyle w:val="Hyperlink"/>
@@ -326,7 +326,7 @@
                 <w:noProof/>
                 <w:webHidden/>
               </w:rPr>
-              <w:instrText xml:space="preserve"> PAGEREF _Toc101777779 \h </w:instrText>
+              <w:instrText xml:space="preserve"> PAGEREF _Toc106014952 \h </w:instrText>
             </w:r>
             <w:r>
               <w:rPr>
@@ -346,7 +346,7 @@
                 <w:noProof/>
                 <w:webHidden/>
               </w:rPr>
-              <w:t>3</w:t>
+              <w:t>4</w:t>
             </w:r>
             <w:r>
               <w:rPr>
@@ -365,10 +365,10 @@
             </w:tabs>
             <w:rPr>
               <w:noProof/>
-              <w:lang w:eastAsia="de-DE"/>
+              <w:lang w:val="en-DE" w:eastAsia="en-DE"/>
             </w:rPr>
           </w:pPr>
-          <w:hyperlink w:anchor="_Toc101777780" w:history="1">
+          <w:hyperlink w:anchor="_Toc106014953" w:history="1">
             <w:r>
               <w:rPr>
                 <w:rStyle w:val="Hyperlink"/>
@@ -395,7 +395,7 @@
                 <w:noProof/>
                 <w:webHidden/>
               </w:rPr>
-              <w:instrText xml:space="preserve"> PAGEREF _Toc101777780 \h </w:instrText>
+              <w:instrText xml:space="preserve"> PAGEREF _Toc106014953 \h </w:instrText>
             </w:r>
             <w:r>
               <w:rPr>
@@ -415,7 +415,7 @@
                 <w:noProof/>
                 <w:webHidden/>
               </w:rPr>
-              <w:t>3</w:t>
+              <w:t>4</w:t>
             </w:r>
             <w:r>
               <w:rPr>
@@ -434,16 +434,16 @@
             </w:tabs>
             <w:rPr>
               <w:noProof/>
-              <w:lang w:eastAsia="de-DE"/>
+              <w:lang w:val="en-DE" w:eastAsia="en-DE"/>
             </w:rPr>
           </w:pPr>
-          <w:hyperlink w:anchor="_Toc101777781" w:history="1">
+          <w:hyperlink w:anchor="_Toc106014954" w:history="1">
             <w:r>
               <w:rPr>
                 <w:rStyle w:val="Hyperlink"/>
                 <w:noProof/>
               </w:rPr>
-              <w:t>Putzplan: Highscorelist</w:t>
+              <w:t>Putzplan: Highscore Liste</w:t>
             </w:r>
             <w:r>
               <w:rPr>
@@ -464,7 +464,7 @@
                 <w:noProof/>
                 <w:webHidden/>
               </w:rPr>
-              <w:instrText xml:space="preserve"> PAGEREF _Toc101777781 \h </w:instrText>
+              <w:instrText xml:space="preserve"> PAGEREF _Toc106014954 \h </w:instrText>
             </w:r>
             <w:r>
               <w:rPr>
@@ -484,7 +484,7 @@
                 <w:noProof/>
                 <w:webHidden/>
               </w:rPr>
-              <w:t>3</w:t>
+              <w:t>4</w:t>
             </w:r>
             <w:r>
               <w:rPr>
@@ -503,16 +503,16 @@
             </w:tabs>
             <w:rPr>
               <w:noProof/>
-              <w:lang w:eastAsia="de-DE"/>
+              <w:lang w:val="en-DE" w:eastAsia="en-DE"/>
             </w:rPr>
           </w:pPr>
-          <w:hyperlink w:anchor="_Toc101777782" w:history="1">
+          <w:hyperlink w:anchor="_Toc106014955" w:history="1">
             <w:r>
               <w:rPr>
                 <w:rStyle w:val="Hyperlink"/>
                 <w:noProof/>
               </w:rPr>
-              <w:t>Putzplan: Putzuhr</w:t>
+              <w:t>Putzplan: Putz Uhr</w:t>
             </w:r>
             <w:r>
               <w:rPr>
@@ -533,7 +533,7 @@
                 <w:noProof/>
                 <w:webHidden/>
               </w:rPr>
-              <w:instrText xml:space="preserve"> PAGEREF _Toc101777782 \h </w:instrText>
+              <w:instrText xml:space="preserve"> PAGEREF _Toc106014955 \h </w:instrText>
             </w:r>
             <w:r>
               <w:rPr>
@@ -553,7 +553,7 @@
                 <w:noProof/>
                 <w:webHidden/>
               </w:rPr>
-              <w:t>3</w:t>
+              <w:t>4</w:t>
             </w:r>
             <w:r>
               <w:rPr>
@@ -572,16 +572,16 @@
             </w:tabs>
             <w:rPr>
               <w:noProof/>
-              <w:lang w:eastAsia="de-DE"/>
+              <w:lang w:val="en-DE" w:eastAsia="en-DE"/>
             </w:rPr>
           </w:pPr>
-          <w:hyperlink w:anchor="_Toc101777783" w:history="1">
+          <w:hyperlink w:anchor="_Toc106014956" w:history="1">
             <w:r>
               <w:rPr>
                 <w:rStyle w:val="Hyperlink"/>
                 <w:noProof/>
               </w:rPr>
-              <w:t>Einkauf</w:t>
+              <w:t>Einkaufsliste</w:t>
             </w:r>
             <w:r>
               <w:rPr>
@@ -602,7 +602,7 @@
                 <w:noProof/>
                 <w:webHidden/>
               </w:rPr>
-              <w:instrText xml:space="preserve"> PAGEREF _Toc101777783 \h </w:instrText>
+              <w:instrText xml:space="preserve"> PAGEREF _Toc106014956 \h </w:instrText>
             </w:r>
             <w:r>
               <w:rPr>
@@ -622,7 +622,7 @@
                 <w:noProof/>
                 <w:webHidden/>
               </w:rPr>
-              <w:t>3</w:t>
+              <w:t>4</w:t>
             </w:r>
             <w:r>
               <w:rPr>
@@ -641,10 +641,10 @@
             </w:tabs>
             <w:rPr>
               <w:noProof/>
-              <w:lang w:eastAsia="de-DE"/>
+              <w:lang w:val="en-DE" w:eastAsia="en-DE"/>
             </w:rPr>
           </w:pPr>
-          <w:hyperlink w:anchor="_Toc101777784" w:history="1">
+          <w:hyperlink w:anchor="_Toc106014957" w:history="1">
             <w:r>
               <w:rPr>
                 <w:rStyle w:val="Hyperlink"/>
@@ -671,7 +671,7 @@
                 <w:noProof/>
                 <w:webHidden/>
               </w:rPr>
-              <w:instrText xml:space="preserve"> PAGEREF _Toc101777784 \h </w:instrText>
+              <w:instrText xml:space="preserve"> PAGEREF _Toc106014957 \h </w:instrText>
             </w:r>
             <w:r>
               <w:rPr>
@@ -691,7 +691,559 @@
                 <w:noProof/>
                 <w:webHidden/>
               </w:rPr>
-              <w:t>3</w:t>
+              <w:t>4</w:t>
+            </w:r>
+            <w:r>
+              <w:rPr>
+                <w:noProof/>
+                <w:webHidden/>
+              </w:rPr>
+              <w:fldChar w:fldCharType="end"/>
+            </w:r>
+          </w:hyperlink>
+        </w:p>
+        <w:p>
+          <w:pPr>
+            <w:pStyle w:val="TOC2"/>
+            <w:tabs>
+              <w:tab w:val="right" w:leader="dot" w:pos="10456"/>
+            </w:tabs>
+            <w:rPr>
+              <w:noProof/>
+              <w:lang w:val="en-DE" w:eastAsia="en-DE"/>
+            </w:rPr>
+          </w:pPr>
+          <w:hyperlink w:anchor="_Toc106014958" w:history="1">
+            <w:r>
+              <w:rPr>
+                <w:rStyle w:val="Hyperlink"/>
+                <w:noProof/>
+              </w:rPr>
+              <w:t>Benutzersystem</w:t>
+            </w:r>
+            <w:r>
+              <w:rPr>
+                <w:noProof/>
+                <w:webHidden/>
+              </w:rPr>
+              <w:tab/>
+            </w:r>
+            <w:r>
+              <w:rPr>
+                <w:noProof/>
+                <w:webHidden/>
+              </w:rPr>
+              <w:fldChar w:fldCharType="begin"/>
+            </w:r>
+            <w:r>
+              <w:rPr>
+                <w:noProof/>
+                <w:webHidden/>
+              </w:rPr>
+              <w:instrText xml:space="preserve"> PAGEREF _Toc106014958 \h </w:instrText>
+            </w:r>
+            <w:r>
+              <w:rPr>
+                <w:noProof/>
+                <w:webHidden/>
+              </w:rPr>
+            </w:r>
+            <w:r>
+              <w:rPr>
+                <w:noProof/>
+                <w:webHidden/>
+              </w:rPr>
+              <w:fldChar w:fldCharType="separate"/>
+            </w:r>
+            <w:r>
+              <w:rPr>
+                <w:noProof/>
+                <w:webHidden/>
+              </w:rPr>
+              <w:t>5</w:t>
+            </w:r>
+            <w:r>
+              <w:rPr>
+                <w:noProof/>
+                <w:webHidden/>
+              </w:rPr>
+              <w:fldChar w:fldCharType="end"/>
+            </w:r>
+          </w:hyperlink>
+        </w:p>
+        <w:p>
+          <w:pPr>
+            <w:pStyle w:val="TOC2"/>
+            <w:tabs>
+              <w:tab w:val="right" w:leader="dot" w:pos="10456"/>
+            </w:tabs>
+            <w:rPr>
+              <w:noProof/>
+              <w:lang w:val="en-DE" w:eastAsia="en-DE"/>
+            </w:rPr>
+          </w:pPr>
+          <w:hyperlink w:anchor="_Toc106014959" w:history="1">
+            <w:r>
+              <w:rPr>
+                <w:rStyle w:val="Hyperlink"/>
+                <w:noProof/>
+              </w:rPr>
+              <w:t>Anmeldescreen</w:t>
+            </w:r>
+            <w:r>
+              <w:rPr>
+                <w:noProof/>
+                <w:webHidden/>
+              </w:rPr>
+              <w:tab/>
+            </w:r>
+            <w:r>
+              <w:rPr>
+                <w:noProof/>
+                <w:webHidden/>
+              </w:rPr>
+              <w:fldChar w:fldCharType="begin"/>
+            </w:r>
+            <w:r>
+              <w:rPr>
+                <w:noProof/>
+                <w:webHidden/>
+              </w:rPr>
+              <w:instrText xml:space="preserve"> PAGEREF _Toc106014959 \h </w:instrText>
+            </w:r>
+            <w:r>
+              <w:rPr>
+                <w:noProof/>
+                <w:webHidden/>
+              </w:rPr>
+            </w:r>
+            <w:r>
+              <w:rPr>
+                <w:noProof/>
+                <w:webHidden/>
+              </w:rPr>
+              <w:fldChar w:fldCharType="separate"/>
+            </w:r>
+            <w:r>
+              <w:rPr>
+                <w:noProof/>
+                <w:webHidden/>
+              </w:rPr>
+              <w:t>5</w:t>
+            </w:r>
+            <w:r>
+              <w:rPr>
+                <w:noProof/>
+                <w:webHidden/>
+              </w:rPr>
+              <w:fldChar w:fldCharType="end"/>
+            </w:r>
+          </w:hyperlink>
+        </w:p>
+        <w:p>
+          <w:pPr>
+            <w:pStyle w:val="TOC2"/>
+            <w:tabs>
+              <w:tab w:val="right" w:leader="dot" w:pos="10456"/>
+            </w:tabs>
+            <w:rPr>
+              <w:noProof/>
+              <w:lang w:val="en-DE" w:eastAsia="en-DE"/>
+            </w:rPr>
+          </w:pPr>
+          <w:hyperlink w:anchor="_Toc106014960" w:history="1">
+            <w:r>
+              <w:rPr>
+                <w:rStyle w:val="Hyperlink"/>
+                <w:noProof/>
+              </w:rPr>
+              <w:t>Einstellungen</w:t>
+            </w:r>
+            <w:r>
+              <w:rPr>
+                <w:noProof/>
+                <w:webHidden/>
+              </w:rPr>
+              <w:tab/>
+            </w:r>
+            <w:r>
+              <w:rPr>
+                <w:noProof/>
+                <w:webHidden/>
+              </w:rPr>
+              <w:fldChar w:fldCharType="begin"/>
+            </w:r>
+            <w:r>
+              <w:rPr>
+                <w:noProof/>
+                <w:webHidden/>
+              </w:rPr>
+              <w:instrText xml:space="preserve"> PAGEREF _Toc106014960 \h </w:instrText>
+            </w:r>
+            <w:r>
+              <w:rPr>
+                <w:noProof/>
+                <w:webHidden/>
+              </w:rPr>
+            </w:r>
+            <w:r>
+              <w:rPr>
+                <w:noProof/>
+                <w:webHidden/>
+              </w:rPr>
+              <w:fldChar w:fldCharType="separate"/>
+            </w:r>
+            <w:r>
+              <w:rPr>
+                <w:noProof/>
+                <w:webHidden/>
+              </w:rPr>
+              <w:t>5</w:t>
+            </w:r>
+            <w:r>
+              <w:rPr>
+                <w:noProof/>
+                <w:webHidden/>
+              </w:rPr>
+              <w:fldChar w:fldCharType="end"/>
+            </w:r>
+          </w:hyperlink>
+        </w:p>
+        <w:p>
+          <w:pPr>
+            <w:pStyle w:val="TOC2"/>
+            <w:tabs>
+              <w:tab w:val="right" w:leader="dot" w:pos="10456"/>
+            </w:tabs>
+            <w:rPr>
+              <w:noProof/>
+              <w:lang w:val="en-DE" w:eastAsia="en-DE"/>
+            </w:rPr>
+          </w:pPr>
+          <w:hyperlink w:anchor="_Toc106014961" w:history="1">
+            <w:r>
+              <w:rPr>
+                <w:rStyle w:val="Hyperlink"/>
+                <w:noProof/>
+              </w:rPr>
+              <w:t>WC-Status</w:t>
+            </w:r>
+            <w:r>
+              <w:rPr>
+                <w:noProof/>
+                <w:webHidden/>
+              </w:rPr>
+              <w:tab/>
+            </w:r>
+            <w:r>
+              <w:rPr>
+                <w:noProof/>
+                <w:webHidden/>
+              </w:rPr>
+              <w:fldChar w:fldCharType="begin"/>
+            </w:r>
+            <w:r>
+              <w:rPr>
+                <w:noProof/>
+                <w:webHidden/>
+              </w:rPr>
+              <w:instrText xml:space="preserve"> PAGEREF _Toc106014961 \h </w:instrText>
+            </w:r>
+            <w:r>
+              <w:rPr>
+                <w:noProof/>
+                <w:webHidden/>
+              </w:rPr>
+            </w:r>
+            <w:r>
+              <w:rPr>
+                <w:noProof/>
+                <w:webHidden/>
+              </w:rPr>
+              <w:fldChar w:fldCharType="separate"/>
+            </w:r>
+            <w:r>
+              <w:rPr>
+                <w:noProof/>
+                <w:webHidden/>
+              </w:rPr>
+              <w:t>5</w:t>
+            </w:r>
+            <w:r>
+              <w:rPr>
+                <w:noProof/>
+                <w:webHidden/>
+              </w:rPr>
+              <w:fldChar w:fldCharType="end"/>
+            </w:r>
+          </w:hyperlink>
+        </w:p>
+        <w:p>
+          <w:pPr>
+            <w:pStyle w:val="TOC1"/>
+            <w:tabs>
+              <w:tab w:val="right" w:leader="dot" w:pos="10456"/>
+            </w:tabs>
+            <w:rPr>
+              <w:noProof/>
+              <w:lang w:val="en-DE" w:eastAsia="en-DE"/>
+            </w:rPr>
+          </w:pPr>
+          <w:hyperlink w:anchor="_Toc106014962" w:history="1">
+            <w:r>
+              <w:rPr>
+                <w:rStyle w:val="Hyperlink"/>
+                <w:noProof/>
+              </w:rPr>
+              <w:t>Datenmodell – ERM</w:t>
+            </w:r>
+            <w:r>
+              <w:rPr>
+                <w:noProof/>
+                <w:webHidden/>
+              </w:rPr>
+              <w:tab/>
+            </w:r>
+            <w:r>
+              <w:rPr>
+                <w:noProof/>
+                <w:webHidden/>
+              </w:rPr>
+              <w:fldChar w:fldCharType="begin"/>
+            </w:r>
+            <w:r>
+              <w:rPr>
+                <w:noProof/>
+                <w:webHidden/>
+              </w:rPr>
+              <w:instrText xml:space="preserve"> PAGEREF _Toc106014962 \h </w:instrText>
+            </w:r>
+            <w:r>
+              <w:rPr>
+                <w:noProof/>
+                <w:webHidden/>
+              </w:rPr>
+            </w:r>
+            <w:r>
+              <w:rPr>
+                <w:noProof/>
+                <w:webHidden/>
+              </w:rPr>
+              <w:fldChar w:fldCharType="separate"/>
+            </w:r>
+            <w:r>
+              <w:rPr>
+                <w:noProof/>
+                <w:webHidden/>
+              </w:rPr>
+              <w:t>6</w:t>
+            </w:r>
+            <w:r>
+              <w:rPr>
+                <w:noProof/>
+                <w:webHidden/>
+              </w:rPr>
+              <w:fldChar w:fldCharType="end"/>
+            </w:r>
+          </w:hyperlink>
+        </w:p>
+        <w:p>
+          <w:pPr>
+            <w:pStyle w:val="TOC1"/>
+            <w:tabs>
+              <w:tab w:val="right" w:leader="dot" w:pos="10456"/>
+            </w:tabs>
+            <w:rPr>
+              <w:noProof/>
+              <w:lang w:val="en-DE" w:eastAsia="en-DE"/>
+            </w:rPr>
+          </w:pPr>
+          <w:hyperlink w:anchor="_Toc106014963" w:history="1">
+            <w:r>
+              <w:rPr>
+                <w:rStyle w:val="Hyperlink"/>
+                <w:noProof/>
+              </w:rPr>
+              <w:t>Backend</w:t>
+            </w:r>
+            <w:r>
+              <w:rPr>
+                <w:noProof/>
+                <w:webHidden/>
+              </w:rPr>
+              <w:tab/>
+            </w:r>
+            <w:r>
+              <w:rPr>
+                <w:noProof/>
+                <w:webHidden/>
+              </w:rPr>
+              <w:fldChar w:fldCharType="begin"/>
+            </w:r>
+            <w:r>
+              <w:rPr>
+                <w:noProof/>
+                <w:webHidden/>
+              </w:rPr>
+              <w:instrText xml:space="preserve"> PAGEREF _Toc106014963 \h </w:instrText>
+            </w:r>
+            <w:r>
+              <w:rPr>
+                <w:noProof/>
+                <w:webHidden/>
+              </w:rPr>
+            </w:r>
+            <w:r>
+              <w:rPr>
+                <w:noProof/>
+                <w:webHidden/>
+              </w:rPr>
+              <w:fldChar w:fldCharType="separate"/>
+            </w:r>
+            <w:r>
+              <w:rPr>
+                <w:noProof/>
+                <w:webHidden/>
+              </w:rPr>
+              <w:t>6</w:t>
+            </w:r>
+            <w:r>
+              <w:rPr>
+                <w:noProof/>
+                <w:webHidden/>
+              </w:rPr>
+              <w:fldChar w:fldCharType="end"/>
+            </w:r>
+          </w:hyperlink>
+        </w:p>
+        <w:p>
+          <w:pPr>
+            <w:pStyle w:val="TOC1"/>
+            <w:tabs>
+              <w:tab w:val="right" w:leader="dot" w:pos="10456"/>
+            </w:tabs>
+            <w:rPr>
+              <w:noProof/>
+              <w:lang w:val="en-DE" w:eastAsia="en-DE"/>
+            </w:rPr>
+          </w:pPr>
+          <w:hyperlink w:anchor="_Toc106014964" w:history="1">
+            <w:r>
+              <w:rPr>
+                <w:rStyle w:val="Hyperlink"/>
+                <w:noProof/>
+              </w:rPr>
+              <w:t>Rahmenbedingungen</w:t>
+            </w:r>
+            <w:r>
+              <w:rPr>
+                <w:noProof/>
+                <w:webHidden/>
+              </w:rPr>
+              <w:tab/>
+            </w:r>
+            <w:r>
+              <w:rPr>
+                <w:noProof/>
+                <w:webHidden/>
+              </w:rPr>
+              <w:fldChar w:fldCharType="begin"/>
+            </w:r>
+            <w:r>
+              <w:rPr>
+                <w:noProof/>
+                <w:webHidden/>
+              </w:rPr>
+              <w:instrText xml:space="preserve"> PAGEREF _Toc106014964 \h </w:instrText>
+            </w:r>
+            <w:r>
+              <w:rPr>
+                <w:noProof/>
+                <w:webHidden/>
+              </w:rPr>
+            </w:r>
+            <w:r>
+              <w:rPr>
+                <w:noProof/>
+                <w:webHidden/>
+              </w:rPr>
+              <w:fldChar w:fldCharType="separate"/>
+            </w:r>
+            <w:r>
+              <w:rPr>
+                <w:noProof/>
+                <w:webHidden/>
+              </w:rPr>
+              <w:t>7</w:t>
+            </w:r>
+            <w:r>
+              <w:rPr>
+                <w:noProof/>
+                <w:webHidden/>
+              </w:rPr>
+              <w:fldChar w:fldCharType="end"/>
+            </w:r>
+          </w:hyperlink>
+        </w:p>
+        <w:p>
+          <w:pPr>
+            <w:pStyle w:val="TOC1"/>
+            <w:tabs>
+              <w:tab w:val="right" w:leader="dot" w:pos="10456"/>
+            </w:tabs>
+            <w:rPr>
+              <w:noProof/>
+              <w:lang w:val="en-DE" w:eastAsia="en-DE"/>
+            </w:rPr>
+          </w:pPr>
+          <w:hyperlink w:anchor="_Toc106014965" w:history="1">
+            <w:r>
+              <w:rPr>
+                <w:rStyle w:val="Hyperlink"/>
+                <w:noProof/>
+              </w:rPr>
+              <w:t>MockUps</w:t>
+            </w:r>
+            <w:r>
+              <w:rPr>
+                <w:noProof/>
+                <w:webHidden/>
+              </w:rPr>
+              <w:tab/>
+            </w:r>
+            <w:r>
+              <w:rPr>
+                <w:noProof/>
+                <w:webHidden/>
+              </w:rPr>
+              <w:fldChar w:fldCharType="begin"/>
+            </w:r>
+            <w:r>
+              <w:rPr>
+                <w:noProof/>
+                <w:webHidden/>
+              </w:rPr>
+              <w:instrText xml:space="preserve"> PAGEREF _Toc106014965 \h </w:instrText>
+            </w:r>
+            <w:r>
+              <w:rPr>
+                <w:noProof/>
+                <w:webHidden/>
+              </w:rPr>
+            </w:r>
+            <w:r>
+              <w:rPr>
+                <w:noProof/>
+                <w:webHidden/>
+              </w:rPr>
+              <w:fldChar w:fldCharType="separate"/>
+            </w:r>
+            <w:r>
+              <w:rPr>
+                <w:noProof/>
+                <w:webHidden/>
+              </w:rPr>
+              <w:t>7</w:t>
             </w:r>
             <w:r>
               <w:rPr>
@@ -723,7 +1275,6 @@
           <w:szCs w:val="30"/>
         </w:rPr>
       </w:pPr>
-      <w:bookmarkStart w:id="0" w:name="_Toc101777777"/>
       <w:r>
         <w:br w:type="page"/>
       </w:r>
@@ -735,6 +1286,7 @@
           <w:rFonts w:ascii="Calibri Light" w:eastAsia="Yu Gothic Light" w:hAnsi="Calibri Light" w:cs="Times New Roman"/>
         </w:rPr>
       </w:pPr>
+      <w:bookmarkStart w:id="0" w:name="_Toc106014950"/>
       <w:r>
         <w:lastRenderedPageBreak/>
         <w:t>Intro</w:t>
@@ -836,7 +1388,7 @@
           <w:rFonts w:ascii="Calibri Light" w:eastAsia="Yu Gothic Light" w:hAnsi="Calibri Light" w:cs="Times New Roman"/>
         </w:rPr>
       </w:pPr>
-      <w:bookmarkStart w:id="1" w:name="_Toc101777778"/>
+      <w:bookmarkStart w:id="1" w:name="_Toc106014951"/>
       <w:r>
         <w:rPr>
           <w:rFonts w:ascii="Calibri Light" w:eastAsia="Yu Gothic Light" w:hAnsi="Calibri Light" w:cs="Times New Roman"/>
@@ -1068,7 +1620,34 @@
           <w:sz w:val="24"/>
           <w:szCs w:val="24"/>
         </w:rPr>
-        <w:t xml:space="preserve"> +</w:t>
+        <w:t xml:space="preserve"> </w:t>
+      </w:r>
+      <w:r>
+        <w:rPr>
+          <w:sz w:val="24"/>
+          <w:szCs w:val="24"/>
+        </w:rPr>
+        <w:t>+</w:t>
+      </w:r>
+    </w:p>
+    <w:p>
+      <w:pPr>
+        <w:pStyle w:val="ListParagraph"/>
+        <w:numPr>
+          <w:ilvl w:val="2"/>
+          <w:numId w:val="1"/>
+        </w:numPr>
+        <w:rPr>
+          <w:sz w:val="24"/>
+          <w:szCs w:val="24"/>
+        </w:rPr>
+      </w:pPr>
+      <w:r>
+        <w:rPr>
+          <w:sz w:val="24"/>
+          <w:szCs w:val="24"/>
+        </w:rPr>
+        <w:t>Nutzer können sich vor der Nutzung der Anwendung registrieren und dannach anmelden.</w:t>
       </w:r>
     </w:p>
     <w:p>
@@ -1326,7 +1905,7 @@
       <w:pPr>
         <w:pStyle w:val="Heading1"/>
       </w:pPr>
-      <w:bookmarkStart w:id="2" w:name="_Toc101777779"/>
+      <w:bookmarkStart w:id="2" w:name="_Toc106014952"/>
       <w:r>
         <w:lastRenderedPageBreak/>
         <w:t>Activitys</w:t>
@@ -1338,7 +1917,7 @@
       <w:pPr>
         <w:pStyle w:val="Heading2"/>
       </w:pPr>
-      <w:bookmarkStart w:id="3" w:name="_Toc101777780"/>
+      <w:bookmarkStart w:id="3" w:name="_Toc106014953"/>
       <w:r>
         <w:t>Übersicht</w:t>
       </w:r>
@@ -1384,7 +1963,7 @@
       <w:pPr>
         <w:pStyle w:val="Heading2"/>
       </w:pPr>
-      <w:bookmarkStart w:id="4" w:name="_Toc101777781"/>
+      <w:bookmarkStart w:id="4" w:name="_Toc106014954"/>
       <w:r>
         <w:t>Putzplan: Highscore Liste</w:t>
       </w:r>
@@ -1657,7 +2236,7 @@
       <w:pPr>
         <w:pStyle w:val="Heading2"/>
       </w:pPr>
-      <w:bookmarkStart w:id="5" w:name="_Toc101777782"/>
+      <w:bookmarkStart w:id="5" w:name="_Toc106014955"/>
       <w:r>
         <w:t>Putzplan: Putz Uhr</w:t>
       </w:r>
@@ -1734,15 +2313,25 @@
         </w:rPr>
         <w:t xml:space="preserve"> </w:t>
       </w:r>
+      <w:r>
+        <w:rPr>
+          <w:sz w:val="24"/>
+          <w:szCs w:val="24"/>
+        </w:rPr>
+        <w:t>(Missing Feature)</w:t>
+      </w:r>
     </w:p>
     <w:p>
       <w:pPr>
         <w:pStyle w:val="Heading2"/>
       </w:pPr>
-      <w:bookmarkStart w:id="6" w:name="_Toc101777783"/>
+      <w:bookmarkStart w:id="6" w:name="_Toc106014956"/>
       <w:r>
         <w:t>Einkauf</w:t>
       </w:r>
+      <w:r>
+        <w:t>sliste</w:t>
+      </w:r>
       <w:bookmarkEnd w:id="6"/>
     </w:p>
     <w:p>
@@ -1774,12 +2363,19 @@
         </w:rPr>
         <w:t>Einer Einkaufsliste können Elemente hinzugefügt werden. Hierbei können Anzahl und Elementname spezifiziert werden.</w:t>
       </w:r>
+      <w:r>
+        <w:rPr>
+          <w:sz w:val="24"/>
+          <w:szCs w:val="24"/>
+        </w:rPr>
+        <w:t xml:space="preserve"> (Missing Feature)</w:t>
+      </w:r>
     </w:p>
     <w:p>
       <w:pPr>
         <w:pStyle w:val="Heading2"/>
       </w:pPr>
-      <w:bookmarkStart w:id="7" w:name="_Toc101777784"/>
+      <w:bookmarkStart w:id="7" w:name="_Toc106014957"/>
       <w:r>
         <w:t>Einstellungen</w:t>
       </w:r>
@@ -1809,17 +2405,67 @@
     </w:p>
     <w:p>
       <w:pPr>
-        <w:rPr>
-          <w:sz w:val="24"/>
-          <w:szCs w:val="24"/>
-        </w:rPr>
-      </w:pPr>
-      <w:r>
-        <w:rPr>
-          <w:sz w:val="24"/>
-          <w:szCs w:val="24"/>
-        </w:rPr>
+        <w:pStyle w:val="Heading2"/>
+      </w:pPr>
+      <w:bookmarkStart w:id="8" w:name="_Toc106014958"/>
+      <w:r>
         <w:lastRenderedPageBreak/>
+        <w:t>Benutzersystem</w:t>
+      </w:r>
+      <w:bookmarkEnd w:id="8"/>
+    </w:p>
+    <w:p>
+      <w:pPr>
+        <w:rPr>
+          <w:sz w:val="24"/>
+          <w:szCs w:val="24"/>
+        </w:rPr>
+      </w:pPr>
+      <w:r>
+        <w:rPr>
+          <w:sz w:val="24"/>
+          <w:szCs w:val="24"/>
+        </w:rPr>
+        <w:t>Nutzer können sich vor der Nutzung der Anwendung Registrieren und unmittelbar dannach anmelden.</w:t>
+      </w:r>
+    </w:p>
+    <w:p>
+      <w:pPr>
+        <w:pStyle w:val="Heading2"/>
+      </w:pPr>
+      <w:bookmarkStart w:id="9" w:name="_Toc106014959"/>
+      <w:r>
+        <w:t>Anmeldescreen</w:t>
+      </w:r>
+      <w:bookmarkEnd w:id="9"/>
+    </w:p>
+    <w:p>
+      <w:r>
+        <w:t>Widerkehrende Nutzer können sich hier wieder anmelden. Die Option soll bestehen, dass Nutzer angemeldet bleiben, wenn sie die Anwendung erneut aufrufen.</w:t>
+      </w:r>
+    </w:p>
+    <w:p>
+      <w:pPr>
+        <w:pStyle w:val="Heading2"/>
+      </w:pPr>
+      <w:bookmarkStart w:id="10" w:name="_Toc106014960"/>
+      <w:r>
+        <w:t>Einstellungen</w:t>
+      </w:r>
+      <w:bookmarkEnd w:id="10"/>
+    </w:p>
+    <w:p>
+      <w:pPr>
+        <w:rPr>
+          <w:sz w:val="24"/>
+          <w:szCs w:val="24"/>
+        </w:rPr>
+      </w:pPr>
+      <w:r>
+        <w:rPr>
+          <w:sz w:val="24"/>
+          <w:szCs w:val="24"/>
+        </w:rPr>
         <w:t>Anzeigen und Ändern der ...</w:t>
       </w:r>
     </w:p>
@@ -1934,9 +2580,11 @@
       <w:pPr>
         <w:pStyle w:val="Heading2"/>
       </w:pPr>
+      <w:bookmarkStart w:id="11" w:name="_Toc106014961"/>
       <w:r>
         <w:t>WC-Status</w:t>
       </w:r>
+      <w:bookmarkEnd w:id="11"/>
     </w:p>
     <w:p>
       <w:pPr>
@@ -1990,21 +2638,22 @@
       </w:pPr>
       <w:r>
         <w:rPr>
-          <w:sz w:val="24"/>
-          <w:szCs w:val="24"/>
-        </w:rPr>
-        <w:t xml:space="preserve">                                                 </w:t>
-      </w:r>
-      <w:r>
-        <w:rPr>
           <w:noProof/>
           <w:sz w:val="24"/>
           <w:szCs w:val="24"/>
         </w:rPr>
         <w:drawing>
-          <wp:inline distT="0" distB="0" distL="0" distR="0" wp14:anchorId="0F3A8972" wp14:editId="4BB83D6C">
-            <wp:extent cx="2724150" cy="5734050"/>
-            <wp:effectExtent l="0" t="0" r="0" b="0"/>
+          <wp:anchor distT="0" distB="0" distL="114300" distR="114300" simplePos="0" relativeHeight="251658240" behindDoc="1" locked="0" layoutInCell="1" allowOverlap="1" wp14:anchorId="0F3A8972" wp14:editId="49A9B53B">
+            <wp:simplePos x="0" y="0"/>
+            <wp:positionH relativeFrom="column">
+              <wp:posOffset>1685925</wp:posOffset>
+            </wp:positionH>
+            <wp:positionV relativeFrom="paragraph">
+              <wp:posOffset>-635</wp:posOffset>
+            </wp:positionV>
+            <wp:extent cx="2047875" cy="4310380"/>
+            <wp:effectExtent l="0" t="0" r="9525" b="0"/>
+            <wp:wrapTopAndBottom/>
             <wp:docPr id="6" name="Picture 6"/>
             <wp:cNvGraphicFramePr>
               <a:graphicFrameLocks xmlns:a="http://schemas.openxmlformats.org/drawingml/2006/main" noChangeAspect="1"/>
@@ -2013,7 +2662,7 @@
               <a:graphicData uri="http://schemas.openxmlformats.org/drawingml/2006/picture">
                 <pic:pic xmlns:pic="http://schemas.openxmlformats.org/drawingml/2006/picture">
                   <pic:nvPicPr>
-                    <pic:cNvPr id="0" name="Picture 5"/>
+                    <pic:cNvPr id="6" name="Picture 6"/>
                     <pic:cNvPicPr>
                       <a:picLocks noChangeAspect="1" noChangeArrowheads="1"/>
                     </pic:cNvPicPr>
@@ -2034,7 +2683,7 @@
                   <pic:spPr bwMode="auto">
                     <a:xfrm>
                       <a:off x="0" y="0"/>
-                      <a:ext cx="2724150" cy="5734050"/>
+                      <a:ext cx="2047875" cy="4310380"/>
                     </a:xfrm>
                     <a:prstGeom prst="rect">
                       <a:avLst/>
@@ -2047,36 +2696,43 @@
                 </pic:pic>
               </a:graphicData>
             </a:graphic>
-          </wp:inline>
+            <wp14:sizeRelH relativeFrom="margin">
+              <wp14:pctWidth>0</wp14:pctWidth>
+            </wp14:sizeRelH>
+            <wp14:sizeRelV relativeFrom="margin">
+              <wp14:pctHeight>0</wp14:pctHeight>
+            </wp14:sizeRelV>
+          </wp:anchor>
         </w:drawing>
       </w:r>
     </w:p>
     <w:p>
       <w:pPr>
-        <w:rPr>
-          <w:sz w:val="24"/>
-          <w:szCs w:val="24"/>
-        </w:rPr>
-      </w:pPr>
-      <w:r>
-        <w:rPr>
-          <w:noProof/>
-          <w:sz w:val="24"/>
-          <w:szCs w:val="24"/>
-        </w:rPr>
-        <w:t>-</w:t>
-      </w:r>
-    </w:p>
-    <w:p>
-      <w:pPr>
         <w:pStyle w:val="Heading1"/>
       </w:pPr>
+      <w:bookmarkStart w:id="12" w:name="_Toc106014962"/>
       <w:r>
         <w:lastRenderedPageBreak/>
         <w:t>Datenmodell</w:t>
       </w:r>
       <w:r>
         <w:t xml:space="preserve"> – ERM</w:t>
+      </w:r>
+      <w:bookmarkEnd w:id="12"/>
+    </w:p>
+    <w:p>
+      <w:pPr>
+        <w:rPr>
+          <w:sz w:val="24"/>
+          <w:szCs w:val="24"/>
+        </w:rPr>
+      </w:pPr>
+      <w:r>
+        <w:rPr>
+          <w:sz w:val="24"/>
+          <w:szCs w:val="24"/>
+        </w:rPr>
+        <w:t xml:space="preserve">Im Folgenden wird das Datenmodell der Anwendung beschrieben. </w:t>
       </w:r>
     </w:p>
     <w:p>
@@ -2122,26 +2778,55 @@
       <w:pPr>
         <w:pStyle w:val="Heading1"/>
       </w:pPr>
+      <w:bookmarkStart w:id="13" w:name="_Toc106014963"/>
+      <w:r>
+        <w:t>Backend</w:t>
+      </w:r>
+      <w:bookmarkEnd w:id="13"/>
+    </w:p>
+    <w:p>
+      <w:pPr>
+        <w:rPr>
+          <w:sz w:val="24"/>
+          <w:szCs w:val="24"/>
+        </w:rPr>
+      </w:pPr>
+      <w:r>
+        <w:rPr>
+          <w:sz w:val="24"/>
+          <w:szCs w:val="24"/>
+        </w:rPr>
+        <w:t>Die Beschreibung und Funktionalitäten des Backends werden im Folgenden beschrieben.</w:t>
+      </w:r>
+    </w:p>
+    <w:p>
+      <w:pPr>
+        <w:pStyle w:val="Heading1"/>
+      </w:pPr>
       <w:r>
         <w:lastRenderedPageBreak/>
-        <w:t>Benutzerinterface</w:t>
+        <w:t>RaspberryPi - Informationen</w:t>
       </w:r>
     </w:p>
     <w:p>
       <w:pPr>
         <w:pStyle w:val="Heading1"/>
       </w:pPr>
+      <w:bookmarkStart w:id="14" w:name="_Toc106014964"/>
       <w:r>
         <w:t>Rahmenbedingungen</w:t>
       </w:r>
+      <w:bookmarkEnd w:id="14"/>
     </w:p>
     <w:p>
       <w:pPr>
         <w:pStyle w:val="Heading1"/>
       </w:pPr>
+      <w:bookmarkStart w:id="15" w:name="_Toc106014965"/>
       <w:r>
         <w:t>MockUps</w:t>
       </w:r>
+      <w:bookmarkEnd w:id="15"/>
     </w:p>
     <w:p>
       <w:r>

</xml_diff>

<commit_message>
Added New Chapters into Documentation, Doc file is now shared. Dates in Highscore Lists are now formated mor nicely and they are being sorted from newest to oldest. Only the 13 newest are showed.
</commit_message>
<xml_diff>
--- a/doc/Mobile_Anwendungen_Themenfindung.docx
+++ b/doc/Mobile_Anwendungen_Themenfindung.docx
@@ -1286,12 +1286,10 @@
           <w:rFonts w:ascii="Calibri Light" w:eastAsia="Yu Gothic Light" w:hAnsi="Calibri Light" w:cs="Times New Roman"/>
         </w:rPr>
       </w:pPr>
-      <w:bookmarkStart w:id="0" w:name="_Toc106014950"/>
       <w:r>
         <w:lastRenderedPageBreak/>
-        <w:t>Intro</w:t>
-      </w:r>
-      <w:bookmarkEnd w:id="0"/>
+        <w:t>Einleitung</w:t>
+      </w:r>
     </w:p>
     <w:p/>
     <w:p>
@@ -1388,7 +1386,7 @@
           <w:rFonts w:ascii="Calibri Light" w:eastAsia="Yu Gothic Light" w:hAnsi="Calibri Light" w:cs="Times New Roman"/>
         </w:rPr>
       </w:pPr>
-      <w:bookmarkStart w:id="1" w:name="_Toc106014951"/>
+      <w:bookmarkStart w:id="0" w:name="_Toc106014951"/>
       <w:r>
         <w:rPr>
           <w:rFonts w:ascii="Calibri Light" w:eastAsia="Yu Gothic Light" w:hAnsi="Calibri Light" w:cs="Times New Roman"/>
@@ -1407,7 +1405,7 @@
         </w:rPr>
         <w:t xml:space="preserve"> - MoSCoW</w:t>
       </w:r>
-      <w:bookmarkEnd w:id="1"/>
+      <w:bookmarkEnd w:id="0"/>
     </w:p>
     <w:p>
       <w:pPr>
@@ -1905,69 +1903,86 @@
       <w:pPr>
         <w:pStyle w:val="Heading1"/>
       </w:pPr>
-      <w:bookmarkStart w:id="2" w:name="_Toc106014952"/>
+      <w:bookmarkStart w:id="1" w:name="_Toc106014952"/>
       <w:r>
         <w:lastRenderedPageBreak/>
+        <w:t>Stand der Technik</w:t>
+      </w:r>
+    </w:p>
+    <w:p/>
+    <w:p>
+      <w:pPr>
+        <w:pStyle w:val="Heading1"/>
+      </w:pPr>
+    </w:p>
+    <w:p>
+      <w:pPr>
+        <w:pStyle w:val="Heading1"/>
+      </w:pPr>
+      <w:r>
         <w:t>Activitys</w:t>
       </w:r>
+      <w:bookmarkEnd w:id="1"/>
+      <w:r>
+        <w:t xml:space="preserve"> - Anforderungsdokumentation</w:t>
+      </w:r>
+    </w:p>
+    <w:p/>
+    <w:p>
+      <w:pPr>
+        <w:pStyle w:val="Heading2"/>
+      </w:pPr>
+      <w:bookmarkStart w:id="2" w:name="_Toc106014953"/>
+      <w:r>
+        <w:t>Übersicht</w:t>
+      </w:r>
       <w:bookmarkEnd w:id="2"/>
     </w:p>
-    <w:p/>
+    <w:p>
+      <w:pPr>
+        <w:rPr>
+          <w:sz w:val="24"/>
+          <w:szCs w:val="24"/>
+        </w:rPr>
+      </w:pPr>
+      <w:r>
+        <w:rPr>
+          <w:sz w:val="24"/>
+          <w:szCs w:val="24"/>
+        </w:rPr>
+        <w:t>Homscr</w:t>
+      </w:r>
+      <w:r>
+        <w:rPr>
+          <w:sz w:val="24"/>
+          <w:szCs w:val="24"/>
+        </w:rPr>
+        <w:t xml:space="preserve">een der Applikation, der den </w:t>
+      </w:r>
+      <w:r>
+        <w:rPr>
+          <w:sz w:val="24"/>
+          <w:szCs w:val="24"/>
+        </w:rPr>
+        <w:t xml:space="preserve">Zugriff auf die Navigierungselemente: Toilettenstatus, WGBs, WG Bild, Putzplan, Einkaufen &amp; Einstellungen </w:t>
+      </w:r>
+      <w:r>
+        <w:rPr>
+          <w:sz w:val="24"/>
+          <w:szCs w:val="24"/>
+        </w:rPr>
+        <w:t>bietet.</w:t>
+      </w:r>
+    </w:p>
     <w:p>
       <w:pPr>
         <w:pStyle w:val="Heading2"/>
       </w:pPr>
-      <w:bookmarkStart w:id="3" w:name="_Toc106014953"/>
-      <w:r>
-        <w:t>Übersicht</w:t>
+      <w:bookmarkStart w:id="3" w:name="_Toc106014954"/>
+      <w:r>
+        <w:t>Putzplan: Highscore Liste</w:t>
       </w:r>
       <w:bookmarkEnd w:id="3"/>
-    </w:p>
-    <w:p>
-      <w:pPr>
-        <w:rPr>
-          <w:sz w:val="24"/>
-          <w:szCs w:val="24"/>
-        </w:rPr>
-      </w:pPr>
-      <w:r>
-        <w:rPr>
-          <w:sz w:val="24"/>
-          <w:szCs w:val="24"/>
-        </w:rPr>
-        <w:t>Homscr</w:t>
-      </w:r>
-      <w:r>
-        <w:rPr>
-          <w:sz w:val="24"/>
-          <w:szCs w:val="24"/>
-        </w:rPr>
-        <w:t xml:space="preserve">een der Applikation, der den </w:t>
-      </w:r>
-      <w:r>
-        <w:rPr>
-          <w:sz w:val="24"/>
-          <w:szCs w:val="24"/>
-        </w:rPr>
-        <w:t xml:space="preserve">Zugriff auf die Navigierungselemente: Toilettenstatus, WGBs, WG Bild, Putzplan, Einkaufen &amp; Einstellungen </w:t>
-      </w:r>
-      <w:r>
-        <w:rPr>
-          <w:sz w:val="24"/>
-          <w:szCs w:val="24"/>
-        </w:rPr>
-        <w:t>bietet.</w:t>
-      </w:r>
-    </w:p>
-    <w:p>
-      <w:pPr>
-        <w:pStyle w:val="Heading2"/>
-      </w:pPr>
-      <w:bookmarkStart w:id="4" w:name="_Toc106014954"/>
-      <w:r>
-        <w:t>Putzplan: Highscore Liste</w:t>
-      </w:r>
-      <w:bookmarkEnd w:id="4"/>
     </w:p>
     <w:p>
       <w:pPr>
@@ -2236,10 +2251,102 @@
       <w:pPr>
         <w:pStyle w:val="Heading2"/>
       </w:pPr>
-      <w:bookmarkStart w:id="5" w:name="_Toc106014955"/>
+      <w:bookmarkStart w:id="4" w:name="_Toc106014955"/>
       <w:r>
         <w:t>Putzplan: Putz Uhr</w:t>
       </w:r>
+      <w:bookmarkEnd w:id="4"/>
+    </w:p>
+    <w:p>
+      <w:pPr>
+        <w:rPr>
+          <w:sz w:val="24"/>
+          <w:szCs w:val="24"/>
+        </w:rPr>
+      </w:pPr>
+      <w:r>
+        <w:rPr>
+          <w:sz w:val="24"/>
+          <w:szCs w:val="24"/>
+        </w:rPr>
+        <w:t>Eine „Uhr“ mit allen definierten Diensten wird angezeigt. Die WG-Mitglieder werden auf diese Dienste verteilt. Sind mehr WG-Mitglieder als Dienste vorhanden, so wird ein Dinestfeld mit einem „freien“ Feld gefüllt.</w:t>
+      </w:r>
+      <w:r>
+        <w:rPr>
+          <w:sz w:val="24"/>
+          <w:szCs w:val="24"/>
+        </w:rPr>
+        <w:br/>
+      </w:r>
+      <w:r>
+        <w:rPr>
+          <w:sz w:val="24"/>
+          <w:szCs w:val="24"/>
+        </w:rPr>
+        <w:t>Wollen WG-Mitbewohner:innen angeben, dass Sie ihren Dienst erledigt haben, so müssen Sie lediglich einen Knopf drücken. Die Uhr dreht zu einem von den Nutzer:innen definiertem Datum einen Dienst weiter. In den Einstellungen besteht auch die Möglichkeit, Dienste zu tauschen oder zu verschieben. Passiert dies, werden die anderen Nutzer Benachrichtigt.</w:t>
+      </w:r>
+    </w:p>
+    <w:p>
+      <w:pPr>
+        <w:rPr>
+          <w:sz w:val="24"/>
+          <w:szCs w:val="24"/>
+        </w:rPr>
+      </w:pPr>
+      <w:r>
+        <w:rPr>
+          <w:sz w:val="24"/>
+          <w:szCs w:val="24"/>
+        </w:rPr>
+        <w:t>Wurde ein Dienst nicht</w:t>
+      </w:r>
+      <w:r>
+        <w:rPr>
+          <w:sz w:val="24"/>
+          <w:szCs w:val="24"/>
+        </w:rPr>
+        <w:t xml:space="preserve"> erledigt</w:t>
+      </w:r>
+      <w:r>
+        <w:rPr>
+          <w:sz w:val="24"/>
+          <w:szCs w:val="24"/>
+        </w:rPr>
+        <w:t>, so wird dies vermerkt.</w:t>
+      </w:r>
+      <w:r>
+        <w:rPr>
+          <w:sz w:val="24"/>
+          <w:szCs w:val="24"/>
+        </w:rPr>
+        <w:t xml:space="preserve"> Z.B in einer Liste.</w:t>
+      </w:r>
+      <w:r>
+        <w:rPr>
+          <w:sz w:val="24"/>
+          <w:szCs w:val="24"/>
+        </w:rPr>
+        <w:t xml:space="preserve"> </w:t>
+      </w:r>
+      <w:r>
+        <w:rPr>
+          <w:sz w:val="24"/>
+          <w:szCs w:val="24"/>
+        </w:rPr>
+        <w:t>(Missing Feature)</w:t>
+      </w:r>
+    </w:p>
+    <w:p>
+      <w:pPr>
+        <w:pStyle w:val="Heading2"/>
+      </w:pPr>
+      <w:bookmarkStart w:id="5" w:name="_Toc106014956"/>
+      <w:r>
+        <w:t>Einkauf</w:t>
+      </w:r>
+      <w:r>
+        <w:t>sliste</w:t>
+      </w:r>
       <w:bookmarkEnd w:id="5"/>
     </w:p>
     <w:p>
@@ -2254,83 +2361,39 @@
           <w:sz w:val="24"/>
           <w:szCs w:val="24"/>
         </w:rPr>
-        <w:t>Eine „Uhr“ mit allen definierten Diensten wird angezeigt. Die WG-Mitglieder werden auf diese Dienste verteilt. Sind mehr WG-Mitglieder als Dienste vorhanden, so wird ein Dinestfeld mit einem „freien“ Feld gefüllt.</w:t>
-      </w:r>
-      <w:r>
-        <w:rPr>
-          <w:sz w:val="24"/>
-          <w:szCs w:val="24"/>
-        </w:rPr>
-        <w:br/>
-      </w:r>
-      <w:r>
-        <w:rPr>
-          <w:sz w:val="24"/>
-          <w:szCs w:val="24"/>
-        </w:rPr>
-        <w:t>Wollen WG-Mitbewohner:innen angeben, dass Sie ihren Dienst erledigt haben, so müssen Sie lediglich einen Knopf drücken. Die Uhr dreht zu einem von den Nutzer:innen definiertem Datum einen Dienst weiter. In den Einstellungen besteht auch die Möglichkeit, Dienste zu tauschen oder zu verschieben. Passiert dies, werden die anderen Nutzer Benachrichtigt.</w:t>
-      </w:r>
-    </w:p>
-    <w:p>
-      <w:pPr>
-        <w:rPr>
-          <w:sz w:val="24"/>
-          <w:szCs w:val="24"/>
-        </w:rPr>
-      </w:pPr>
-      <w:r>
-        <w:rPr>
-          <w:sz w:val="24"/>
-          <w:szCs w:val="24"/>
-        </w:rPr>
-        <w:t>Wurde ein Dienst nicht</w:t>
-      </w:r>
-      <w:r>
-        <w:rPr>
-          <w:sz w:val="24"/>
-          <w:szCs w:val="24"/>
-        </w:rPr>
-        <w:t xml:space="preserve"> erledigt</w:t>
-      </w:r>
-      <w:r>
-        <w:rPr>
-          <w:sz w:val="24"/>
-          <w:szCs w:val="24"/>
-        </w:rPr>
-        <w:t>, so wird dies vermerkt.</w:t>
-      </w:r>
-      <w:r>
-        <w:rPr>
-          <w:sz w:val="24"/>
-          <w:szCs w:val="24"/>
-        </w:rPr>
-        <w:t xml:space="preserve"> Z.B in einer Liste.</w:t>
-      </w:r>
-      <w:r>
-        <w:rPr>
-          <w:sz w:val="24"/>
-          <w:szCs w:val="24"/>
-        </w:rPr>
-        <w:t xml:space="preserve"> </w:t>
-      </w:r>
-      <w:r>
-        <w:rPr>
-          <w:sz w:val="24"/>
-          <w:szCs w:val="24"/>
-        </w:rPr>
-        <w:t>(Missing Feature)</w:t>
+        <w:t>Es können mehrer Einkaufslisten erstellt werden. Diese werden in einer scrollbaren Ansicht angezeigt. Ein Einkaufslistenelement hat einen Titel, Author:in &amp; einen „zuletzt Bearbeitet“ Tag.</w:t>
+      </w:r>
+    </w:p>
+    <w:p>
+      <w:pPr>
+        <w:rPr>
+          <w:sz w:val="24"/>
+          <w:szCs w:val="24"/>
+        </w:rPr>
+      </w:pPr>
+      <w:r>
+        <w:rPr>
+          <w:sz w:val="24"/>
+          <w:szCs w:val="24"/>
+        </w:rPr>
+        <w:lastRenderedPageBreak/>
+        <w:t>Einer Einkaufsliste können Elemente hinzugefügt werden. Hierbei können Anzahl und Elementname spezifiziert werden.</w:t>
+      </w:r>
+      <w:r>
+        <w:rPr>
+          <w:sz w:val="24"/>
+          <w:szCs w:val="24"/>
+        </w:rPr>
+        <w:t xml:space="preserve"> (Missing Feature)</w:t>
       </w:r>
     </w:p>
     <w:p>
       <w:pPr>
         <w:pStyle w:val="Heading2"/>
       </w:pPr>
-      <w:bookmarkStart w:id="6" w:name="_Toc106014956"/>
-      <w:r>
-        <w:t>Einkauf</w:t>
-      </w:r>
-      <w:r>
-        <w:t>sliste</w:t>
+      <w:bookmarkStart w:id="6" w:name="_Toc106014957"/>
+      <w:r>
+        <w:t>Einstellungen</w:t>
       </w:r>
       <w:bookmarkEnd w:id="6"/>
     </w:p>
@@ -2346,113 +2409,65 @@
           <w:sz w:val="24"/>
           <w:szCs w:val="24"/>
         </w:rPr>
-        <w:t>Es können mehrer Einkaufslisten erstellt werden. Diese werden in einer scrollbaren Ansicht angezeigt. Ein Einkaufslistenelement hat einen Titel, Author:in &amp; einen „zuletzt Bearbeitet“ Tag.</w:t>
-      </w:r>
-    </w:p>
-    <w:p>
-      <w:pPr>
-        <w:rPr>
-          <w:sz w:val="24"/>
-          <w:szCs w:val="24"/>
-        </w:rPr>
-      </w:pPr>
-      <w:r>
-        <w:rPr>
-          <w:sz w:val="24"/>
-          <w:szCs w:val="24"/>
-        </w:rPr>
-        <w:t>Einer Einkaufsliste können Elemente hinzugefügt werden. Hierbei können Anzahl und Elementname spezifiziert werden.</w:t>
-      </w:r>
-      <w:r>
-        <w:rPr>
-          <w:sz w:val="24"/>
-          <w:szCs w:val="24"/>
-        </w:rPr>
-        <w:t xml:space="preserve"> (Missing Feature)</w:t>
+        <w:t xml:space="preserve">Hier werden WG-Informationen </w:t>
+      </w:r>
+      <w:r>
+        <w:rPr>
+          <w:sz w:val="24"/>
+          <w:szCs w:val="24"/>
+        </w:rPr>
+        <w:t>und Nutzer-Informationen angezeigt.</w:t>
       </w:r>
     </w:p>
     <w:p>
       <w:pPr>
         <w:pStyle w:val="Heading2"/>
       </w:pPr>
-      <w:bookmarkStart w:id="7" w:name="_Toc106014957"/>
+      <w:bookmarkStart w:id="7" w:name="_Toc106014958"/>
+      <w:r>
+        <w:t>Benutzersystem</w:t>
+      </w:r>
+      <w:bookmarkEnd w:id="7"/>
+    </w:p>
+    <w:p>
+      <w:pPr>
+        <w:rPr>
+          <w:sz w:val="24"/>
+          <w:szCs w:val="24"/>
+        </w:rPr>
+      </w:pPr>
+      <w:r>
+        <w:rPr>
+          <w:sz w:val="24"/>
+          <w:szCs w:val="24"/>
+        </w:rPr>
+        <w:t>Nutzer können sich vor der Nutzung der Anwendung Registrieren und unmittelbar dannach anmelden.</w:t>
+      </w:r>
+    </w:p>
+    <w:p>
+      <w:pPr>
+        <w:pStyle w:val="Heading2"/>
+      </w:pPr>
+      <w:bookmarkStart w:id="8" w:name="_Toc106014959"/>
+      <w:r>
+        <w:t>Anmeldescreen</w:t>
+      </w:r>
+      <w:bookmarkEnd w:id="8"/>
+    </w:p>
+    <w:p>
+      <w:r>
+        <w:t>Widerkehrende Nutzer können sich hier wieder anmelden. Die Option soll bestehen, dass Nutzer angemeldet bleiben, wenn sie die Anwendung erneut aufrufen.</w:t>
+      </w:r>
+    </w:p>
+    <w:p>
+      <w:pPr>
+        <w:pStyle w:val="Heading2"/>
+      </w:pPr>
+      <w:bookmarkStart w:id="9" w:name="_Toc106014960"/>
       <w:r>
         <w:t>Einstellungen</w:t>
       </w:r>
-      <w:bookmarkEnd w:id="7"/>
-    </w:p>
-    <w:p>
-      <w:pPr>
-        <w:rPr>
-          <w:sz w:val="24"/>
-          <w:szCs w:val="24"/>
-        </w:rPr>
-      </w:pPr>
-      <w:r>
-        <w:rPr>
-          <w:sz w:val="24"/>
-          <w:szCs w:val="24"/>
-        </w:rPr>
-        <w:t xml:space="preserve">Hier werden WG-Informationen </w:t>
-      </w:r>
-      <w:r>
-        <w:rPr>
-          <w:sz w:val="24"/>
-          <w:szCs w:val="24"/>
-        </w:rPr>
-        <w:t>und Nutzer-Informationen angezeigt.</w:t>
-      </w:r>
-    </w:p>
-    <w:p>
-      <w:pPr>
-        <w:pStyle w:val="Heading2"/>
-      </w:pPr>
-      <w:bookmarkStart w:id="8" w:name="_Toc106014958"/>
-      <w:r>
-        <w:lastRenderedPageBreak/>
-        <w:t>Benutzersystem</w:t>
-      </w:r>
-      <w:bookmarkEnd w:id="8"/>
-    </w:p>
-    <w:p>
-      <w:pPr>
-        <w:rPr>
-          <w:sz w:val="24"/>
-          <w:szCs w:val="24"/>
-        </w:rPr>
-      </w:pPr>
-      <w:r>
-        <w:rPr>
-          <w:sz w:val="24"/>
-          <w:szCs w:val="24"/>
-        </w:rPr>
-        <w:t>Nutzer können sich vor der Nutzung der Anwendung Registrieren und unmittelbar dannach anmelden.</w:t>
-      </w:r>
-    </w:p>
-    <w:p>
-      <w:pPr>
-        <w:pStyle w:val="Heading2"/>
-      </w:pPr>
-      <w:bookmarkStart w:id="9" w:name="_Toc106014959"/>
-      <w:r>
-        <w:t>Anmeldescreen</w:t>
-      </w:r>
       <w:bookmarkEnd w:id="9"/>
-    </w:p>
-    <w:p>
-      <w:r>
-        <w:t>Widerkehrende Nutzer können sich hier wieder anmelden. Die Option soll bestehen, dass Nutzer angemeldet bleiben, wenn sie die Anwendung erneut aufrufen.</w:t>
-      </w:r>
-    </w:p>
-    <w:p>
-      <w:pPr>
-        <w:pStyle w:val="Heading2"/>
-      </w:pPr>
-      <w:bookmarkStart w:id="10" w:name="_Toc106014960"/>
-      <w:r>
-        <w:t>Einstellungen</w:t>
-      </w:r>
-      <w:bookmarkEnd w:id="10"/>
     </w:p>
     <w:p>
       <w:pPr>
@@ -2538,53 +2553,13 @@
     </w:p>
     <w:p>
       <w:pPr>
-        <w:pStyle w:val="ListParagraph"/>
-        <w:numPr>
-          <w:ilvl w:val="0"/>
-          <w:numId w:val="7"/>
-        </w:numPr>
-        <w:rPr>
-          <w:sz w:val="24"/>
-          <w:szCs w:val="24"/>
-        </w:rPr>
-      </w:pPr>
-      <w:r>
-        <w:rPr>
-          <w:sz w:val="24"/>
-          <w:szCs w:val="24"/>
-        </w:rPr>
-        <w:t>Putzuhr:</w:t>
-      </w:r>
-    </w:p>
-    <w:p>
-      <w:pPr>
-        <w:pStyle w:val="ListParagraph"/>
-        <w:numPr>
-          <w:ilvl w:val="1"/>
-          <w:numId w:val="7"/>
-        </w:numPr>
-        <w:rPr>
-          <w:sz w:val="24"/>
-          <w:szCs w:val="24"/>
-        </w:rPr>
-      </w:pPr>
-      <w:r>
-        <w:rPr>
-          <w:sz w:val="24"/>
-          <w:szCs w:val="24"/>
-        </w:rPr>
-        <w:t xml:space="preserve">Aktuellen Zustand ändern </w:t>
-      </w:r>
-    </w:p>
-    <w:p>
-      <w:pPr>
         <w:pStyle w:val="Heading2"/>
       </w:pPr>
-      <w:bookmarkStart w:id="11" w:name="_Toc106014961"/>
+      <w:bookmarkStart w:id="10" w:name="_Toc106014961"/>
       <w:r>
         <w:t>WC-Status</w:t>
       </w:r>
-      <w:bookmarkEnd w:id="11"/>
+      <w:bookmarkEnd w:id="10"/>
     </w:p>
     <w:p>
       <w:pPr>
@@ -2642,6 +2617,7 @@
           <w:sz w:val="24"/>
           <w:szCs w:val="24"/>
         </w:rPr>
+        <w:lastRenderedPageBreak/>
         <w:drawing>
           <wp:anchor distT="0" distB="0" distL="114300" distR="114300" simplePos="0" relativeHeight="251658240" behindDoc="1" locked="0" layoutInCell="1" allowOverlap="1" wp14:anchorId="0F3A8972" wp14:editId="49A9B53B">
             <wp:simplePos x="0" y="0"/>
@@ -2710,33 +2686,44 @@
       <w:pPr>
         <w:pStyle w:val="Heading1"/>
       </w:pPr>
-      <w:bookmarkStart w:id="12" w:name="_Toc106014962"/>
-      <w:r>
+      <w:bookmarkStart w:id="11" w:name="_Toc106014962"/>
+      <w:r>
+        <w:t>Architekturbeschreibung</w:t>
+      </w:r>
+    </w:p>
+    <w:p>
+      <w:pPr>
+        <w:pStyle w:val="Heading2"/>
+      </w:pPr>
+      <w:r>
+        <w:t>Datenmodell</w:t>
+      </w:r>
+      <w:r>
+        <w:t xml:space="preserve"> – ERM</w:t>
+      </w:r>
+      <w:bookmarkEnd w:id="11"/>
+    </w:p>
+    <w:p>
+      <w:pPr>
+        <w:rPr>
+          <w:sz w:val="24"/>
+          <w:szCs w:val="24"/>
+        </w:rPr>
+      </w:pPr>
+      <w:r>
+        <w:rPr>
+          <w:sz w:val="24"/>
+          <w:szCs w:val="24"/>
+        </w:rPr>
+        <w:t xml:space="preserve">Im Folgenden wird das Datenmodell der Anwendung beschrieben. </w:t>
+      </w:r>
+    </w:p>
+    <w:p>
+      <w:r>
+        <w:rPr>
+          <w:noProof/>
+        </w:rPr>
         <w:lastRenderedPageBreak/>
-        <w:t>Datenmodell</w:t>
-      </w:r>
-      <w:r>
-        <w:t xml:space="preserve"> – ERM</w:t>
-      </w:r>
-      <w:bookmarkEnd w:id="12"/>
-    </w:p>
-    <w:p>
-      <w:pPr>
-        <w:rPr>
-          <w:sz w:val="24"/>
-          <w:szCs w:val="24"/>
-        </w:rPr>
-      </w:pPr>
-      <w:r>
-        <w:rPr>
-          <w:sz w:val="24"/>
-          <w:szCs w:val="24"/>
-        </w:rPr>
-        <w:t xml:space="preserve">Im Folgenden wird das Datenmodell der Anwendung beschrieben. </w:t>
-      </w:r>
-    </w:p>
-    <w:p>
-      <w:r>
         <w:drawing>
           <wp:inline distT="0" distB="0" distL="0" distR="0" wp14:anchorId="78FF2CD4" wp14:editId="7174A54C">
             <wp:extent cx="6645910" cy="4845685"/>
@@ -2776,13 +2763,13 @@
     </w:p>
     <w:p>
       <w:pPr>
-        <w:pStyle w:val="Heading1"/>
-      </w:pPr>
-      <w:bookmarkStart w:id="13" w:name="_Toc106014963"/>
+        <w:pStyle w:val="Heading2"/>
+      </w:pPr>
+      <w:bookmarkStart w:id="12" w:name="_Toc106014963"/>
       <w:r>
         <w:t>Backend</w:t>
       </w:r>
-      <w:bookmarkEnd w:id="13"/>
+      <w:bookmarkEnd w:id="12"/>
     </w:p>
     <w:p>
       <w:pPr>
@@ -2801,7 +2788,7 @@
     </w:p>
     <w:p>
       <w:pPr>
-        <w:pStyle w:val="Heading1"/>
+        <w:pStyle w:val="Heading2"/>
       </w:pPr>
       <w:r>
         <w:lastRenderedPageBreak/>
@@ -2812,21 +2799,35 @@
       <w:pPr>
         <w:pStyle w:val="Heading1"/>
       </w:pPr>
-      <w:bookmarkStart w:id="14" w:name="_Toc106014964"/>
-      <w:r>
-        <w:t>Rahmenbedingungen</w:t>
-      </w:r>
-      <w:bookmarkEnd w:id="14"/>
+      <w:bookmarkStart w:id="13" w:name="_Toc106014965"/>
+      <w:r>
+        <w:t>Implementierung</w:t>
+      </w:r>
     </w:p>
     <w:p>
       <w:pPr>
         <w:pStyle w:val="Heading1"/>
       </w:pPr>
-      <w:bookmarkStart w:id="15" w:name="_Toc106014965"/>
+      <w:r>
+        <w:t>Test und Useability</w:t>
+      </w:r>
+    </w:p>
+    <w:p>
+      <w:pPr>
+        <w:pStyle w:val="Heading1"/>
+      </w:pPr>
+      <w:r>
+        <w:t>Zusammenfassung</w:t>
+      </w:r>
+    </w:p>
+    <w:p>
+      <w:pPr>
+        <w:pStyle w:val="Heading1"/>
+      </w:pPr>
       <w:r>
         <w:t>MockUps</w:t>
       </w:r>
-      <w:bookmarkEnd w:id="15"/>
+      <w:bookmarkEnd w:id="13"/>
     </w:p>
     <w:p>
       <w:r>
@@ -3041,6 +3042,7 @@
         </w:rPr>
       </w:pPr>
       <w:r>
+        <w:lastRenderedPageBreak/>
         <w:br/>
       </w:r>
     </w:p>

</xml_diff>